<commit_message>
Add full RF script + report
</commit_message>
<xml_diff>
--- a/project4/sprawozdanie.docx
+++ b/project4/sprawozdanie.docx
@@ -175,32 +175,1212 @@
     </w:p>
     <w:p>
       <w:pPr>
+        <w:spacing w:line="240" w:lineRule="auto"/>
+      </w:pPr>
+      <w:r>
+        <w:br/>
+      </w:r>
+      <w:r>
+        <w:t>W projekcie postanowiłem posłużyć zbiorem MNIST, czyli zestawem cyfr od 0 do 9 pisanych odręcznie. W jego skład wchodzi 60 000 obrazów treningowych oraz 10 000 obrazów testowych, które zostały użyte do ewaluacji. Każdy z obrazów ma wielkość 28 x 28 pikseli, natomiast każdy piksel jest reprezentowany przez liczbę w zakresie 0 – 255, która opisuje nasycenie kanału alfa.</w:t>
+      </w:r>
+      <w:r>
+        <w:br/>
+      </w:r>
+      <w:r>
+        <w:t>Zbiór MNIST zdobył ogromną popularnoś</w:t>
+      </w:r>
+      <w:r>
+        <w:t xml:space="preserve">ć i stał się wręcz kanoniczny dla zagadnienia klasyfikacji obrazów. </w:t>
+      </w:r>
+      <w:r>
+        <w:br/>
+      </w:r>
+      <w:r>
+        <w:br/>
+        <w:t>Już na samym początku projektu okazało się, że praca na obrazach w formie plików jest bardzo niewygodna, stąd decyzja, by zamiast plików graficznych, użyć pliku CSV, w którego skład wchodzi 785 kolumn – pierwsza to klasa (cyfry od 0 do 9), a 784 pozostałe reprezentują wartość kanału alfa dla kolejnych pikseli obrazu. Wielkość pliku treningowego to około 110 MB, testowego – 10 MB.</w:t>
+      </w:r>
+      <w:r>
+        <w:br/>
+      </w:r>
+      <w:r>
+        <w:br/>
+        <w:t>Dane zostały dodatkowo obrobione – wydzielono macierze danych i wektory klas oraz poprawiono nazwy kolumn tak, by mogły być przekazywane do klasyfikatorów:</w:t>
+      </w:r>
+    </w:p>
+    <w:p>
+      <w:pPr>
+        <w:pBdr>
+          <w:top w:val="single" w:sz="4" w:space="1" w:color="auto"/>
+          <w:left w:val="single" w:sz="4" w:space="4" w:color="auto"/>
+          <w:bottom w:val="single" w:sz="4" w:space="1" w:color="auto"/>
+          <w:right w:val="single" w:sz="4" w:space="4" w:color="auto"/>
+        </w:pBdr>
+        <w:shd w:val="clear" w:color="auto" w:fill="F2F2F2" w:themeFill="background1" w:themeFillShade="F2"/>
+        <w:rPr>
+          <w:rFonts w:ascii="Consolas" w:hAnsi="Consolas"/>
+          <w:sz w:val="18"/>
+          <w:szCs w:val="18"/>
+          <w:lang w:val="en-GB"/>
+        </w:rPr>
+      </w:pPr>
+      <w:r>
+        <w:rPr>
+          <w:sz w:val="8"/>
+          <w:szCs w:val="8"/>
+        </w:rPr>
+        <w:br/>
+      </w:r>
+      <w:r>
+        <w:rPr>
+          <w:rFonts w:ascii="Consolas" w:hAnsi="Consolas"/>
+          <w:sz w:val="18"/>
+          <w:szCs w:val="18"/>
+          <w:lang w:val="en-GB"/>
+        </w:rPr>
+        <w:t>library(</w:t>
+      </w:r>
+      <w:proofErr w:type="spellStart"/>
+      <w:r>
+        <w:rPr>
+          <w:rFonts w:ascii="Consolas" w:hAnsi="Consolas"/>
+          <w:sz w:val="18"/>
+          <w:szCs w:val="18"/>
+          <w:lang w:val="en-GB"/>
+        </w:rPr>
+        <w:t>readr</w:t>
+      </w:r>
+      <w:proofErr w:type="spellEnd"/>
+      <w:r>
+        <w:rPr>
+          <w:rFonts w:ascii="Consolas" w:hAnsi="Consolas"/>
+          <w:sz w:val="18"/>
+          <w:szCs w:val="18"/>
+          <w:lang w:val="en-GB"/>
+        </w:rPr>
+        <w:t>)</w:t>
+      </w:r>
+      <w:r>
+        <w:rPr>
+          <w:rFonts w:ascii="Consolas" w:hAnsi="Consolas"/>
+          <w:sz w:val="18"/>
+          <w:szCs w:val="18"/>
+          <w:lang w:val="en-GB"/>
+        </w:rPr>
+        <w:br/>
+        <w:t xml:space="preserve">train = </w:t>
+      </w:r>
+      <w:proofErr w:type="spellStart"/>
+      <w:r>
+        <w:rPr>
+          <w:rFonts w:ascii="Consolas" w:hAnsi="Consolas"/>
+          <w:sz w:val="18"/>
+          <w:szCs w:val="18"/>
+          <w:lang w:val="en-GB"/>
+        </w:rPr>
+        <w:t>read_csv</w:t>
+      </w:r>
+      <w:proofErr w:type="spellEnd"/>
+      <w:r>
+        <w:rPr>
+          <w:rFonts w:ascii="Consolas" w:hAnsi="Consolas"/>
+          <w:sz w:val="18"/>
+          <w:szCs w:val="18"/>
+          <w:lang w:val="en-GB"/>
+        </w:rPr>
+        <w:t>("data/mnist_train.csv")</w:t>
+      </w:r>
+      <w:r>
+        <w:rPr>
+          <w:rFonts w:ascii="Consolas" w:hAnsi="Consolas"/>
+          <w:sz w:val="18"/>
+          <w:szCs w:val="18"/>
+          <w:lang w:val="en-GB"/>
+        </w:rPr>
+        <w:br/>
+        <w:t xml:space="preserve">test = </w:t>
+      </w:r>
+      <w:proofErr w:type="spellStart"/>
+      <w:r>
+        <w:rPr>
+          <w:rFonts w:ascii="Consolas" w:hAnsi="Consolas"/>
+          <w:sz w:val="18"/>
+          <w:szCs w:val="18"/>
+          <w:lang w:val="en-GB"/>
+        </w:rPr>
+        <w:t>read_csv</w:t>
+      </w:r>
+      <w:proofErr w:type="spellEnd"/>
+      <w:r>
+        <w:rPr>
+          <w:rFonts w:ascii="Consolas" w:hAnsi="Consolas"/>
+          <w:sz w:val="18"/>
+          <w:szCs w:val="18"/>
+          <w:lang w:val="en-GB"/>
+        </w:rPr>
+        <w:t>("data/mnist_test.csv")</w:t>
+      </w:r>
+      <w:r>
+        <w:rPr>
+          <w:rFonts w:ascii="Consolas" w:hAnsi="Consolas"/>
+          <w:sz w:val="18"/>
+          <w:szCs w:val="18"/>
+          <w:lang w:val="en-GB"/>
+        </w:rPr>
+        <w:br/>
+      </w:r>
+      <w:r>
+        <w:rPr>
+          <w:rFonts w:ascii="Consolas" w:hAnsi="Consolas"/>
+          <w:sz w:val="18"/>
+          <w:szCs w:val="18"/>
+          <w:lang w:val="en-GB"/>
+        </w:rPr>
+        <w:br/>
+      </w:r>
+      <w:proofErr w:type="spellStart"/>
+      <w:r>
+        <w:rPr>
+          <w:rFonts w:ascii="Consolas" w:hAnsi="Consolas"/>
+          <w:sz w:val="18"/>
+          <w:szCs w:val="18"/>
+          <w:lang w:val="en-GB"/>
+        </w:rPr>
+        <w:t>train.labels</w:t>
+      </w:r>
+      <w:proofErr w:type="spellEnd"/>
+      <w:r>
+        <w:rPr>
+          <w:rFonts w:ascii="Consolas" w:hAnsi="Consolas"/>
+          <w:sz w:val="18"/>
+          <w:szCs w:val="18"/>
+          <w:lang w:val="en-GB"/>
+        </w:rPr>
+        <w:t xml:space="preserve"> = train[, 1]</w:t>
+      </w:r>
+      <w:r>
+        <w:rPr>
+          <w:rFonts w:ascii="Consolas" w:hAnsi="Consolas"/>
+          <w:sz w:val="18"/>
+          <w:szCs w:val="18"/>
+          <w:lang w:val="en-GB"/>
+        </w:rPr>
+        <w:br/>
+      </w:r>
+      <w:proofErr w:type="spellStart"/>
+      <w:r>
+        <w:rPr>
+          <w:rFonts w:ascii="Consolas" w:hAnsi="Consolas"/>
+          <w:sz w:val="18"/>
+          <w:szCs w:val="18"/>
+          <w:lang w:val="en-GB"/>
+        </w:rPr>
+        <w:t>train.labels</w:t>
+      </w:r>
+      <w:proofErr w:type="spellEnd"/>
+      <w:r>
+        <w:rPr>
+          <w:rFonts w:ascii="Consolas" w:hAnsi="Consolas"/>
+          <w:sz w:val="18"/>
+          <w:szCs w:val="18"/>
+          <w:lang w:val="en-GB"/>
+        </w:rPr>
+        <w:t xml:space="preserve"> = </w:t>
+      </w:r>
+      <w:proofErr w:type="spellStart"/>
+      <w:r>
+        <w:rPr>
+          <w:rFonts w:ascii="Consolas" w:hAnsi="Consolas"/>
+          <w:sz w:val="18"/>
+          <w:szCs w:val="18"/>
+          <w:lang w:val="en-GB"/>
+        </w:rPr>
+        <w:t>as.factor</w:t>
+      </w:r>
+      <w:proofErr w:type="spellEnd"/>
+      <w:r>
+        <w:rPr>
+          <w:rFonts w:ascii="Consolas" w:hAnsi="Consolas"/>
+          <w:sz w:val="18"/>
+          <w:szCs w:val="18"/>
+          <w:lang w:val="en-GB"/>
+        </w:rPr>
+        <w:t>(</w:t>
+      </w:r>
+      <w:proofErr w:type="spellStart"/>
+      <w:r>
+        <w:rPr>
+          <w:rFonts w:ascii="Consolas" w:hAnsi="Consolas"/>
+          <w:sz w:val="18"/>
+          <w:szCs w:val="18"/>
+          <w:lang w:val="en-GB"/>
+        </w:rPr>
+        <w:t>train.labels$label</w:t>
+      </w:r>
+      <w:proofErr w:type="spellEnd"/>
+      <w:r>
+        <w:rPr>
+          <w:rFonts w:ascii="Consolas" w:hAnsi="Consolas"/>
+          <w:sz w:val="18"/>
+          <w:szCs w:val="18"/>
+          <w:lang w:val="en-GB"/>
+        </w:rPr>
+        <w:t>)</w:t>
+      </w:r>
+      <w:r>
+        <w:rPr>
+          <w:rFonts w:ascii="Consolas" w:hAnsi="Consolas"/>
+          <w:sz w:val="18"/>
+          <w:szCs w:val="18"/>
+          <w:lang w:val="en-GB"/>
+        </w:rPr>
+        <w:br/>
+      </w:r>
+      <w:proofErr w:type="spellStart"/>
+      <w:r>
+        <w:rPr>
+          <w:rFonts w:ascii="Consolas" w:hAnsi="Consolas"/>
+          <w:sz w:val="18"/>
+          <w:szCs w:val="18"/>
+          <w:lang w:val="en-GB"/>
+        </w:rPr>
+        <w:t>test.labels</w:t>
+      </w:r>
+      <w:proofErr w:type="spellEnd"/>
+      <w:r>
+        <w:rPr>
+          <w:rFonts w:ascii="Consolas" w:hAnsi="Consolas"/>
+          <w:sz w:val="18"/>
+          <w:szCs w:val="18"/>
+          <w:lang w:val="en-GB"/>
+        </w:rPr>
+        <w:t xml:space="preserve"> = test[, 1]</w:t>
+      </w:r>
+      <w:r>
+        <w:rPr>
+          <w:rFonts w:ascii="Consolas" w:hAnsi="Consolas"/>
+          <w:sz w:val="18"/>
+          <w:szCs w:val="18"/>
+          <w:lang w:val="en-GB"/>
+        </w:rPr>
+        <w:br/>
+      </w:r>
+      <w:proofErr w:type="spellStart"/>
+      <w:r>
+        <w:rPr>
+          <w:rFonts w:ascii="Consolas" w:hAnsi="Consolas"/>
+          <w:sz w:val="18"/>
+          <w:szCs w:val="18"/>
+          <w:lang w:val="en-GB"/>
+        </w:rPr>
+        <w:t>test.labels</w:t>
+      </w:r>
+      <w:proofErr w:type="spellEnd"/>
+      <w:r>
+        <w:rPr>
+          <w:rFonts w:ascii="Consolas" w:hAnsi="Consolas"/>
+          <w:sz w:val="18"/>
+          <w:szCs w:val="18"/>
+          <w:lang w:val="en-GB"/>
+        </w:rPr>
+        <w:t xml:space="preserve"> = </w:t>
+      </w:r>
+      <w:proofErr w:type="spellStart"/>
+      <w:r>
+        <w:rPr>
+          <w:rFonts w:ascii="Consolas" w:hAnsi="Consolas"/>
+          <w:sz w:val="18"/>
+          <w:szCs w:val="18"/>
+          <w:lang w:val="en-GB"/>
+        </w:rPr>
+        <w:t>as.factor</w:t>
+      </w:r>
+      <w:proofErr w:type="spellEnd"/>
+      <w:r>
+        <w:rPr>
+          <w:rFonts w:ascii="Consolas" w:hAnsi="Consolas"/>
+          <w:sz w:val="18"/>
+          <w:szCs w:val="18"/>
+          <w:lang w:val="en-GB"/>
+        </w:rPr>
+        <w:t>(</w:t>
+      </w:r>
+      <w:proofErr w:type="spellStart"/>
+      <w:r>
+        <w:rPr>
+          <w:rFonts w:ascii="Consolas" w:hAnsi="Consolas"/>
+          <w:sz w:val="18"/>
+          <w:szCs w:val="18"/>
+          <w:lang w:val="en-GB"/>
+        </w:rPr>
+        <w:t>test.labels$label</w:t>
+      </w:r>
+      <w:proofErr w:type="spellEnd"/>
+      <w:r>
+        <w:rPr>
+          <w:rFonts w:ascii="Consolas" w:hAnsi="Consolas"/>
+          <w:sz w:val="18"/>
+          <w:szCs w:val="18"/>
+          <w:lang w:val="en-GB"/>
+        </w:rPr>
+        <w:t>)</w:t>
+      </w:r>
+      <w:r>
+        <w:rPr>
+          <w:rFonts w:ascii="Consolas" w:hAnsi="Consolas"/>
+          <w:sz w:val="18"/>
+          <w:szCs w:val="18"/>
+          <w:lang w:val="en-GB"/>
+        </w:rPr>
+        <w:br/>
+      </w:r>
+      <w:r>
+        <w:rPr>
+          <w:rFonts w:ascii="Consolas" w:hAnsi="Consolas"/>
+          <w:sz w:val="18"/>
+          <w:szCs w:val="18"/>
+          <w:lang w:val="en-GB"/>
+        </w:rPr>
+        <w:br/>
+      </w:r>
+      <w:proofErr w:type="spellStart"/>
+      <w:r>
+        <w:rPr>
+          <w:rFonts w:ascii="Consolas" w:hAnsi="Consolas"/>
+          <w:sz w:val="18"/>
+          <w:szCs w:val="18"/>
+          <w:lang w:val="en-GB"/>
+        </w:rPr>
+        <w:t>train.data</w:t>
+      </w:r>
+      <w:proofErr w:type="spellEnd"/>
+      <w:r>
+        <w:rPr>
+          <w:rFonts w:ascii="Consolas" w:hAnsi="Consolas"/>
+          <w:sz w:val="18"/>
+          <w:szCs w:val="18"/>
+          <w:lang w:val="en-GB"/>
+        </w:rPr>
+        <w:t xml:space="preserve"> = </w:t>
+      </w:r>
+      <w:proofErr w:type="spellStart"/>
+      <w:r>
+        <w:rPr>
+          <w:rFonts w:ascii="Consolas" w:hAnsi="Consolas"/>
+          <w:sz w:val="18"/>
+          <w:szCs w:val="18"/>
+          <w:lang w:val="en-GB"/>
+        </w:rPr>
+        <w:t>as.matrix</w:t>
+      </w:r>
+      <w:proofErr w:type="spellEnd"/>
+      <w:r>
+        <w:rPr>
+          <w:rFonts w:ascii="Consolas" w:hAnsi="Consolas"/>
+          <w:sz w:val="18"/>
+          <w:szCs w:val="18"/>
+          <w:lang w:val="en-GB"/>
+        </w:rPr>
+        <w:t>(train[, -1])</w:t>
+      </w:r>
+      <w:r>
+        <w:rPr>
+          <w:rFonts w:ascii="Consolas" w:hAnsi="Consolas"/>
+          <w:sz w:val="18"/>
+          <w:szCs w:val="18"/>
+          <w:lang w:val="en-GB"/>
+        </w:rPr>
+        <w:br/>
+      </w:r>
+      <w:proofErr w:type="spellStart"/>
+      <w:r>
+        <w:rPr>
+          <w:rFonts w:ascii="Consolas" w:hAnsi="Consolas"/>
+          <w:sz w:val="18"/>
+          <w:szCs w:val="18"/>
+          <w:lang w:val="en-GB"/>
+        </w:rPr>
+        <w:t>test.data</w:t>
+      </w:r>
+      <w:proofErr w:type="spellEnd"/>
+      <w:r>
+        <w:rPr>
+          <w:rFonts w:ascii="Consolas" w:hAnsi="Consolas"/>
+          <w:sz w:val="18"/>
+          <w:szCs w:val="18"/>
+          <w:lang w:val="en-GB"/>
+        </w:rPr>
+        <w:t xml:space="preserve"> = </w:t>
+      </w:r>
+      <w:proofErr w:type="spellStart"/>
+      <w:r>
+        <w:rPr>
+          <w:rFonts w:ascii="Consolas" w:hAnsi="Consolas"/>
+          <w:sz w:val="18"/>
+          <w:szCs w:val="18"/>
+          <w:lang w:val="en-GB"/>
+        </w:rPr>
+        <w:t>as.matrix</w:t>
+      </w:r>
+      <w:proofErr w:type="spellEnd"/>
+      <w:r>
+        <w:rPr>
+          <w:rFonts w:ascii="Consolas" w:hAnsi="Consolas"/>
+          <w:sz w:val="18"/>
+          <w:szCs w:val="18"/>
+          <w:lang w:val="en-GB"/>
+        </w:rPr>
+        <w:t>(test[, -1])</w:t>
+      </w:r>
+      <w:r>
+        <w:rPr>
+          <w:rFonts w:ascii="Consolas" w:hAnsi="Consolas"/>
+          <w:sz w:val="18"/>
+          <w:szCs w:val="18"/>
+          <w:lang w:val="en-GB"/>
+        </w:rPr>
+        <w:br/>
+      </w:r>
+      <w:r>
+        <w:rPr>
+          <w:rFonts w:ascii="Consolas" w:hAnsi="Consolas"/>
+          <w:sz w:val="18"/>
+          <w:szCs w:val="18"/>
+          <w:lang w:val="en-GB"/>
+        </w:rPr>
+        <w:br/>
+        <w:t xml:space="preserve">names(train.data) = </w:t>
+      </w:r>
+      <w:proofErr w:type="spellStart"/>
+      <w:r>
+        <w:rPr>
+          <w:rFonts w:ascii="Consolas" w:hAnsi="Consolas"/>
+          <w:sz w:val="18"/>
+          <w:szCs w:val="18"/>
+          <w:lang w:val="en-GB"/>
+        </w:rPr>
+        <w:t>make.names</w:t>
+      </w:r>
+      <w:proofErr w:type="spellEnd"/>
+      <w:r>
+        <w:rPr>
+          <w:rFonts w:ascii="Consolas" w:hAnsi="Consolas"/>
+          <w:sz w:val="18"/>
+          <w:szCs w:val="18"/>
+          <w:lang w:val="en-GB"/>
+        </w:rPr>
+        <w:t>(names(</w:t>
+      </w:r>
+      <w:proofErr w:type="spellStart"/>
+      <w:r>
+        <w:rPr>
+          <w:rFonts w:ascii="Consolas" w:hAnsi="Consolas"/>
+          <w:sz w:val="18"/>
+          <w:szCs w:val="18"/>
+          <w:lang w:val="en-GB"/>
+        </w:rPr>
+        <w:t>train.data</w:t>
+      </w:r>
+      <w:proofErr w:type="spellEnd"/>
+      <w:r>
+        <w:rPr>
+          <w:rFonts w:ascii="Consolas" w:hAnsi="Consolas"/>
+          <w:sz w:val="18"/>
+          <w:szCs w:val="18"/>
+          <w:lang w:val="en-GB"/>
+        </w:rPr>
+        <w:t>))</w:t>
+      </w:r>
+      <w:r>
+        <w:rPr>
+          <w:rFonts w:ascii="Consolas" w:hAnsi="Consolas"/>
+          <w:sz w:val="18"/>
+          <w:szCs w:val="18"/>
+          <w:lang w:val="en-GB"/>
+        </w:rPr>
+        <w:br/>
+        <w:t>names(</w:t>
+      </w:r>
+      <w:proofErr w:type="spellStart"/>
+      <w:r>
+        <w:rPr>
+          <w:rFonts w:ascii="Consolas" w:hAnsi="Consolas"/>
+          <w:sz w:val="18"/>
+          <w:szCs w:val="18"/>
+          <w:lang w:val="en-GB"/>
+        </w:rPr>
+        <w:t>test.data</w:t>
+      </w:r>
+      <w:proofErr w:type="spellEnd"/>
+      <w:r>
+        <w:rPr>
+          <w:rFonts w:ascii="Consolas" w:hAnsi="Consolas"/>
+          <w:sz w:val="18"/>
+          <w:szCs w:val="18"/>
+          <w:lang w:val="en-GB"/>
+        </w:rPr>
+        <w:t xml:space="preserve">) = </w:t>
+      </w:r>
+      <w:proofErr w:type="spellStart"/>
+      <w:r>
+        <w:rPr>
+          <w:rFonts w:ascii="Consolas" w:hAnsi="Consolas"/>
+          <w:sz w:val="18"/>
+          <w:szCs w:val="18"/>
+          <w:lang w:val="en-GB"/>
+        </w:rPr>
+        <w:t>make.names</w:t>
+      </w:r>
+      <w:proofErr w:type="spellEnd"/>
+      <w:r>
+        <w:rPr>
+          <w:rFonts w:ascii="Consolas" w:hAnsi="Consolas"/>
+          <w:sz w:val="18"/>
+          <w:szCs w:val="18"/>
+          <w:lang w:val="en-GB"/>
+        </w:rPr>
+        <w:t>(names(</w:t>
+      </w:r>
+      <w:proofErr w:type="spellStart"/>
+      <w:r>
+        <w:rPr>
+          <w:rFonts w:ascii="Consolas" w:hAnsi="Consolas"/>
+          <w:sz w:val="18"/>
+          <w:szCs w:val="18"/>
+          <w:lang w:val="en-GB"/>
+        </w:rPr>
+        <w:t>test.data</w:t>
+      </w:r>
+      <w:proofErr w:type="spellEnd"/>
+      <w:r>
+        <w:rPr>
+          <w:rFonts w:ascii="Consolas" w:hAnsi="Consolas"/>
+          <w:sz w:val="18"/>
+          <w:szCs w:val="18"/>
+          <w:lang w:val="en-GB"/>
+        </w:rPr>
+        <w:t>))</w:t>
+      </w:r>
+    </w:p>
+    <w:p>
+      <w:pPr>
+        <w:rPr>
+          <w:lang w:val="en-GB"/>
+        </w:rPr>
+      </w:pPr>
+      <w:r>
+        <w:rPr>
+          <w:lang w:val="en-GB"/>
+        </w:rPr>
+        <w:br w:type="page"/>
+      </w:r>
+    </w:p>
+    <w:p>
+      <w:pPr>
+        <w:pStyle w:val="Heading2"/>
+        <w:numPr>
+          <w:ilvl w:val="0"/>
+          <w:numId w:val="1"/>
+        </w:numPr>
+      </w:pPr>
+      <w:r>
+        <w:lastRenderedPageBreak/>
+        <w:t xml:space="preserve">Klasyfikator I – </w:t>
+      </w:r>
+      <w:r>
+        <w:t>Lasy Losowe (Random Forest)</w:t>
+      </w:r>
+    </w:p>
+    <w:p>
+      <w:pPr>
+        <w:spacing w:line="240" w:lineRule="auto"/>
+      </w:pPr>
+      <w:r>
+        <w:br/>
+        <w:t xml:space="preserve">Pierwszy z użytych klasyfikatorów </w:t>
+      </w:r>
+      <w:r>
+        <w:t>to lasy loso</w:t>
+      </w:r>
+      <w:r>
+        <w:t>w</w:t>
+      </w:r>
+      <w:r>
+        <w:t>e</w:t>
+      </w:r>
+      <w:r>
+        <w:t xml:space="preserve">. Lasy losowe są w pewnym sensie rozszerzeniem drzew decyzyjnych – zamiast jednego drzewa, tworzony jest „las” składający się z </w:t>
+      </w:r>
+      <w:r>
+        <w:t>wielu różnych</w:t>
+      </w:r>
+      <w:r>
+        <w:t xml:space="preserve"> drzew. Wynikiem klasyfikacji jest </w:t>
+      </w:r>
+      <w:r>
+        <w:t>ta cyfra</w:t>
+      </w:r>
+      <w:r>
+        <w:t>, która została wybrana przez największą liczbę drzew.</w:t>
+      </w:r>
+      <w:r>
+        <w:br/>
+      </w:r>
+      <w:r>
+        <w:br/>
+      </w:r>
+      <w:r>
+        <w:t xml:space="preserve">Postanowiłem uruchomić klasyfikator RandomForest z wartościami: </w:t>
+      </w:r>
+      <w:r>
+        <w:t>10</w:t>
+      </w:r>
+      <w:r>
+        <w:t xml:space="preserve"> drzew, 10 węzłów</w:t>
+      </w:r>
+      <w:r>
+        <w:t>.</w:t>
+      </w:r>
+      <w:r>
+        <w:br/>
+        <w:t>Model został użyty do klasyfikacji danych testowych. Stworzono również macierz błędu</w:t>
+      </w:r>
+      <w:r>
+        <w:t>:</w:t>
+      </w:r>
+    </w:p>
+    <w:p>
+      <w:pPr>
+        <w:pBdr>
+          <w:top w:val="single" w:sz="4" w:space="1" w:color="auto"/>
+          <w:left w:val="single" w:sz="4" w:space="4" w:color="auto"/>
+          <w:bottom w:val="single" w:sz="4" w:space="1" w:color="auto"/>
+          <w:right w:val="single" w:sz="4" w:space="4" w:color="auto"/>
+        </w:pBdr>
+        <w:shd w:val="clear" w:color="auto" w:fill="F2F2F2" w:themeFill="background1" w:themeFillShade="F2"/>
+        <w:rPr>
+          <w:rFonts w:ascii="Consolas" w:hAnsi="Consolas"/>
+          <w:sz w:val="18"/>
+          <w:szCs w:val="18"/>
+        </w:rPr>
+      </w:pPr>
+      <w:r>
+        <w:rPr>
+          <w:sz w:val="8"/>
+          <w:szCs w:val="8"/>
+        </w:rPr>
+        <w:br/>
+      </w:r>
+      <w:r>
+        <w:rPr>
+          <w:rFonts w:ascii="Consolas" w:hAnsi="Consolas"/>
+          <w:sz w:val="18"/>
+          <w:szCs w:val="18"/>
+        </w:rPr>
+        <w:t>library(randomForest)</w:t>
+      </w:r>
+      <w:r>
+        <w:rPr>
+          <w:rFonts w:ascii="Consolas" w:hAnsi="Consolas"/>
+          <w:sz w:val="18"/>
+          <w:szCs w:val="18"/>
+        </w:rPr>
+        <w:br/>
+        <w:t>model.rf10n10 = randomForest(train.data, train.labels, ntree = 10, maxnodes = 10)</w:t>
+      </w:r>
+      <w:r>
+        <w:rPr>
+          <w:rFonts w:ascii="Consolas" w:hAnsi="Consolas"/>
+          <w:sz w:val="18"/>
+          <w:szCs w:val="18"/>
+        </w:rPr>
+        <w:br/>
+        <w:t>pred.model.rf10n10 = predict(model.rf10n10, test.data, type = "class")</w:t>
+      </w:r>
+      <w:r>
+        <w:rPr>
+          <w:rFonts w:ascii="Consolas" w:hAnsi="Consolas"/>
+          <w:sz w:val="18"/>
+          <w:szCs w:val="18"/>
+        </w:rPr>
+        <w:br/>
+        <w:t>cm.rf10n10 = table(pred.model.rf10n10, test.labels)</w:t>
+      </w:r>
+      <w:r>
+        <w:rPr>
+          <w:rFonts w:ascii="Consolas" w:hAnsi="Consolas"/>
+          <w:sz w:val="18"/>
+          <w:szCs w:val="18"/>
+        </w:rPr>
+        <w:br/>
+        <w:t>acc.rf10n10 = sum(diag(cm.rf10n10))/sum(cm.rf10n10)</w:t>
+      </w:r>
+    </w:p>
+    <w:p>
+      <w:pPr>
+        <w:rPr>
+          <w:b/>
+        </w:rPr>
+      </w:pPr>
+      <w:r>
+        <w:rPr>
+          <w:b/>
+        </w:rPr>
+        <w:br/>
+      </w:r>
+      <w:r>
+        <w:rPr>
+          <w:b/>
+        </w:rPr>
+        <w:t>M</w:t>
+      </w:r>
+      <w:r>
+        <w:rPr>
+          <w:b/>
+        </w:rPr>
+        <w:t>acierz błędu</w:t>
+      </w:r>
+      <w:r>
+        <w:rPr>
+          <w:b/>
+        </w:rPr>
+        <w:t xml:space="preserve"> </w:t>
+      </w:r>
+      <w:r>
+        <w:rPr>
+          <w:b/>
+        </w:rPr>
+        <w:t xml:space="preserve">RF </w:t>
+      </w:r>
+      <w:r>
+        <w:rPr>
+          <w:b/>
+        </w:rPr>
+        <w:t>dla 10 drzew, 50 węzłów</w:t>
+      </w:r>
+      <w:r>
+        <w:rPr>
+          <w:b/>
+        </w:rPr>
+        <w:t>:</w:t>
+      </w:r>
+      <w:r>
+        <w:br/>
+      </w:r>
+      <w:r>
+        <w:br/>
+      </w:r>
+      <w:r>
+        <w:rPr>
+          <w:noProof/>
+          <w:lang w:eastAsia="pl-PL"/>
+        </w:rPr>
+        <w:drawing>
+          <wp:inline distT="0" distB="0" distL="0" distR="0">
+            <wp:extent cx="3915322" cy="1657581"/>
+            <wp:effectExtent l="19050" t="0" r="8978" b="0"/>
+            <wp:docPr id="7" name="Picture 6" descr="rf10n10.png"/>
+            <wp:cNvGraphicFramePr>
+              <a:graphicFrameLocks xmlns:a="http://schemas.openxmlformats.org/drawingml/2006/main" noChangeAspect="1"/>
+            </wp:cNvGraphicFramePr>
+            <a:graphic xmlns:a="http://schemas.openxmlformats.org/drawingml/2006/main">
+              <a:graphicData uri="http://schemas.openxmlformats.org/drawingml/2006/picture">
+                <pic:pic xmlns:pic="http://schemas.openxmlformats.org/drawingml/2006/picture">
+                  <pic:nvPicPr>
+                    <pic:cNvPr id="0" name="rf10n10.png"/>
+                    <pic:cNvPicPr/>
+                  </pic:nvPicPr>
+                  <pic:blipFill>
+                    <a:blip r:embed="rId5" cstate="print"/>
+                    <a:stretch>
+                      <a:fillRect/>
+                    </a:stretch>
+                  </pic:blipFill>
+                  <pic:spPr>
+                    <a:xfrm>
+                      <a:off x="0" y="0"/>
+                      <a:ext cx="3915322" cy="1657581"/>
+                    </a:xfrm>
+                    <a:prstGeom prst="rect">
+                      <a:avLst/>
+                    </a:prstGeom>
+                  </pic:spPr>
+                </pic:pic>
+              </a:graphicData>
+            </a:graphic>
+          </wp:inline>
+        </w:drawing>
+      </w:r>
+      <w:r>
+        <w:br/>
+      </w:r>
+      <w:r>
+        <w:rPr>
+          <w:b/>
+        </w:rPr>
+        <w:t>Dokładność to 59,74%.</w:t>
+      </w:r>
+      <w:r>
+        <w:br/>
+      </w:r>
+      <w:r>
+        <w:br/>
+        <w:t>Wartość taka świadczy o dwóch rzeczach:</w:t>
+      </w:r>
+      <w:r>
+        <w:br/>
+        <w:t>- z pewnością nie był to wybór losowy, gdyż w takim przypadku należałoby oczekiwać ok. 10%,</w:t>
+      </w:r>
+      <w:r>
+        <w:br/>
+        <w:t>- jest to wynik mizerny, gdyż dla zbioru MNIST istnieją klasyfikatory o dokładności 99,5%</w:t>
+      </w:r>
+      <w:r>
+        <w:t>+</w:t>
+      </w:r>
+      <w:r>
+        <w:br/>
+        <w:t>Postanowiłem więc sprawdzić, jak zmiana liczby drzew oraz liczby węzłów wpłynie na uzyskane wyniki.</w:t>
+      </w:r>
+      <w:r>
+        <w:t xml:space="preserve"> </w:t>
+      </w:r>
+      <w:r>
+        <w:br/>
+      </w:r>
+      <w:r>
+        <w:br/>
+      </w:r>
+      <w:r>
+        <w:rPr>
+          <w:b/>
+        </w:rPr>
+        <w:t xml:space="preserve">Macierz błędu </w:t>
+      </w:r>
+      <w:r>
+        <w:rPr>
+          <w:b/>
+        </w:rPr>
+        <w:t xml:space="preserve">RF </w:t>
+      </w:r>
+      <w:r>
+        <w:rPr>
+          <w:b/>
+        </w:rPr>
+        <w:t xml:space="preserve">dla </w:t>
+      </w:r>
+      <w:r>
+        <w:rPr>
+          <w:b/>
+        </w:rPr>
+        <w:t>10 drzew,</w:t>
+      </w:r>
+      <w:r>
+        <w:rPr>
+          <w:b/>
+        </w:rPr>
+        <w:t xml:space="preserve"> 50 węzłów:</w:t>
+      </w:r>
+      <w:r>
+        <w:br/>
+      </w:r>
+      <w:r>
+        <w:rPr>
+          <w:noProof/>
+          <w:lang w:eastAsia="pl-PL"/>
+        </w:rPr>
+        <w:drawing>
+          <wp:inline distT="0" distB="0" distL="0" distR="0">
+            <wp:extent cx="3915322" cy="1657581"/>
+            <wp:effectExtent l="19050" t="0" r="8978" b="0"/>
+            <wp:docPr id="8" name="Picture 7" descr="rf10n50.png"/>
+            <wp:cNvGraphicFramePr>
+              <a:graphicFrameLocks xmlns:a="http://schemas.openxmlformats.org/drawingml/2006/main" noChangeAspect="1"/>
+            </wp:cNvGraphicFramePr>
+            <a:graphic xmlns:a="http://schemas.openxmlformats.org/drawingml/2006/main">
+              <a:graphicData uri="http://schemas.openxmlformats.org/drawingml/2006/picture">
+                <pic:pic xmlns:pic="http://schemas.openxmlformats.org/drawingml/2006/picture">
+                  <pic:nvPicPr>
+                    <pic:cNvPr id="0" name="rf10n50.png"/>
+                    <pic:cNvPicPr/>
+                  </pic:nvPicPr>
+                  <pic:blipFill>
+                    <a:blip r:embed="rId6" cstate="print"/>
+                    <a:stretch>
+                      <a:fillRect/>
+                    </a:stretch>
+                  </pic:blipFill>
+                  <pic:spPr>
+                    <a:xfrm>
+                      <a:off x="0" y="0"/>
+                      <a:ext cx="3915322" cy="1657581"/>
+                    </a:xfrm>
+                    <a:prstGeom prst="rect">
+                      <a:avLst/>
+                    </a:prstGeom>
+                  </pic:spPr>
+                </pic:pic>
+              </a:graphicData>
+            </a:graphic>
+          </wp:inline>
+        </w:drawing>
+      </w:r>
+      <w:r>
+        <w:br/>
+      </w:r>
+      <w:r>
+        <w:rPr>
+          <w:b/>
+        </w:rPr>
+        <w:t>Dokładność:</w:t>
+      </w:r>
+      <w:r>
+        <w:rPr>
+          <w:b/>
+        </w:rPr>
+        <w:t xml:space="preserve"> 81,39%</w:t>
+      </w:r>
+    </w:p>
+    <w:p>
+      <w:r>
+        <w:rPr>
+          <w:b/>
+        </w:rPr>
+        <w:lastRenderedPageBreak/>
+        <w:t>Macierz błędu</w:t>
+      </w:r>
+      <w:r>
+        <w:rPr>
+          <w:b/>
+        </w:rPr>
+        <w:t xml:space="preserve"> RF</w:t>
+      </w:r>
+      <w:r>
+        <w:rPr>
+          <w:b/>
+        </w:rPr>
+        <w:t xml:space="preserve"> dla </w:t>
+      </w:r>
+      <w:r>
+        <w:rPr>
+          <w:b/>
+        </w:rPr>
+        <w:t>5</w:t>
+      </w:r>
+      <w:r>
+        <w:rPr>
+          <w:b/>
+        </w:rPr>
+        <w:t xml:space="preserve">0 drzew, </w:t>
+      </w:r>
+      <w:r>
+        <w:rPr>
+          <w:b/>
+        </w:rPr>
+        <w:t>1</w:t>
+      </w:r>
+      <w:r>
+        <w:rPr>
+          <w:b/>
+        </w:rPr>
+        <w:t>0 węzłów:</w:t>
+      </w:r>
+      <w:r>
+        <w:rPr>
+          <w:b/>
+        </w:rPr>
+        <w:br/>
+      </w:r>
+      <w:r>
+        <w:rPr>
+          <w:b/>
+          <w:noProof/>
+          <w:lang w:eastAsia="pl-PL"/>
+        </w:rPr>
+        <w:drawing>
+          <wp:inline distT="0" distB="0" distL="0" distR="0">
+            <wp:extent cx="3915322" cy="1657581"/>
+            <wp:effectExtent l="19050" t="0" r="8978" b="0"/>
+            <wp:docPr id="9" name="Picture 8" descr="rf50n10.png"/>
+            <wp:cNvGraphicFramePr>
+              <a:graphicFrameLocks xmlns:a="http://schemas.openxmlformats.org/drawingml/2006/main" noChangeAspect="1"/>
+            </wp:cNvGraphicFramePr>
+            <a:graphic xmlns:a="http://schemas.openxmlformats.org/drawingml/2006/main">
+              <a:graphicData uri="http://schemas.openxmlformats.org/drawingml/2006/picture">
+                <pic:pic xmlns:pic="http://schemas.openxmlformats.org/drawingml/2006/picture">
+                  <pic:nvPicPr>
+                    <pic:cNvPr id="0" name="rf50n10.png"/>
+                    <pic:cNvPicPr/>
+                  </pic:nvPicPr>
+                  <pic:blipFill>
+                    <a:blip r:embed="rId7" cstate="print"/>
+                    <a:stretch>
+                      <a:fillRect/>
+                    </a:stretch>
+                  </pic:blipFill>
+                  <pic:spPr>
+                    <a:xfrm>
+                      <a:off x="0" y="0"/>
+                      <a:ext cx="3915322" cy="1657581"/>
+                    </a:xfrm>
+                    <a:prstGeom prst="rect">
+                      <a:avLst/>
+                    </a:prstGeom>
+                  </pic:spPr>
+                </pic:pic>
+              </a:graphicData>
+            </a:graphic>
+          </wp:inline>
+        </w:drawing>
+      </w:r>
+      <w:r>
+        <w:rPr>
+          <w:b/>
+        </w:rPr>
+        <w:br/>
+        <w:t>Dokładność: 72,33%.</w:t>
+      </w:r>
+      <w:r>
+        <w:rPr>
+          <w:b/>
+        </w:rPr>
+        <w:br/>
+      </w:r>
+      <w:r>
+        <w:rPr>
+          <w:b/>
+        </w:rPr>
+        <w:br/>
+      </w:r>
+      <w:r>
+        <w:t>Jak widać, zwiększenie liczby węzłów znacznie lepiej wpłynęło na jakość klasyfikacji.</w:t>
+      </w:r>
+      <w:r>
+        <w:br/>
+        <w:t>RF50N10 to liczny las, w którym poszczególne drzewa mają relatywnie niską dokładność.</w:t>
+      </w:r>
+      <w:r>
+        <w:br/>
+        <w:t xml:space="preserve">RF10N50 to natomiast mniejszy las, ale z dużo dokładniejszymi drzewami. Możemy spodziewać się, że w takim przypadku </w:t>
+      </w:r>
+      <w:r>
+        <w:t>werdykt był bardziej jednomyślny</w:t>
+      </w:r>
+      <w:r>
+        <w:t>.</w:t>
+      </w:r>
+      <w:r>
+        <w:br/>
+        <w:t>Warto odnotować również fakt, że cyfra „5” jest zdecydowanie najtrudniejsza w klasyfikacji, szczególnie dla lasów o małej liczbie węzłów.</w:t>
+      </w:r>
+      <w:r>
+        <w:br/>
+      </w:r>
+      <w:r>
+        <w:br/>
+        <w:t>Ostatnia kom</w:t>
+      </w:r>
+      <w:r>
+        <w:t>b</w:t>
+      </w:r>
+      <w:r>
+        <w:t>i</w:t>
+      </w:r>
+      <w:r>
+        <w:t xml:space="preserve">nacja </w:t>
+      </w:r>
+      <w:r>
+        <w:t xml:space="preserve">miała na celu sprawdzenie jak bardzo jesteśmy w stanie polepszyć dokładność przez dalsze zwiększanie parametrów. </w:t>
+      </w:r>
+      <w:r>
+        <w:br/>
+      </w:r>
+      <w:r>
+        <w:br/>
+      </w:r>
+      <w:r>
+        <w:rPr>
+          <w:b/>
+        </w:rPr>
+        <w:t>Macierz błędu RF dla 150 drzew, 150 węzłów:</w:t>
+      </w:r>
+      <w:r>
+        <w:rPr>
+          <w:b/>
+        </w:rPr>
+        <w:br/>
+      </w:r>
+      <w:r>
+        <w:rPr>
+          <w:noProof/>
+          <w:lang w:eastAsia="pl-PL"/>
+        </w:rPr>
+        <w:drawing>
+          <wp:inline distT="0" distB="0" distL="0" distR="0">
+            <wp:extent cx="4010585" cy="1657581"/>
+            <wp:effectExtent l="19050" t="0" r="8965" b="0"/>
+            <wp:docPr id="10" name="Picture 9" descr="rf150n150.png"/>
+            <wp:cNvGraphicFramePr>
+              <a:graphicFrameLocks xmlns:a="http://schemas.openxmlformats.org/drawingml/2006/main" noChangeAspect="1"/>
+            </wp:cNvGraphicFramePr>
+            <a:graphic xmlns:a="http://schemas.openxmlformats.org/drawingml/2006/main">
+              <a:graphicData uri="http://schemas.openxmlformats.org/drawingml/2006/picture">
+                <pic:pic xmlns:pic="http://schemas.openxmlformats.org/drawingml/2006/picture">
+                  <pic:nvPicPr>
+                    <pic:cNvPr id="0" name="rf150n150.png"/>
+                    <pic:cNvPicPr/>
+                  </pic:nvPicPr>
+                  <pic:blipFill>
+                    <a:blip r:embed="rId8" cstate="print"/>
+                    <a:stretch>
+                      <a:fillRect/>
+                    </a:stretch>
+                  </pic:blipFill>
+                  <pic:spPr>
+                    <a:xfrm>
+                      <a:off x="0" y="0"/>
+                      <a:ext cx="4010585" cy="1657581"/>
+                    </a:xfrm>
+                    <a:prstGeom prst="rect">
+                      <a:avLst/>
+                    </a:prstGeom>
+                  </pic:spPr>
+                </pic:pic>
+              </a:graphicData>
+            </a:graphic>
+          </wp:inline>
+        </w:drawing>
+      </w:r>
+      <w:r>
+        <w:rPr>
+          <w:b/>
+        </w:rPr>
+        <w:br/>
+        <w:t>Dokładność: 91,43%</w:t>
+      </w:r>
+    </w:p>
+    <w:p>
+      <w:r>
+        <w:t>Uzyskany wynik wydaje się być całkiem dobry. Tak jak poprzednio, największe problemy sprawia klasyfikacja cyfry „5”. Ciekawą obserwacją jest również to, iż cyfra „4” była często uznawana za „9”.</w:t>
+      </w:r>
+      <w:r>
+        <w:br/>
+      </w:r>
+      <w:r>
+        <w:br/>
+      </w:r>
+      <w:r>
+        <w:br/>
+      </w:r>
+      <w:r>
+        <w:br/>
+      </w:r>
+    </w:p>
+    <w:p>
+      <w:pPr>
         <w:rPr>
           <w:szCs w:val="20"/>
         </w:rPr>
       </w:pPr>
-      <w:r>
-        <w:br/>
-      </w:r>
-      <w:r>
-        <w:t>W projekcie postanowiłem posłużyć zbiorem MNIST, czyli zestawem cyfr od 0 do 9 pisanych odręcznie. W jego skład wchodzi 60 000 obrazów treningowych oraz 10 000 obrazów testowych, które zostały użyte do ewaluacji. Każdy z obrazów ma wielkość 28 x 28 pikseli, natomiast każdy piksel jest reprezentowany przez liczbę w zakresie 0 – 255, która opisuje nasycenie kanału alfa.</w:t>
-      </w:r>
-      <w:r>
-        <w:br/>
-      </w:r>
-      <w:r>
-        <w:t>Zbiór MNIST zdobył ogromną popularnoś</w:t>
-      </w:r>
-      <w:r>
-        <w:t xml:space="preserve">ć i stał się wręcz kanoniczny dla zagadnienia klasyfikacji obrazów. </w:t>
-      </w:r>
-      <w:r>
-        <w:br/>
-      </w:r>
-      <w:r>
-        <w:br/>
-        <w:t>Już na samym początku projektu okazało się, że praca na obrazach w formie plików jest bardzo niewygodna, stąd decyzja, by zamiast plików graficznych, użyć pliku CSV, w którego skład wchodzi 785 kolumn – pierwsza to klasa (cyfry od 0 do 9), a 784 pozostałe reprezentują wartość kanału alfa dla kolejnych pikseli obrazu. Wielkość pliku treningowego to około 110 MB, testowego – 10 MB.</w:t>
-      </w:r>
     </w:p>
     <w:p>
       <w:pPr>
@@ -563,6 +1743,95 @@
       </w:pPr>
     </w:lvl>
   </w:abstractNum>
+  <w:abstractNum w:abstractNumId="3">
+    <w:nsid w:val="4DB147F8"/>
+    <w:multiLevelType w:val="hybridMultilevel"/>
+    <w:tmpl w:val="8CCC0FCA"/>
+    <w:lvl w:ilvl="0" w:tplc="0415000F">
+      <w:start w:val="1"/>
+      <w:numFmt w:val="decimal"/>
+      <w:lvlText w:val="%1."/>
+      <w:lvlJc w:val="left"/>
+      <w:pPr>
+        <w:ind w:left="720" w:hanging="360"/>
+      </w:pPr>
+      <w:rPr>
+        <w:rFonts w:hint="default"/>
+      </w:rPr>
+    </w:lvl>
+    <w:lvl w:ilvl="1" w:tplc="04150019" w:tentative="1">
+      <w:start w:val="1"/>
+      <w:numFmt w:val="lowerLetter"/>
+      <w:lvlText w:val="%2."/>
+      <w:lvlJc w:val="left"/>
+      <w:pPr>
+        <w:ind w:left="1440" w:hanging="360"/>
+      </w:pPr>
+    </w:lvl>
+    <w:lvl w:ilvl="2" w:tplc="0415001B" w:tentative="1">
+      <w:start w:val="1"/>
+      <w:numFmt w:val="lowerRoman"/>
+      <w:lvlText w:val="%3."/>
+      <w:lvlJc w:val="right"/>
+      <w:pPr>
+        <w:ind w:left="2160" w:hanging="180"/>
+      </w:pPr>
+    </w:lvl>
+    <w:lvl w:ilvl="3" w:tplc="0415000F" w:tentative="1">
+      <w:start w:val="1"/>
+      <w:numFmt w:val="decimal"/>
+      <w:lvlText w:val="%4."/>
+      <w:lvlJc w:val="left"/>
+      <w:pPr>
+        <w:ind w:left="2880" w:hanging="360"/>
+      </w:pPr>
+    </w:lvl>
+    <w:lvl w:ilvl="4" w:tplc="04150019" w:tentative="1">
+      <w:start w:val="1"/>
+      <w:numFmt w:val="lowerLetter"/>
+      <w:lvlText w:val="%5."/>
+      <w:lvlJc w:val="left"/>
+      <w:pPr>
+        <w:ind w:left="3600" w:hanging="360"/>
+      </w:pPr>
+    </w:lvl>
+    <w:lvl w:ilvl="5" w:tplc="0415001B" w:tentative="1">
+      <w:start w:val="1"/>
+      <w:numFmt w:val="lowerRoman"/>
+      <w:lvlText w:val="%6."/>
+      <w:lvlJc w:val="right"/>
+      <w:pPr>
+        <w:ind w:left="4320" w:hanging="180"/>
+      </w:pPr>
+    </w:lvl>
+    <w:lvl w:ilvl="6" w:tplc="0415000F" w:tentative="1">
+      <w:start w:val="1"/>
+      <w:numFmt w:val="decimal"/>
+      <w:lvlText w:val="%7."/>
+      <w:lvlJc w:val="left"/>
+      <w:pPr>
+        <w:ind w:left="5040" w:hanging="360"/>
+      </w:pPr>
+    </w:lvl>
+    <w:lvl w:ilvl="7" w:tplc="04150019" w:tentative="1">
+      <w:start w:val="1"/>
+      <w:numFmt w:val="lowerLetter"/>
+      <w:lvlText w:val="%8."/>
+      <w:lvlJc w:val="left"/>
+      <w:pPr>
+        <w:ind w:left="5760" w:hanging="360"/>
+      </w:pPr>
+    </w:lvl>
+    <w:lvl w:ilvl="8" w:tplc="0415001B" w:tentative="1">
+      <w:start w:val="1"/>
+      <w:numFmt w:val="lowerRoman"/>
+      <w:lvlText w:val="%9."/>
+      <w:lvlJc w:val="right"/>
+      <w:pPr>
+        <w:ind w:left="6480" w:hanging="180"/>
+      </w:pPr>
+    </w:lvl>
+  </w:abstractNum>
   <w:num w:numId="1">
     <w:abstractNumId w:val="0"/>
   </w:num>
@@ -571,6 +1840,9 @@
   </w:num>
   <w:num w:numId="3">
     <w:abstractNumId w:val="2"/>
+  </w:num>
+  <w:num w:numId="4">
+    <w:abstractNumId w:val="3"/>
   </w:num>
 </w:numbering>
 </file>

</xml_diff>

<commit_message>
Add gradient boosted trees + report
</commit_message>
<xml_diff>
--- a/project4/sprawozdanie.docx
+++ b/project4/sprawozdanie.docx
@@ -237,9 +237,8 @@
           <w:szCs w:val="18"/>
           <w:lang w:val="en-GB"/>
         </w:rPr>
-        <w:t>library(</w:t>
-      </w:r>
-      <w:proofErr w:type="spellStart"/>
+        <w:t>library(readr)</w:t>
+      </w:r>
       <w:r>
         <w:rPr>
           <w:rFonts w:ascii="Consolas" w:hAnsi="Consolas"/>
@@ -247,9 +246,9 @@
           <w:szCs w:val="18"/>
           <w:lang w:val="en-GB"/>
         </w:rPr>
-        <w:t>readr</w:t>
-      </w:r>
-      <w:proofErr w:type="spellEnd"/>
+        <w:br/>
+        <w:t>train = read_csv("data/mnist_train.csv")</w:t>
+      </w:r>
       <w:r>
         <w:rPr>
           <w:rFonts w:ascii="Consolas" w:hAnsi="Consolas"/>
@@ -257,7 +256,8 @@
           <w:szCs w:val="18"/>
           <w:lang w:val="en-GB"/>
         </w:rPr>
-        <w:t>)</w:t>
+        <w:br/>
+        <w:t>test = read_csv("data/mnist_test.csv")</w:t>
       </w:r>
       <w:r>
         <w:rPr>
@@ -267,9 +267,7 @@
           <w:lang w:val="en-GB"/>
         </w:rPr>
         <w:br/>
-        <w:t xml:space="preserve">train = </w:t>
-      </w:r>
-      <w:proofErr w:type="spellStart"/>
+      </w:r>
       <w:r>
         <w:rPr>
           <w:rFonts w:ascii="Consolas" w:hAnsi="Consolas"/>
@@ -277,9 +275,9 @@
           <w:szCs w:val="18"/>
           <w:lang w:val="en-GB"/>
         </w:rPr>
-        <w:t>read_csv</w:t>
-      </w:r>
-      <w:proofErr w:type="spellEnd"/>
+        <w:br/>
+        <w:t>train.labels = train[, 1]</w:t>
+      </w:r>
       <w:r>
         <w:rPr>
           <w:rFonts w:ascii="Consolas" w:hAnsi="Consolas"/>
@@ -287,7 +285,8 @@
           <w:szCs w:val="18"/>
           <w:lang w:val="en-GB"/>
         </w:rPr>
-        <w:t>("data/mnist_train.csv")</w:t>
+        <w:br/>
+        <w:t>train.labels = as.factor(train.labels$label)</w:t>
       </w:r>
       <w:r>
         <w:rPr>
@@ -297,9 +296,8 @@
           <w:lang w:val="en-GB"/>
         </w:rPr>
         <w:br/>
-        <w:t xml:space="preserve">test = </w:t>
-      </w:r>
-      <w:proofErr w:type="spellStart"/>
+        <w:t>test.labels = test[, 1]</w:t>
+      </w:r>
       <w:r>
         <w:rPr>
           <w:rFonts w:ascii="Consolas" w:hAnsi="Consolas"/>
@@ -307,9 +305,9 @@
           <w:szCs w:val="18"/>
           <w:lang w:val="en-GB"/>
         </w:rPr>
-        <w:t>read_csv</w:t>
-      </w:r>
-      <w:proofErr w:type="spellEnd"/>
+        <w:br/>
+        <w:t>test.labels = as.factor(test.labels$label)</w:t>
+      </w:r>
       <w:r>
         <w:rPr>
           <w:rFonts w:ascii="Consolas" w:hAnsi="Consolas"/>
@@ -317,7 +315,7 @@
           <w:szCs w:val="18"/>
           <w:lang w:val="en-GB"/>
         </w:rPr>
-        <w:t>("data/mnist_test.csv")</w:t>
+        <w:br/>
       </w:r>
       <w:r>
         <w:rPr>
@@ -327,6 +325,7 @@
           <w:lang w:val="en-GB"/>
         </w:rPr>
         <w:br/>
+        <w:t>train.data = as.matrix(train[, -1])</w:t>
       </w:r>
       <w:r>
         <w:rPr>
@@ -336,8 +335,8 @@
           <w:lang w:val="en-GB"/>
         </w:rPr>
         <w:br/>
-      </w:r>
-      <w:proofErr w:type="spellStart"/>
+        <w:t>test.data = as.matrix(test[, -1])</w:t>
+      </w:r>
       <w:r>
         <w:rPr>
           <w:rFonts w:ascii="Consolas" w:hAnsi="Consolas"/>
@@ -345,9 +344,8 @@
           <w:szCs w:val="18"/>
           <w:lang w:val="en-GB"/>
         </w:rPr>
-        <w:t>train.labels</w:t>
-      </w:r>
-      <w:proofErr w:type="spellEnd"/>
+        <w:br/>
+      </w:r>
       <w:r>
         <w:rPr>
           <w:rFonts w:ascii="Consolas" w:hAnsi="Consolas"/>
@@ -355,7 +353,8 @@
           <w:szCs w:val="18"/>
           <w:lang w:val="en-GB"/>
         </w:rPr>
-        <w:t xml:space="preserve"> = train[, 1]</w:t>
+        <w:br/>
+        <w:t>names(train.data) = make.names(names(train.data))</w:t>
       </w:r>
       <w:r>
         <w:rPr>
@@ -365,400 +364,7 @@
           <w:lang w:val="en-GB"/>
         </w:rPr>
         <w:br/>
-      </w:r>
-      <w:proofErr w:type="spellStart"/>
-      <w:r>
-        <w:rPr>
-          <w:rFonts w:ascii="Consolas" w:hAnsi="Consolas"/>
-          <w:sz w:val="18"/>
-          <w:szCs w:val="18"/>
-          <w:lang w:val="en-GB"/>
-        </w:rPr>
-        <w:t>train.labels</w:t>
-      </w:r>
-      <w:proofErr w:type="spellEnd"/>
-      <w:r>
-        <w:rPr>
-          <w:rFonts w:ascii="Consolas" w:hAnsi="Consolas"/>
-          <w:sz w:val="18"/>
-          <w:szCs w:val="18"/>
-          <w:lang w:val="en-GB"/>
-        </w:rPr>
-        <w:t xml:space="preserve"> = </w:t>
-      </w:r>
-      <w:proofErr w:type="spellStart"/>
-      <w:r>
-        <w:rPr>
-          <w:rFonts w:ascii="Consolas" w:hAnsi="Consolas"/>
-          <w:sz w:val="18"/>
-          <w:szCs w:val="18"/>
-          <w:lang w:val="en-GB"/>
-        </w:rPr>
-        <w:t>as.factor</w:t>
-      </w:r>
-      <w:proofErr w:type="spellEnd"/>
-      <w:r>
-        <w:rPr>
-          <w:rFonts w:ascii="Consolas" w:hAnsi="Consolas"/>
-          <w:sz w:val="18"/>
-          <w:szCs w:val="18"/>
-          <w:lang w:val="en-GB"/>
-        </w:rPr>
-        <w:t>(</w:t>
-      </w:r>
-      <w:proofErr w:type="spellStart"/>
-      <w:r>
-        <w:rPr>
-          <w:rFonts w:ascii="Consolas" w:hAnsi="Consolas"/>
-          <w:sz w:val="18"/>
-          <w:szCs w:val="18"/>
-          <w:lang w:val="en-GB"/>
-        </w:rPr>
-        <w:t>train.labels$label</w:t>
-      </w:r>
-      <w:proofErr w:type="spellEnd"/>
-      <w:r>
-        <w:rPr>
-          <w:rFonts w:ascii="Consolas" w:hAnsi="Consolas"/>
-          <w:sz w:val="18"/>
-          <w:szCs w:val="18"/>
-          <w:lang w:val="en-GB"/>
-        </w:rPr>
-        <w:t>)</w:t>
-      </w:r>
-      <w:r>
-        <w:rPr>
-          <w:rFonts w:ascii="Consolas" w:hAnsi="Consolas"/>
-          <w:sz w:val="18"/>
-          <w:szCs w:val="18"/>
-          <w:lang w:val="en-GB"/>
-        </w:rPr>
-        <w:br/>
-      </w:r>
-      <w:proofErr w:type="spellStart"/>
-      <w:r>
-        <w:rPr>
-          <w:rFonts w:ascii="Consolas" w:hAnsi="Consolas"/>
-          <w:sz w:val="18"/>
-          <w:szCs w:val="18"/>
-          <w:lang w:val="en-GB"/>
-        </w:rPr>
-        <w:t>test.labels</w:t>
-      </w:r>
-      <w:proofErr w:type="spellEnd"/>
-      <w:r>
-        <w:rPr>
-          <w:rFonts w:ascii="Consolas" w:hAnsi="Consolas"/>
-          <w:sz w:val="18"/>
-          <w:szCs w:val="18"/>
-          <w:lang w:val="en-GB"/>
-        </w:rPr>
-        <w:t xml:space="preserve"> = test[, 1]</w:t>
-      </w:r>
-      <w:r>
-        <w:rPr>
-          <w:rFonts w:ascii="Consolas" w:hAnsi="Consolas"/>
-          <w:sz w:val="18"/>
-          <w:szCs w:val="18"/>
-          <w:lang w:val="en-GB"/>
-        </w:rPr>
-        <w:br/>
-      </w:r>
-      <w:proofErr w:type="spellStart"/>
-      <w:r>
-        <w:rPr>
-          <w:rFonts w:ascii="Consolas" w:hAnsi="Consolas"/>
-          <w:sz w:val="18"/>
-          <w:szCs w:val="18"/>
-          <w:lang w:val="en-GB"/>
-        </w:rPr>
-        <w:t>test.labels</w:t>
-      </w:r>
-      <w:proofErr w:type="spellEnd"/>
-      <w:r>
-        <w:rPr>
-          <w:rFonts w:ascii="Consolas" w:hAnsi="Consolas"/>
-          <w:sz w:val="18"/>
-          <w:szCs w:val="18"/>
-          <w:lang w:val="en-GB"/>
-        </w:rPr>
-        <w:t xml:space="preserve"> = </w:t>
-      </w:r>
-      <w:proofErr w:type="spellStart"/>
-      <w:r>
-        <w:rPr>
-          <w:rFonts w:ascii="Consolas" w:hAnsi="Consolas"/>
-          <w:sz w:val="18"/>
-          <w:szCs w:val="18"/>
-          <w:lang w:val="en-GB"/>
-        </w:rPr>
-        <w:t>as.factor</w:t>
-      </w:r>
-      <w:proofErr w:type="spellEnd"/>
-      <w:r>
-        <w:rPr>
-          <w:rFonts w:ascii="Consolas" w:hAnsi="Consolas"/>
-          <w:sz w:val="18"/>
-          <w:szCs w:val="18"/>
-          <w:lang w:val="en-GB"/>
-        </w:rPr>
-        <w:t>(</w:t>
-      </w:r>
-      <w:proofErr w:type="spellStart"/>
-      <w:r>
-        <w:rPr>
-          <w:rFonts w:ascii="Consolas" w:hAnsi="Consolas"/>
-          <w:sz w:val="18"/>
-          <w:szCs w:val="18"/>
-          <w:lang w:val="en-GB"/>
-        </w:rPr>
-        <w:t>test.labels$label</w:t>
-      </w:r>
-      <w:proofErr w:type="spellEnd"/>
-      <w:r>
-        <w:rPr>
-          <w:rFonts w:ascii="Consolas" w:hAnsi="Consolas"/>
-          <w:sz w:val="18"/>
-          <w:szCs w:val="18"/>
-          <w:lang w:val="en-GB"/>
-        </w:rPr>
-        <w:t>)</w:t>
-      </w:r>
-      <w:r>
-        <w:rPr>
-          <w:rFonts w:ascii="Consolas" w:hAnsi="Consolas"/>
-          <w:sz w:val="18"/>
-          <w:szCs w:val="18"/>
-          <w:lang w:val="en-GB"/>
-        </w:rPr>
-        <w:br/>
-      </w:r>
-      <w:r>
-        <w:rPr>
-          <w:rFonts w:ascii="Consolas" w:hAnsi="Consolas"/>
-          <w:sz w:val="18"/>
-          <w:szCs w:val="18"/>
-          <w:lang w:val="en-GB"/>
-        </w:rPr>
-        <w:br/>
-      </w:r>
-      <w:proofErr w:type="spellStart"/>
-      <w:r>
-        <w:rPr>
-          <w:rFonts w:ascii="Consolas" w:hAnsi="Consolas"/>
-          <w:sz w:val="18"/>
-          <w:szCs w:val="18"/>
-          <w:lang w:val="en-GB"/>
-        </w:rPr>
-        <w:t>train.data</w:t>
-      </w:r>
-      <w:proofErr w:type="spellEnd"/>
-      <w:r>
-        <w:rPr>
-          <w:rFonts w:ascii="Consolas" w:hAnsi="Consolas"/>
-          <w:sz w:val="18"/>
-          <w:szCs w:val="18"/>
-          <w:lang w:val="en-GB"/>
-        </w:rPr>
-        <w:t xml:space="preserve"> = </w:t>
-      </w:r>
-      <w:proofErr w:type="spellStart"/>
-      <w:r>
-        <w:rPr>
-          <w:rFonts w:ascii="Consolas" w:hAnsi="Consolas"/>
-          <w:sz w:val="18"/>
-          <w:szCs w:val="18"/>
-          <w:lang w:val="en-GB"/>
-        </w:rPr>
-        <w:t>as.matrix</w:t>
-      </w:r>
-      <w:proofErr w:type="spellEnd"/>
-      <w:r>
-        <w:rPr>
-          <w:rFonts w:ascii="Consolas" w:hAnsi="Consolas"/>
-          <w:sz w:val="18"/>
-          <w:szCs w:val="18"/>
-          <w:lang w:val="en-GB"/>
-        </w:rPr>
-        <w:t>(train[, -1])</w:t>
-      </w:r>
-      <w:r>
-        <w:rPr>
-          <w:rFonts w:ascii="Consolas" w:hAnsi="Consolas"/>
-          <w:sz w:val="18"/>
-          <w:szCs w:val="18"/>
-          <w:lang w:val="en-GB"/>
-        </w:rPr>
-        <w:br/>
-      </w:r>
-      <w:proofErr w:type="spellStart"/>
-      <w:r>
-        <w:rPr>
-          <w:rFonts w:ascii="Consolas" w:hAnsi="Consolas"/>
-          <w:sz w:val="18"/>
-          <w:szCs w:val="18"/>
-          <w:lang w:val="en-GB"/>
-        </w:rPr>
-        <w:t>test.data</w:t>
-      </w:r>
-      <w:proofErr w:type="spellEnd"/>
-      <w:r>
-        <w:rPr>
-          <w:rFonts w:ascii="Consolas" w:hAnsi="Consolas"/>
-          <w:sz w:val="18"/>
-          <w:szCs w:val="18"/>
-          <w:lang w:val="en-GB"/>
-        </w:rPr>
-        <w:t xml:space="preserve"> = </w:t>
-      </w:r>
-      <w:proofErr w:type="spellStart"/>
-      <w:r>
-        <w:rPr>
-          <w:rFonts w:ascii="Consolas" w:hAnsi="Consolas"/>
-          <w:sz w:val="18"/>
-          <w:szCs w:val="18"/>
-          <w:lang w:val="en-GB"/>
-        </w:rPr>
-        <w:t>as.matrix</w:t>
-      </w:r>
-      <w:proofErr w:type="spellEnd"/>
-      <w:r>
-        <w:rPr>
-          <w:rFonts w:ascii="Consolas" w:hAnsi="Consolas"/>
-          <w:sz w:val="18"/>
-          <w:szCs w:val="18"/>
-          <w:lang w:val="en-GB"/>
-        </w:rPr>
-        <w:t>(test[, -1])</w:t>
-      </w:r>
-      <w:r>
-        <w:rPr>
-          <w:rFonts w:ascii="Consolas" w:hAnsi="Consolas"/>
-          <w:sz w:val="18"/>
-          <w:szCs w:val="18"/>
-          <w:lang w:val="en-GB"/>
-        </w:rPr>
-        <w:br/>
-      </w:r>
-      <w:r>
-        <w:rPr>
-          <w:rFonts w:ascii="Consolas" w:hAnsi="Consolas"/>
-          <w:sz w:val="18"/>
-          <w:szCs w:val="18"/>
-          <w:lang w:val="en-GB"/>
-        </w:rPr>
-        <w:br/>
-        <w:t xml:space="preserve">names(train.data) = </w:t>
-      </w:r>
-      <w:proofErr w:type="spellStart"/>
-      <w:r>
-        <w:rPr>
-          <w:rFonts w:ascii="Consolas" w:hAnsi="Consolas"/>
-          <w:sz w:val="18"/>
-          <w:szCs w:val="18"/>
-          <w:lang w:val="en-GB"/>
-        </w:rPr>
-        <w:t>make.names</w:t>
-      </w:r>
-      <w:proofErr w:type="spellEnd"/>
-      <w:r>
-        <w:rPr>
-          <w:rFonts w:ascii="Consolas" w:hAnsi="Consolas"/>
-          <w:sz w:val="18"/>
-          <w:szCs w:val="18"/>
-          <w:lang w:val="en-GB"/>
-        </w:rPr>
-        <w:t>(names(</w:t>
-      </w:r>
-      <w:proofErr w:type="spellStart"/>
-      <w:r>
-        <w:rPr>
-          <w:rFonts w:ascii="Consolas" w:hAnsi="Consolas"/>
-          <w:sz w:val="18"/>
-          <w:szCs w:val="18"/>
-          <w:lang w:val="en-GB"/>
-        </w:rPr>
-        <w:t>train.data</w:t>
-      </w:r>
-      <w:proofErr w:type="spellEnd"/>
-      <w:r>
-        <w:rPr>
-          <w:rFonts w:ascii="Consolas" w:hAnsi="Consolas"/>
-          <w:sz w:val="18"/>
-          <w:szCs w:val="18"/>
-          <w:lang w:val="en-GB"/>
-        </w:rPr>
-        <w:t>))</w:t>
-      </w:r>
-      <w:r>
-        <w:rPr>
-          <w:rFonts w:ascii="Consolas" w:hAnsi="Consolas"/>
-          <w:sz w:val="18"/>
-          <w:szCs w:val="18"/>
-          <w:lang w:val="en-GB"/>
-        </w:rPr>
-        <w:br/>
-        <w:t>names(</w:t>
-      </w:r>
-      <w:proofErr w:type="spellStart"/>
-      <w:r>
-        <w:rPr>
-          <w:rFonts w:ascii="Consolas" w:hAnsi="Consolas"/>
-          <w:sz w:val="18"/>
-          <w:szCs w:val="18"/>
-          <w:lang w:val="en-GB"/>
-        </w:rPr>
-        <w:t>test.data</w:t>
-      </w:r>
-      <w:proofErr w:type="spellEnd"/>
-      <w:r>
-        <w:rPr>
-          <w:rFonts w:ascii="Consolas" w:hAnsi="Consolas"/>
-          <w:sz w:val="18"/>
-          <w:szCs w:val="18"/>
-          <w:lang w:val="en-GB"/>
-        </w:rPr>
-        <w:t xml:space="preserve">) = </w:t>
-      </w:r>
-      <w:proofErr w:type="spellStart"/>
-      <w:r>
-        <w:rPr>
-          <w:rFonts w:ascii="Consolas" w:hAnsi="Consolas"/>
-          <w:sz w:val="18"/>
-          <w:szCs w:val="18"/>
-          <w:lang w:val="en-GB"/>
-        </w:rPr>
-        <w:t>make.names</w:t>
-      </w:r>
-      <w:proofErr w:type="spellEnd"/>
-      <w:r>
-        <w:rPr>
-          <w:rFonts w:ascii="Consolas" w:hAnsi="Consolas"/>
-          <w:sz w:val="18"/>
-          <w:szCs w:val="18"/>
-          <w:lang w:val="en-GB"/>
-        </w:rPr>
-        <w:t>(names(</w:t>
-      </w:r>
-      <w:proofErr w:type="spellStart"/>
-      <w:r>
-        <w:rPr>
-          <w:rFonts w:ascii="Consolas" w:hAnsi="Consolas"/>
-          <w:sz w:val="18"/>
-          <w:szCs w:val="18"/>
-          <w:lang w:val="en-GB"/>
-        </w:rPr>
-        <w:t>test.data</w:t>
-      </w:r>
-      <w:proofErr w:type="spellEnd"/>
-      <w:r>
-        <w:rPr>
-          <w:rFonts w:ascii="Consolas" w:hAnsi="Consolas"/>
-          <w:sz w:val="18"/>
-          <w:szCs w:val="18"/>
-          <w:lang w:val="en-GB"/>
-        </w:rPr>
-        <w:t>))</w:t>
+        <w:t>names(test.data) = make.names(names(test.data))</w:t>
       </w:r>
     </w:p>
     <w:p>
@@ -787,7 +393,7 @@
         <w:t xml:space="preserve">Klasyfikator I – </w:t>
       </w:r>
       <w:r>
-        <w:t>Lasy Losowe (Random Forest)</w:t>
+        <w:t>Random Forest (Lasy Losowe)</w:t>
       </w:r>
     </w:p>
     <w:p>
@@ -904,7 +510,10 @@
       </w:r>
       <w:r>
         <w:br/>
-        <w:t>Model został użyty do klasyfikacji danych testowych. Stworzono również macierz błędu</w:t>
+        <w:t>Model został użyty do klasyfikacji danych testowych.</w:t>
+      </w:r>
+      <w:r>
+        <w:t xml:space="preserve"> Stworzono również macierz błędów</w:t>
       </w:r>
       <w:r>
         <w:t>:</w:t>
@@ -999,7 +608,7 @@
         <w:rPr>
           <w:b/>
         </w:rPr>
-        <w:t>acierz błędu</w:t>
+        <w:t>acierz błędów</w:t>
       </w:r>
       <w:r>
         <w:rPr>
@@ -1088,7 +697,7 @@
         <w:rPr>
           <w:b/>
         </w:rPr>
-        <w:t>Dokładność to 59,74%.</w:t>
+        <w:t>Dokładność to 59,74%</w:t>
       </w:r>
       <w:r>
         <w:br/>
@@ -1134,7 +743,13 @@
           <w:b/>
         </w:rPr>
         <w:lastRenderedPageBreak/>
-        <w:t xml:space="preserve">Macierz błędu </w:t>
+        <w:t>Macierz błędów</w:t>
+      </w:r>
+      <w:r>
+        <w:rPr>
+          <w:b/>
+        </w:rPr>
+        <w:t xml:space="preserve"> </w:t>
       </w:r>
       <w:r>
         <w:rPr>
@@ -1225,7 +840,7 @@
         <w:rPr>
           <w:b/>
         </w:rPr>
-        <w:t>Macierz błędu</w:t>
+        <w:t>Macierz błędów</w:t>
       </w:r>
       <w:r>
         <w:rPr>
@@ -1382,13 +997,16 @@
         <w:br/>
       </w:r>
       <w:r>
-        <w:br/>
-      </w:r>
-      <w:r>
-        <w:rPr>
-          <w:b/>
-        </w:rPr>
-        <w:t>Macierz błędu RF dla 150 drzew, 150 węzłów:</w:t>
+        <w:rPr>
+          <w:b/>
+        </w:rPr>
+        <w:t>Macierz błędów</w:t>
+      </w:r>
+      <w:r>
+        <w:rPr>
+          <w:b/>
+        </w:rPr>
+        <w:t xml:space="preserve"> RF dla 150 drzew, 150 węzłów:</w:t>
       </w:r>
       <w:r>
         <w:rPr>
@@ -1450,22 +1068,645 @@
         </w:rPr>
         <w:t>91,43%</w:t>
       </w:r>
-    </w:p>
-    <w:p>
+      <w:r>
+        <w:br/>
+      </w:r>
+      <w:r>
+        <w:br/>
+      </w:r>
       <w:r>
         <w:t>Uzyskany wynik wydaje się być całkiem dobry. Tak jak poprzednio, największe problemy sprawia klasyfikacja cyfry „5”. Ciekawą obserwacją jest również to, iż cyfra „4” była często uznawana za „9”.</w:t>
       </w:r>
       <w:r>
         <w:br/>
       </w:r>
+    </w:p>
+    <w:p>
+      <w:pPr>
+        <w:pStyle w:val="Heading2"/>
+        <w:numPr>
+          <w:ilvl w:val="0"/>
+          <w:numId w:val="1"/>
+        </w:numPr>
+      </w:pPr>
       <w:r>
         <w:lastRenderedPageBreak/>
-        <w:br/>
-      </w:r>
-      <w:r>
-        <w:br/>
-      </w:r>
-      <w:r>
+        <w:t>Klasyfikator II – Gradient Boosted Trees</w:t>
+      </w:r>
+    </w:p>
+    <w:p>
+      <w:pPr>
+        <w:spacing w:line="240" w:lineRule="auto"/>
+      </w:pPr>
+      <w:r>
+        <w:br/>
+        <w:t>Podobnie jak w przypadku pierwszego klasyfikatora, także i tutaj mówimy o rozszerzeniu drzew decyzyjnych. Technika gradient boosting polega na stworzeniu grupy „słabych”, prostych klasyfikatorów (analizujących podzbiór parametrów), a następnie iteracyjnym łączeniu ich w całość, celem uzyskania jednego</w:t>
+      </w:r>
+      <w:r>
+        <w:t>, dokładnego klasyfikato</w:t>
+      </w:r>
+      <w:r>
+        <w:t>ra</w:t>
+      </w:r>
+      <w:r>
+        <w:t>.</w:t>
+      </w:r>
+      <w:r>
+        <w:br/>
+        <w:t>Klasyfikator ten pozwala na manipulację kilkoma parametrami, między innymi:</w:t>
+      </w:r>
+      <w:r>
+        <w:br/>
+        <w:t>- n.trees - liczba prymitywnych klasyfikatorów (prostych drzew)</w:t>
+      </w:r>
+      <w:r>
+        <w:br/>
+        <w:t>- interaction.depth – liczba podziałów przypadających na węzeł</w:t>
+      </w:r>
+      <w:r>
+        <w:br/>
+      </w:r>
+      <w:r>
+        <w:br/>
+        <w:t xml:space="preserve">Oto kod odpowiadający za </w:t>
+      </w:r>
+      <w:r>
+        <w:t xml:space="preserve">wygenerowanie modelu, </w:t>
+      </w:r>
+      <w:r>
+        <w:t>klasyfikację danych testowych oraz stworzenie macierzy błędów:</w:t>
+      </w:r>
+    </w:p>
+    <w:p>
+      <w:pPr>
+        <w:pBdr>
+          <w:top w:val="single" w:sz="4" w:space="1" w:color="auto"/>
+          <w:left w:val="single" w:sz="4" w:space="4" w:color="auto"/>
+          <w:bottom w:val="single" w:sz="4" w:space="1" w:color="auto"/>
+          <w:right w:val="single" w:sz="4" w:space="4" w:color="auto"/>
+        </w:pBdr>
+        <w:shd w:val="clear" w:color="auto" w:fill="F2F2F2" w:themeFill="background1" w:themeFillShade="F2"/>
+        <w:rPr>
+          <w:rFonts w:ascii="Consolas" w:hAnsi="Consolas"/>
+          <w:sz w:val="18"/>
+          <w:szCs w:val="18"/>
+        </w:rPr>
+      </w:pPr>
+      <w:r>
+        <w:rPr>
+          <w:sz w:val="8"/>
+          <w:szCs w:val="8"/>
+        </w:rPr>
+        <w:br/>
+      </w:r>
+      <w:r>
+        <w:rPr>
+          <w:rFonts w:ascii="Consolas" w:hAnsi="Consolas"/>
+          <w:sz w:val="18"/>
+          <w:szCs w:val="18"/>
+        </w:rPr>
+        <w:t>library(gbm)</w:t>
+      </w:r>
+      <w:r>
+        <w:rPr>
+          <w:rFonts w:ascii="Consolas" w:hAnsi="Consolas"/>
+          <w:sz w:val="18"/>
+          <w:szCs w:val="18"/>
+        </w:rPr>
+        <w:br/>
+        <w:t>model.gbt10i2 = gbm.fit(train.data,  factor(train.labels), distribution="multinomial", n.trees=10, interaction.depth=2)</w:t>
+      </w:r>
+      <w:r>
+        <w:rPr>
+          <w:rFonts w:ascii="Consolas" w:hAnsi="Consolas"/>
+          <w:sz w:val="18"/>
+          <w:szCs w:val="18"/>
+        </w:rPr>
+        <w:br/>
+        <w:t xml:space="preserve">pred.model.gbt10i2 = predict(model.gbt10i2, data.test, n.trees=model.gbt10i2$n.trees) </w:t>
+      </w:r>
+      <w:r>
+        <w:rPr>
+          <w:rFonts w:ascii="Consolas" w:hAnsi="Consolas"/>
+          <w:sz w:val="18"/>
+          <w:szCs w:val="18"/>
+        </w:rPr>
+        <w:br/>
+        <w:t>cm.gbt10i2 = table(pred.model.gbt10i2, test.labels)</w:t>
+      </w:r>
+      <w:r>
+        <w:rPr>
+          <w:rFonts w:ascii="Consolas" w:hAnsi="Consolas"/>
+          <w:sz w:val="18"/>
+          <w:szCs w:val="18"/>
+        </w:rPr>
+        <w:br/>
+      </w:r>
+      <w:r>
+        <w:rPr>
+          <w:rFonts w:ascii="Consolas" w:hAnsi="Consolas"/>
+          <w:sz w:val="18"/>
+          <w:szCs w:val="18"/>
+        </w:rPr>
+        <w:t>acc.gbt10i2 = sum(diag(cm.gbt10i2))/sum(cm.gbt10i2)</w:t>
+      </w:r>
+    </w:p>
+    <w:p>
+      <w:r>
+        <w:br/>
+      </w:r>
+      <w:r>
+        <w:rPr>
+          <w:b/>
+        </w:rPr>
+        <w:t xml:space="preserve">Macierz błędów GBT dla 10 drzew i </w:t>
+      </w:r>
+      <w:r>
+        <w:rPr>
+          <w:b/>
+        </w:rPr>
+        <w:t>2 podziałów na węzeł:</w:t>
+      </w:r>
+      <w:r>
+        <w:rPr>
+          <w:b/>
+        </w:rPr>
+        <w:br/>
+      </w:r>
+      <w:r>
+        <w:rPr>
+          <w:noProof/>
+          <w:lang w:eastAsia="pl-PL"/>
+        </w:rPr>
+        <w:drawing>
+          <wp:inline distT="0" distB="0" distL="0" distR="0">
+            <wp:extent cx="3191321" cy="1609950"/>
+            <wp:effectExtent l="19050" t="0" r="9079" b="0"/>
+            <wp:docPr id="12" name="Picture 11" descr="gbt10i2.png"/>
+            <wp:cNvGraphicFramePr>
+              <a:graphicFrameLocks xmlns:a="http://schemas.openxmlformats.org/drawingml/2006/main" noChangeAspect="1"/>
+            </wp:cNvGraphicFramePr>
+            <a:graphic xmlns:a="http://schemas.openxmlformats.org/drawingml/2006/main">
+              <a:graphicData uri="http://schemas.openxmlformats.org/drawingml/2006/picture">
+                <pic:pic xmlns:pic="http://schemas.openxmlformats.org/drawingml/2006/picture">
+                  <pic:nvPicPr>
+                    <pic:cNvPr id="0" name="gbt10i2.png"/>
+                    <pic:cNvPicPr/>
+                  </pic:nvPicPr>
+                  <pic:blipFill>
+                    <a:blip r:embed="rId10" cstate="print"/>
+                    <a:stretch>
+                      <a:fillRect/>
+                    </a:stretch>
+                  </pic:blipFill>
+                  <pic:spPr>
+                    <a:xfrm>
+                      <a:off x="0" y="0"/>
+                      <a:ext cx="3191321" cy="1609950"/>
+                    </a:xfrm>
+                    <a:prstGeom prst="rect">
+                      <a:avLst/>
+                    </a:prstGeom>
+                  </pic:spPr>
+                </pic:pic>
+              </a:graphicData>
+            </a:graphic>
+          </wp:inline>
+        </w:drawing>
+      </w:r>
+      <w:r>
+        <w:rPr>
+          <w:b/>
+        </w:rPr>
+        <w:br/>
+        <w:t>Dokładność to 52,99%</w:t>
+      </w:r>
+      <w:r>
+        <w:rPr>
+          <w:b/>
+        </w:rPr>
+        <w:br/>
+      </w:r>
+      <w:r>
+        <w:rPr>
+          <w:b/>
+        </w:rPr>
+        <w:br/>
+      </w:r>
+      <w:r>
+        <w:t>Podobnie jak w przypadku klasyfikatora Random Forest, uzyskana dokładność jest kiepska, ale z pewnością nie jest to wybór losowy. Warto więc sprawdzić jak zwiększanie parametrów wpłynie na uzyskane wyniki.</w:t>
+      </w:r>
+    </w:p>
+    <w:p>
+      <w:r>
+        <w:br w:type="page"/>
+      </w:r>
+    </w:p>
+    <w:p>
+      <w:pPr>
+        <w:rPr>
+          <w:b/>
+        </w:rPr>
+      </w:pPr>
+      <w:r>
+        <w:rPr>
+          <w:b/>
+        </w:rPr>
+        <w:lastRenderedPageBreak/>
+        <w:t>Macierz błędów GBT dla 10 drzew i 8 podziałów na węzeł:</w:t>
+      </w:r>
+      <w:r>
+        <w:br/>
+      </w:r>
+      <w:r>
+        <w:rPr>
+          <w:noProof/>
+          <w:lang w:eastAsia="pl-PL"/>
+        </w:rPr>
+        <w:drawing>
+          <wp:inline distT="0" distB="0" distL="0" distR="0">
+            <wp:extent cx="3191321" cy="1609950"/>
+            <wp:effectExtent l="19050" t="0" r="9079" b="0"/>
+            <wp:docPr id="13" name="Picture 12" descr="gbt10i8.png"/>
+            <wp:cNvGraphicFramePr>
+              <a:graphicFrameLocks xmlns:a="http://schemas.openxmlformats.org/drawingml/2006/main" noChangeAspect="1"/>
+            </wp:cNvGraphicFramePr>
+            <a:graphic xmlns:a="http://schemas.openxmlformats.org/drawingml/2006/main">
+              <a:graphicData uri="http://schemas.openxmlformats.org/drawingml/2006/picture">
+                <pic:pic xmlns:pic="http://schemas.openxmlformats.org/drawingml/2006/picture">
+                  <pic:nvPicPr>
+                    <pic:cNvPr id="0" name="gbt10i8.png"/>
+                    <pic:cNvPicPr/>
+                  </pic:nvPicPr>
+                  <pic:blipFill>
+                    <a:blip r:embed="rId11" cstate="print"/>
+                    <a:stretch>
+                      <a:fillRect/>
+                    </a:stretch>
+                  </pic:blipFill>
+                  <pic:spPr>
+                    <a:xfrm>
+                      <a:off x="0" y="0"/>
+                      <a:ext cx="3191321" cy="1609950"/>
+                    </a:xfrm>
+                    <a:prstGeom prst="rect">
+                      <a:avLst/>
+                    </a:prstGeom>
+                  </pic:spPr>
+                </pic:pic>
+              </a:graphicData>
+            </a:graphic>
+          </wp:inline>
+        </w:drawing>
+      </w:r>
+      <w:r>
+        <w:rPr>
+          <w:b/>
+        </w:rPr>
+        <w:br/>
+        <w:t>Dokładność to 71,58%</w:t>
+      </w:r>
+      <w:r>
+        <w:rPr>
+          <w:b/>
+        </w:rPr>
+        <w:br/>
+      </w:r>
+      <w:r>
+        <w:rPr>
+          <w:b/>
+        </w:rPr>
+        <w:br/>
+        <w:t>Macierz błędów GBT dla 50 drzew i 2 podziałów na węzeł:</w:t>
+      </w:r>
+      <w:r>
+        <w:rPr>
+          <w:b/>
+        </w:rPr>
+        <w:br/>
+      </w:r>
+      <w:r>
+        <w:rPr>
+          <w:noProof/>
+          <w:lang w:eastAsia="pl-PL"/>
+        </w:rPr>
+        <w:drawing>
+          <wp:inline distT="0" distB="0" distL="0" distR="0">
+            <wp:extent cx="3191321" cy="1609950"/>
+            <wp:effectExtent l="19050" t="0" r="9079" b="0"/>
+            <wp:docPr id="14" name="Picture 13" descr="gbt50i2.png"/>
+            <wp:cNvGraphicFramePr>
+              <a:graphicFrameLocks xmlns:a="http://schemas.openxmlformats.org/drawingml/2006/main" noChangeAspect="1"/>
+            </wp:cNvGraphicFramePr>
+            <a:graphic xmlns:a="http://schemas.openxmlformats.org/drawingml/2006/main">
+              <a:graphicData uri="http://schemas.openxmlformats.org/drawingml/2006/picture">
+                <pic:pic xmlns:pic="http://schemas.openxmlformats.org/drawingml/2006/picture">
+                  <pic:nvPicPr>
+                    <pic:cNvPr id="0" name="gbt50i2.png"/>
+                    <pic:cNvPicPr/>
+                  </pic:nvPicPr>
+                  <pic:blipFill>
+                    <a:blip r:embed="rId12" cstate="print"/>
+                    <a:stretch>
+                      <a:fillRect/>
+                    </a:stretch>
+                  </pic:blipFill>
+                  <pic:spPr>
+                    <a:xfrm>
+                      <a:off x="0" y="0"/>
+                      <a:ext cx="3191321" cy="1609950"/>
+                    </a:xfrm>
+                    <a:prstGeom prst="rect">
+                      <a:avLst/>
+                    </a:prstGeom>
+                  </pic:spPr>
+                </pic:pic>
+              </a:graphicData>
+            </a:graphic>
+          </wp:inline>
+        </w:drawing>
+      </w:r>
+      <w:r>
+        <w:rPr>
+          <w:b/>
+        </w:rPr>
+        <w:br/>
+        <w:t>Dokładność to 53,82%</w:t>
+      </w:r>
+    </w:p>
+    <w:p>
+      <w:pPr>
+        <w:rPr>
+          <w:b/>
+        </w:rPr>
+      </w:pPr>
+      <w:r>
+        <w:t xml:space="preserve">Nie ulega żadnym wątpliwościom to, że zwiększenie parametru interaction.depth ma dużo większy wpływ na </w:t>
+      </w:r>
+      <w:r>
+        <w:t xml:space="preserve">uzyskaną dokładność, która wzrosła z 53% do 72%. Pięciokrotne zwiększenie liczby drzew miało natomiast marginalny wpływ na dokładność, polepszając ją zaledwie o punkt procentowy. </w:t>
+      </w:r>
+      <w:r>
+        <w:br/>
+        <w:t>Bardzo ciekawe wydaje się to, że GBT popełnia całkowicie inne błędy niż Random Forest.</w:t>
+      </w:r>
+      <w:r>
+        <w:br/>
+        <w:t>Znacznie lepiej rozpoznawane są cyfry „5” i „9”, natomiast dużo gorzej - „1”.</w:t>
+      </w:r>
+      <w:r>
+        <w:br/>
+      </w:r>
+      <w:r>
+        <w:br/>
+        <w:t>Oto wynik z</w:t>
+      </w:r>
+      <w:r>
+        <w:t>większenia obu parametrów, analogicznie do pierwszego klasyfikatora</w:t>
+      </w:r>
+      <w:r>
+        <w:t>.</w:t>
+      </w:r>
+      <w:r>
+        <w:br/>
+      </w:r>
+      <w:r>
+        <w:rPr>
+          <w:b/>
+        </w:rPr>
+        <w:t>Macierz błędów GBT dla 50 drzew i 8 podziałów na węzeł:</w:t>
+      </w:r>
+      <w:r>
+        <w:br/>
+      </w:r>
+      <w:r>
+        <w:rPr>
+          <w:noProof/>
+          <w:lang w:eastAsia="pl-PL"/>
+        </w:rPr>
+        <w:drawing>
+          <wp:inline distT="0" distB="0" distL="0" distR="0">
+            <wp:extent cx="3200847" cy="1619476"/>
+            <wp:effectExtent l="19050" t="0" r="0" b="0"/>
+            <wp:docPr id="15" name="Picture 14" descr="gbt50i8.png"/>
+            <wp:cNvGraphicFramePr>
+              <a:graphicFrameLocks xmlns:a="http://schemas.openxmlformats.org/drawingml/2006/main" noChangeAspect="1"/>
+            </wp:cNvGraphicFramePr>
+            <a:graphic xmlns:a="http://schemas.openxmlformats.org/drawingml/2006/main">
+              <a:graphicData uri="http://schemas.openxmlformats.org/drawingml/2006/picture">
+                <pic:pic xmlns:pic="http://schemas.openxmlformats.org/drawingml/2006/picture">
+                  <pic:nvPicPr>
+                    <pic:cNvPr id="0" name="gbt50i8.png"/>
+                    <pic:cNvPicPr/>
+                  </pic:nvPicPr>
+                  <pic:blipFill>
+                    <a:blip r:embed="rId13" cstate="print"/>
+                    <a:stretch>
+                      <a:fillRect/>
+                    </a:stretch>
+                  </pic:blipFill>
+                  <pic:spPr>
+                    <a:xfrm>
+                      <a:off x="0" y="0"/>
+                      <a:ext cx="3200847" cy="1619476"/>
+                    </a:xfrm>
+                    <a:prstGeom prst="rect">
+                      <a:avLst/>
+                    </a:prstGeom>
+                  </pic:spPr>
+                </pic:pic>
+              </a:graphicData>
+            </a:graphic>
+          </wp:inline>
+        </w:drawing>
+      </w:r>
+      <w:r>
+        <w:rPr>
+          <w:b/>
+        </w:rPr>
+        <w:br/>
+        <w:t>Dokładność to 72,66%</w:t>
+      </w:r>
+    </w:p>
+    <w:p>
+      <w:r>
+        <w:t>Tym razem, strategia ta okazała się być dużo mniej efektywna – wynik jest bardzo podobny do tego, który uzyskano dla pięciokrotnie mniejszej liczby drzew. Wygląda więc na to, że warto wykonać jeszcze jeden test</w:t>
+      </w:r>
+      <w:r>
+        <w:t>, w którym znacznie zwiększony zostanie parametr interaction.depth.</w:t>
+      </w:r>
+    </w:p>
+    <w:p>
+      <w:pPr>
+        <w:rPr>
+          <w:b/>
+        </w:rPr>
+      </w:pPr>
+      <w:r>
+        <w:rPr>
+          <w:b/>
+        </w:rPr>
+        <w:lastRenderedPageBreak/>
+        <w:t>Macierz błędów GBT dla 10 drzew i 20 podziałów na węzeł:</w:t>
+      </w:r>
+      <w:r>
+        <w:rPr>
+          <w:b/>
+        </w:rPr>
+        <w:br/>
+      </w:r>
+      <w:r>
+        <w:rPr>
+          <w:b/>
+          <w:noProof/>
+          <w:lang w:eastAsia="pl-PL"/>
+        </w:rPr>
+        <w:drawing>
+          <wp:inline distT="0" distB="0" distL="0" distR="0">
+            <wp:extent cx="3248479" cy="1619476"/>
+            <wp:effectExtent l="19050" t="0" r="9071" b="0"/>
+            <wp:docPr id="17" name="Picture 16" descr="gbt10i20.png"/>
+            <wp:cNvGraphicFramePr>
+              <a:graphicFrameLocks xmlns:a="http://schemas.openxmlformats.org/drawingml/2006/main" noChangeAspect="1"/>
+            </wp:cNvGraphicFramePr>
+            <a:graphic xmlns:a="http://schemas.openxmlformats.org/drawingml/2006/main">
+              <a:graphicData uri="http://schemas.openxmlformats.org/drawingml/2006/picture">
+                <pic:pic xmlns:pic="http://schemas.openxmlformats.org/drawingml/2006/picture">
+                  <pic:nvPicPr>
+                    <pic:cNvPr id="0" name="gbt10i20.png"/>
+                    <pic:cNvPicPr/>
+                  </pic:nvPicPr>
+                  <pic:blipFill>
+                    <a:blip r:embed="rId14" cstate="print"/>
+                    <a:stretch>
+                      <a:fillRect/>
+                    </a:stretch>
+                  </pic:blipFill>
+                  <pic:spPr>
+                    <a:xfrm>
+                      <a:off x="0" y="0"/>
+                      <a:ext cx="3248479" cy="1619476"/>
+                    </a:xfrm>
+                    <a:prstGeom prst="rect">
+                      <a:avLst/>
+                    </a:prstGeom>
+                  </pic:spPr>
+                </pic:pic>
+              </a:graphicData>
+            </a:graphic>
+          </wp:inline>
+        </w:drawing>
+      </w:r>
+      <w:r>
+        <w:rPr>
+          <w:b/>
+        </w:rPr>
+        <w:br/>
+        <w:t>Dokładność to 80,01%</w:t>
+      </w:r>
+    </w:p>
+    <w:p>
+      <w:r>
+        <w:t>Założenie okazało się słuszne – uzyskana dokładność jest bliska tej, którą otrzymałem dla Random Forest przy 10 drzewach i 50 węzłach.</w:t>
+      </w:r>
+    </w:p>
+    <w:p>
+      <w:r>
+        <w:br w:type="page"/>
+      </w:r>
+    </w:p>
+    <w:p/>
+    <w:p>
+      <w:pPr>
+        <w:pStyle w:val="Heading2"/>
+        <w:numPr>
+          <w:ilvl w:val="0"/>
+          <w:numId w:val="1"/>
+        </w:numPr>
+        <w:rPr>
+          <w:lang w:val="en-GB"/>
+        </w:rPr>
+      </w:pPr>
+      <w:r>
+        <w:rPr>
+          <w:lang w:val="en-GB"/>
+        </w:rPr>
+        <w:t>Klasyfikator III – K-Nearest Neighbour (KNN)</w:t>
+      </w:r>
+    </w:p>
+    <w:p>
+      <w:pPr>
+        <w:rPr>
+          <w:lang w:val="en-GB"/>
+        </w:rPr>
+      </w:pPr>
+      <w:r>
+        <w:rPr>
+          <w:lang w:val="en-GB"/>
+        </w:rPr>
+        <w:br/>
+        <w:t>KNN</w:t>
+      </w:r>
+    </w:p>
+    <w:p>
+      <w:pPr>
+        <w:rPr>
+          <w:lang w:val="en-GB"/>
+        </w:rPr>
+      </w:pPr>
+    </w:p>
+    <w:p>
+      <w:pPr>
+        <w:rPr>
+          <w:b/>
+          <w:lang w:val="en-GB"/>
+        </w:rPr>
+      </w:pPr>
+      <w:r>
+        <w:rPr>
+          <w:b/>
+          <w:lang w:val="en-GB"/>
+        </w:rPr>
+        <w:br/>
+      </w:r>
+      <w:r>
+        <w:rPr>
+          <w:b/>
+          <w:lang w:val="en-GB"/>
+        </w:rPr>
+        <w:br/>
+      </w:r>
+      <w:r>
+        <w:rPr>
+          <w:b/>
+          <w:lang w:val="en-GB"/>
+        </w:rPr>
+        <w:br/>
+        <w:t xml:space="preserve"> </w:t>
+      </w:r>
+    </w:p>
+    <w:p>
+      <w:pPr>
+        <w:rPr>
+          <w:lang w:val="en-GB"/>
+        </w:rPr>
+      </w:pPr>
+      <w:r>
+        <w:rPr>
+          <w:lang w:val="en-GB"/>
+        </w:rPr>
+        <w:br/>
+      </w:r>
+      <w:r>
+        <w:rPr>
+          <w:lang w:val="en-GB"/>
+        </w:rPr>
+        <w:br/>
+      </w:r>
+      <w:r>
+        <w:rPr>
+          <w:lang w:val="en-GB"/>
+        </w:rPr>
         <w:br/>
       </w:r>
     </w:p>
@@ -1473,6 +1714,7 @@
       <w:pPr>
         <w:rPr>
           <w:szCs w:val="20"/>
+          <w:lang w:val="en-GB"/>
         </w:rPr>
       </w:pPr>
     </w:p>
@@ -1485,9 +1727,13 @@
           <w:color w:val="4F81BD" w:themeColor="accent1"/>
           <w:sz w:val="26"/>
           <w:szCs w:val="26"/>
-        </w:rPr>
-      </w:pPr>
-      <w:r>
+          <w:lang w:val="en-GB"/>
+        </w:rPr>
+      </w:pPr>
+      <w:r>
+        <w:rPr>
+          <w:lang w:val="en-GB"/>
+        </w:rPr>
         <w:br w:type="page"/>
       </w:r>
     </w:p>
@@ -1571,6 +1817,95 @@
 <file path=word/numbering.xml><?xml version="1.0" encoding="utf-8"?>
 <w:numbering xmlns:ve="http://schemas.openxmlformats.org/markup-compatibility/2006" xmlns:o="urn:schemas-microsoft-com:office:office" xmlns:r="http://schemas.openxmlformats.org/officeDocument/2006/relationships" xmlns:m="http://schemas.openxmlformats.org/officeDocument/2006/math" xmlns:v="urn:schemas-microsoft-com:vml" xmlns:wp="http://schemas.openxmlformats.org/drawingml/2006/wordprocessingDrawing" xmlns:w10="urn:schemas-microsoft-com:office:word" xmlns:w="http://schemas.openxmlformats.org/wordprocessingml/2006/main" xmlns:wne="http://schemas.microsoft.com/office/word/2006/wordml">
   <w:abstractNum w:abstractNumId="0">
+    <w:nsid w:val="0B206B4E"/>
+    <w:multiLevelType w:val="hybridMultilevel"/>
+    <w:tmpl w:val="8CCC0FCA"/>
+    <w:lvl w:ilvl="0" w:tplc="0415000F">
+      <w:start w:val="1"/>
+      <w:numFmt w:val="decimal"/>
+      <w:lvlText w:val="%1."/>
+      <w:lvlJc w:val="left"/>
+      <w:pPr>
+        <w:ind w:left="720" w:hanging="360"/>
+      </w:pPr>
+      <w:rPr>
+        <w:rFonts w:hint="default"/>
+      </w:rPr>
+    </w:lvl>
+    <w:lvl w:ilvl="1" w:tplc="04150019" w:tentative="1">
+      <w:start w:val="1"/>
+      <w:numFmt w:val="lowerLetter"/>
+      <w:lvlText w:val="%2."/>
+      <w:lvlJc w:val="left"/>
+      <w:pPr>
+        <w:ind w:left="1440" w:hanging="360"/>
+      </w:pPr>
+    </w:lvl>
+    <w:lvl w:ilvl="2" w:tplc="0415001B" w:tentative="1">
+      <w:start w:val="1"/>
+      <w:numFmt w:val="lowerRoman"/>
+      <w:lvlText w:val="%3."/>
+      <w:lvlJc w:val="right"/>
+      <w:pPr>
+        <w:ind w:left="2160" w:hanging="180"/>
+      </w:pPr>
+    </w:lvl>
+    <w:lvl w:ilvl="3" w:tplc="0415000F" w:tentative="1">
+      <w:start w:val="1"/>
+      <w:numFmt w:val="decimal"/>
+      <w:lvlText w:val="%4."/>
+      <w:lvlJc w:val="left"/>
+      <w:pPr>
+        <w:ind w:left="2880" w:hanging="360"/>
+      </w:pPr>
+    </w:lvl>
+    <w:lvl w:ilvl="4" w:tplc="04150019" w:tentative="1">
+      <w:start w:val="1"/>
+      <w:numFmt w:val="lowerLetter"/>
+      <w:lvlText w:val="%5."/>
+      <w:lvlJc w:val="left"/>
+      <w:pPr>
+        <w:ind w:left="3600" w:hanging="360"/>
+      </w:pPr>
+    </w:lvl>
+    <w:lvl w:ilvl="5" w:tplc="0415001B" w:tentative="1">
+      <w:start w:val="1"/>
+      <w:numFmt w:val="lowerRoman"/>
+      <w:lvlText w:val="%6."/>
+      <w:lvlJc w:val="right"/>
+      <w:pPr>
+        <w:ind w:left="4320" w:hanging="180"/>
+      </w:pPr>
+    </w:lvl>
+    <w:lvl w:ilvl="6" w:tplc="0415000F" w:tentative="1">
+      <w:start w:val="1"/>
+      <w:numFmt w:val="decimal"/>
+      <w:lvlText w:val="%7."/>
+      <w:lvlJc w:val="left"/>
+      <w:pPr>
+        <w:ind w:left="5040" w:hanging="360"/>
+      </w:pPr>
+    </w:lvl>
+    <w:lvl w:ilvl="7" w:tplc="04150019" w:tentative="1">
+      <w:start w:val="1"/>
+      <w:numFmt w:val="lowerLetter"/>
+      <w:lvlText w:val="%8."/>
+      <w:lvlJc w:val="left"/>
+      <w:pPr>
+        <w:ind w:left="5760" w:hanging="360"/>
+      </w:pPr>
+    </w:lvl>
+    <w:lvl w:ilvl="8" w:tplc="0415001B" w:tentative="1">
+      <w:start w:val="1"/>
+      <w:numFmt w:val="lowerRoman"/>
+      <w:lvlText w:val="%9."/>
+      <w:lvlJc w:val="right"/>
+      <w:pPr>
+        <w:ind w:left="6480" w:hanging="180"/>
+      </w:pPr>
+    </w:lvl>
+  </w:abstractNum>
+  <w:abstractNum w:abstractNumId="1">
     <w:nsid w:val="12EC0C43"/>
     <w:multiLevelType w:val="hybridMultilevel"/>
     <w:tmpl w:val="8CCC0FCA"/>
@@ -1659,7 +1994,96 @@
       </w:pPr>
     </w:lvl>
   </w:abstractNum>
-  <w:abstractNum w:abstractNumId="1">
+  <w:abstractNum w:abstractNumId="2">
+    <w:nsid w:val="152C79ED"/>
+    <w:multiLevelType w:val="hybridMultilevel"/>
+    <w:tmpl w:val="8CCC0FCA"/>
+    <w:lvl w:ilvl="0" w:tplc="0415000F">
+      <w:start w:val="1"/>
+      <w:numFmt w:val="decimal"/>
+      <w:lvlText w:val="%1."/>
+      <w:lvlJc w:val="left"/>
+      <w:pPr>
+        <w:ind w:left="720" w:hanging="360"/>
+      </w:pPr>
+      <w:rPr>
+        <w:rFonts w:hint="default"/>
+      </w:rPr>
+    </w:lvl>
+    <w:lvl w:ilvl="1" w:tplc="04150019" w:tentative="1">
+      <w:start w:val="1"/>
+      <w:numFmt w:val="lowerLetter"/>
+      <w:lvlText w:val="%2."/>
+      <w:lvlJc w:val="left"/>
+      <w:pPr>
+        <w:ind w:left="1440" w:hanging="360"/>
+      </w:pPr>
+    </w:lvl>
+    <w:lvl w:ilvl="2" w:tplc="0415001B" w:tentative="1">
+      <w:start w:val="1"/>
+      <w:numFmt w:val="lowerRoman"/>
+      <w:lvlText w:val="%3."/>
+      <w:lvlJc w:val="right"/>
+      <w:pPr>
+        <w:ind w:left="2160" w:hanging="180"/>
+      </w:pPr>
+    </w:lvl>
+    <w:lvl w:ilvl="3" w:tplc="0415000F" w:tentative="1">
+      <w:start w:val="1"/>
+      <w:numFmt w:val="decimal"/>
+      <w:lvlText w:val="%4."/>
+      <w:lvlJc w:val="left"/>
+      <w:pPr>
+        <w:ind w:left="2880" w:hanging="360"/>
+      </w:pPr>
+    </w:lvl>
+    <w:lvl w:ilvl="4" w:tplc="04150019" w:tentative="1">
+      <w:start w:val="1"/>
+      <w:numFmt w:val="lowerLetter"/>
+      <w:lvlText w:val="%5."/>
+      <w:lvlJc w:val="left"/>
+      <w:pPr>
+        <w:ind w:left="3600" w:hanging="360"/>
+      </w:pPr>
+    </w:lvl>
+    <w:lvl w:ilvl="5" w:tplc="0415001B" w:tentative="1">
+      <w:start w:val="1"/>
+      <w:numFmt w:val="lowerRoman"/>
+      <w:lvlText w:val="%6."/>
+      <w:lvlJc w:val="right"/>
+      <w:pPr>
+        <w:ind w:left="4320" w:hanging="180"/>
+      </w:pPr>
+    </w:lvl>
+    <w:lvl w:ilvl="6" w:tplc="0415000F" w:tentative="1">
+      <w:start w:val="1"/>
+      <w:numFmt w:val="decimal"/>
+      <w:lvlText w:val="%7."/>
+      <w:lvlJc w:val="left"/>
+      <w:pPr>
+        <w:ind w:left="5040" w:hanging="360"/>
+      </w:pPr>
+    </w:lvl>
+    <w:lvl w:ilvl="7" w:tplc="04150019" w:tentative="1">
+      <w:start w:val="1"/>
+      <w:numFmt w:val="lowerLetter"/>
+      <w:lvlText w:val="%8."/>
+      <w:lvlJc w:val="left"/>
+      <w:pPr>
+        <w:ind w:left="5760" w:hanging="360"/>
+      </w:pPr>
+    </w:lvl>
+    <w:lvl w:ilvl="8" w:tplc="0415001B" w:tentative="1">
+      <w:start w:val="1"/>
+      <w:numFmt w:val="lowerRoman"/>
+      <w:lvlText w:val="%9."/>
+      <w:lvlJc w:val="right"/>
+      <w:pPr>
+        <w:ind w:left="6480" w:hanging="180"/>
+      </w:pPr>
+    </w:lvl>
+  </w:abstractNum>
+  <w:abstractNum w:abstractNumId="3">
     <w:nsid w:val="15452E81"/>
     <w:multiLevelType w:val="hybridMultilevel"/>
     <w:tmpl w:val="8CCC0FCA"/>
@@ -1748,7 +2172,7 @@
       </w:pPr>
     </w:lvl>
   </w:abstractNum>
-  <w:abstractNum w:abstractNumId="2">
+  <w:abstractNum w:abstractNumId="4">
     <w:nsid w:val="3C542E85"/>
     <w:multiLevelType w:val="hybridMultilevel"/>
     <w:tmpl w:val="6212BB4E"/>
@@ -1837,7 +2261,7 @@
       </w:pPr>
     </w:lvl>
   </w:abstractNum>
-  <w:abstractNum w:abstractNumId="3">
+  <w:abstractNum w:abstractNumId="5">
     <w:nsid w:val="4DB147F8"/>
     <w:multiLevelType w:val="hybridMultilevel"/>
     <w:tmpl w:val="8CCC0FCA"/>
@@ -1927,16 +2351,22 @@
     </w:lvl>
   </w:abstractNum>
   <w:num w:numId="1">
+    <w:abstractNumId w:val="1"/>
+  </w:num>
+  <w:num w:numId="2">
+    <w:abstractNumId w:val="3"/>
+  </w:num>
+  <w:num w:numId="3">
+    <w:abstractNumId w:val="4"/>
+  </w:num>
+  <w:num w:numId="4">
+    <w:abstractNumId w:val="5"/>
+  </w:num>
+  <w:num w:numId="5">
     <w:abstractNumId w:val="0"/>
   </w:num>
-  <w:num w:numId="2">
-    <w:abstractNumId w:val="1"/>
-  </w:num>
-  <w:num w:numId="3">
+  <w:num w:numId="6">
     <w:abstractNumId w:val="2"/>
-  </w:num>
-  <w:num w:numId="4">
-    <w:abstractNumId w:val="3"/>
   </w:num>
 </w:numbering>
 </file>

</xml_diff>

<commit_message>
Add RF500N500 + fix GBT params
</commit_message>
<xml_diff>
--- a/project4/sprawozdanie.docx
+++ b/project4/sprawozdanie.docx
@@ -1006,24 +1006,31 @@
         <w:rPr>
           <w:b/>
         </w:rPr>
-        <w:t xml:space="preserve"> RF dla 150 drzew, 150 węzłów:</w:t>
-      </w:r>
-      <w:r>
-        <w:rPr>
-          <w:b/>
-        </w:rPr>
-        <w:br/>
-      </w:r>
-      <w:r>
-        <w:rPr>
+        <w:t xml:space="preserve"> RF dla 500 drzew, 50</w:t>
+      </w:r>
+      <w:r>
+        <w:rPr>
+          <w:b/>
+        </w:rPr>
+        <w:t>0 węzłów:</w:t>
+      </w:r>
+      <w:r>
+        <w:rPr>
+          <w:b/>
+        </w:rPr>
+        <w:br/>
+      </w:r>
+      <w:r>
+        <w:rPr>
+          <w:b/>
           <w:noProof/>
           <w:lang w:eastAsia="pl-PL"/>
         </w:rPr>
         <w:drawing>
           <wp:inline distT="0" distB="0" distL="0" distR="0">
-            <wp:extent cx="4010585" cy="1657581"/>
-            <wp:effectExtent l="19050" t="0" r="8965" b="0"/>
-            <wp:docPr id="10" name="Picture 9" descr="rf150n150.png"/>
+            <wp:extent cx="3962953" cy="1648055"/>
+            <wp:effectExtent l="19050" t="0" r="0" b="0"/>
+            <wp:docPr id="18" name="Picture 17" descr="rf500n500.png"/>
             <wp:cNvGraphicFramePr>
               <a:graphicFrameLocks xmlns:a="http://schemas.openxmlformats.org/drawingml/2006/main" noChangeAspect="1"/>
             </wp:cNvGraphicFramePr>
@@ -1031,7 +1038,7 @@
               <a:graphicData uri="http://schemas.openxmlformats.org/drawingml/2006/picture">
                 <pic:pic xmlns:pic="http://schemas.openxmlformats.org/drawingml/2006/picture">
                   <pic:nvPicPr>
-                    <pic:cNvPr id="0" name="rf150n150.png"/>
+                    <pic:cNvPr id="0" name="rf500n500.png"/>
                     <pic:cNvPicPr/>
                   </pic:nvPicPr>
                   <pic:blipFill>
@@ -1043,7 +1050,7 @@
                   <pic:spPr>
                     <a:xfrm>
                       <a:off x="0" y="0"/>
-                      <a:ext cx="4010585" cy="1657581"/>
+                      <a:ext cx="3962953" cy="1648055"/>
                     </a:xfrm>
                     <a:prstGeom prst="rect">
                       <a:avLst/>
@@ -1066,7 +1073,13 @@
         <w:rPr>
           <w:b/>
         </w:rPr>
-        <w:t>91,43%</w:t>
+        <w:t>93,96</w:t>
+      </w:r>
+      <w:r>
+        <w:rPr>
+          <w:b/>
+        </w:rPr>
+        <w:t>%</w:t>
       </w:r>
       <w:r>
         <w:br/>
@@ -1174,7 +1187,7 @@
           <w:szCs w:val="18"/>
         </w:rPr>
         <w:br/>
-        <w:t>model.gbt10i2 = gbm.fit(train.data,  factor(train.labels), distribution="multinomial", n.trees=10, interaction.depth=2)</w:t>
+        <w:t>model.gbt10i</w:t>
       </w:r>
       <w:r>
         <w:rPr>
@@ -1182,8 +1195,40 @@
           <w:sz w:val="18"/>
           <w:szCs w:val="18"/>
         </w:rPr>
-        <w:br/>
-        <w:t xml:space="preserve">pred.model.gbt10i2 = predict(model.gbt10i2, data.test, n.trees=model.gbt10i2$n.trees) </w:t>
+        <w:t>2 = gbm.fit(train.data,  train.labels</w:t>
+      </w:r>
+      <w:r>
+        <w:rPr>
+          <w:rFonts w:ascii="Consolas" w:hAnsi="Consolas"/>
+          <w:sz w:val="18"/>
+          <w:szCs w:val="18"/>
+        </w:rPr>
+        <w:t>, distribution="multinomial", n.trees=10, interaction.depth=2)</w:t>
+      </w:r>
+      <w:r>
+        <w:rPr>
+          <w:rFonts w:ascii="Consolas" w:hAnsi="Consolas"/>
+          <w:sz w:val="18"/>
+          <w:szCs w:val="18"/>
+        </w:rPr>
+        <w:br/>
+        <w:t>pred.model.gbt10i2 = pr</w:t>
+      </w:r>
+      <w:r>
+        <w:rPr>
+          <w:rFonts w:ascii="Consolas" w:hAnsi="Consolas"/>
+          <w:sz w:val="18"/>
+          <w:szCs w:val="18"/>
+        </w:rPr>
+        <w:t>edict(model.gbt10i2, test.data</w:t>
+      </w:r>
+      <w:r>
+        <w:rPr>
+          <w:rFonts w:ascii="Consolas" w:hAnsi="Consolas"/>
+          <w:sz w:val="18"/>
+          <w:szCs w:val="18"/>
+        </w:rPr>
+        <w:t xml:space="preserve">, n.trees=model.gbt10i2$n.trees) </w:t>
       </w:r>
       <w:r>
         <w:rPr>

</xml_diff>

<commit_message>
Fix GBT double factorization
</commit_message>
<xml_diff>
--- a/project4/sprawozdanie.docx
+++ b/project4/sprawozdanie.docx
@@ -237,134 +237,528 @@
           <w:szCs w:val="18"/>
           <w:lang w:val="en-GB"/>
         </w:rPr>
-        <w:t>library(readr)</w:t>
-      </w:r>
-      <w:r>
-        <w:rPr>
-          <w:rFonts w:ascii="Consolas" w:hAnsi="Consolas"/>
-          <w:sz w:val="18"/>
-          <w:szCs w:val="18"/>
-          <w:lang w:val="en-GB"/>
-        </w:rPr>
-        <w:br/>
-        <w:t>train = read_csv("data/mnist_train.csv")</w:t>
-      </w:r>
-      <w:r>
-        <w:rPr>
-          <w:rFonts w:ascii="Consolas" w:hAnsi="Consolas"/>
-          <w:sz w:val="18"/>
-          <w:szCs w:val="18"/>
-          <w:lang w:val="en-GB"/>
-        </w:rPr>
-        <w:br/>
-        <w:t>test = read_csv("data/mnist_test.csv")</w:t>
-      </w:r>
-      <w:r>
-        <w:rPr>
-          <w:rFonts w:ascii="Consolas" w:hAnsi="Consolas"/>
-          <w:sz w:val="18"/>
-          <w:szCs w:val="18"/>
-          <w:lang w:val="en-GB"/>
-        </w:rPr>
-        <w:br/>
-      </w:r>
-      <w:r>
-        <w:rPr>
-          <w:rFonts w:ascii="Consolas" w:hAnsi="Consolas"/>
-          <w:sz w:val="18"/>
-          <w:szCs w:val="18"/>
-          <w:lang w:val="en-GB"/>
-        </w:rPr>
-        <w:br/>
-        <w:t>train.labels = train[, 1]</w:t>
-      </w:r>
-      <w:r>
-        <w:rPr>
-          <w:rFonts w:ascii="Consolas" w:hAnsi="Consolas"/>
-          <w:sz w:val="18"/>
-          <w:szCs w:val="18"/>
-          <w:lang w:val="en-GB"/>
-        </w:rPr>
-        <w:br/>
-        <w:t>train.labels = as.factor(train.labels$label)</w:t>
-      </w:r>
-      <w:r>
-        <w:rPr>
-          <w:rFonts w:ascii="Consolas" w:hAnsi="Consolas"/>
-          <w:sz w:val="18"/>
-          <w:szCs w:val="18"/>
-          <w:lang w:val="en-GB"/>
-        </w:rPr>
-        <w:br/>
-        <w:t>test.labels = test[, 1]</w:t>
-      </w:r>
-      <w:r>
-        <w:rPr>
-          <w:rFonts w:ascii="Consolas" w:hAnsi="Consolas"/>
-          <w:sz w:val="18"/>
-          <w:szCs w:val="18"/>
-          <w:lang w:val="en-GB"/>
-        </w:rPr>
-        <w:br/>
-        <w:t>test.labels = as.factor(test.labels$label)</w:t>
-      </w:r>
-      <w:r>
-        <w:rPr>
-          <w:rFonts w:ascii="Consolas" w:hAnsi="Consolas"/>
-          <w:sz w:val="18"/>
-          <w:szCs w:val="18"/>
-          <w:lang w:val="en-GB"/>
-        </w:rPr>
-        <w:br/>
-      </w:r>
-      <w:r>
-        <w:rPr>
-          <w:rFonts w:ascii="Consolas" w:hAnsi="Consolas"/>
-          <w:sz w:val="18"/>
-          <w:szCs w:val="18"/>
-          <w:lang w:val="en-GB"/>
-        </w:rPr>
-        <w:br/>
-        <w:t>train.data = as.matrix(train[, -1])</w:t>
-      </w:r>
-      <w:r>
-        <w:rPr>
-          <w:rFonts w:ascii="Consolas" w:hAnsi="Consolas"/>
-          <w:sz w:val="18"/>
-          <w:szCs w:val="18"/>
-          <w:lang w:val="en-GB"/>
-        </w:rPr>
-        <w:br/>
-        <w:t>test.data = as.matrix(test[, -1])</w:t>
-      </w:r>
-      <w:r>
-        <w:rPr>
-          <w:rFonts w:ascii="Consolas" w:hAnsi="Consolas"/>
-          <w:sz w:val="18"/>
-          <w:szCs w:val="18"/>
-          <w:lang w:val="en-GB"/>
-        </w:rPr>
-        <w:br/>
-      </w:r>
-      <w:r>
-        <w:rPr>
-          <w:rFonts w:ascii="Consolas" w:hAnsi="Consolas"/>
-          <w:sz w:val="18"/>
-          <w:szCs w:val="18"/>
-          <w:lang w:val="en-GB"/>
-        </w:rPr>
-        <w:br/>
-        <w:t>names(train.data) = make.names(names(train.data))</w:t>
-      </w:r>
-      <w:r>
-        <w:rPr>
-          <w:rFonts w:ascii="Consolas" w:hAnsi="Consolas"/>
-          <w:sz w:val="18"/>
-          <w:szCs w:val="18"/>
-          <w:lang w:val="en-GB"/>
-        </w:rPr>
-        <w:br/>
-        <w:t>names(test.data) = make.names(names(test.data))</w:t>
+        <w:t>library(</w:t>
+      </w:r>
+      <w:proofErr w:type="spellStart"/>
+      <w:r>
+        <w:rPr>
+          <w:rFonts w:ascii="Consolas" w:hAnsi="Consolas"/>
+          <w:sz w:val="18"/>
+          <w:szCs w:val="18"/>
+          <w:lang w:val="en-GB"/>
+        </w:rPr>
+        <w:t>readr</w:t>
+      </w:r>
+      <w:proofErr w:type="spellEnd"/>
+      <w:r>
+        <w:rPr>
+          <w:rFonts w:ascii="Consolas" w:hAnsi="Consolas"/>
+          <w:sz w:val="18"/>
+          <w:szCs w:val="18"/>
+          <w:lang w:val="en-GB"/>
+        </w:rPr>
+        <w:t>)</w:t>
+      </w:r>
+      <w:r>
+        <w:rPr>
+          <w:rFonts w:ascii="Consolas" w:hAnsi="Consolas"/>
+          <w:sz w:val="18"/>
+          <w:szCs w:val="18"/>
+          <w:lang w:val="en-GB"/>
+        </w:rPr>
+        <w:br/>
+        <w:t xml:space="preserve">train = </w:t>
+      </w:r>
+      <w:proofErr w:type="spellStart"/>
+      <w:r>
+        <w:rPr>
+          <w:rFonts w:ascii="Consolas" w:hAnsi="Consolas"/>
+          <w:sz w:val="18"/>
+          <w:szCs w:val="18"/>
+          <w:lang w:val="en-GB"/>
+        </w:rPr>
+        <w:t>read_csv</w:t>
+      </w:r>
+      <w:proofErr w:type="spellEnd"/>
+      <w:r>
+        <w:rPr>
+          <w:rFonts w:ascii="Consolas" w:hAnsi="Consolas"/>
+          <w:sz w:val="18"/>
+          <w:szCs w:val="18"/>
+          <w:lang w:val="en-GB"/>
+        </w:rPr>
+        <w:t>("data/mnist_train.csv")</w:t>
+      </w:r>
+      <w:r>
+        <w:rPr>
+          <w:rFonts w:ascii="Consolas" w:hAnsi="Consolas"/>
+          <w:sz w:val="18"/>
+          <w:szCs w:val="18"/>
+          <w:lang w:val="en-GB"/>
+        </w:rPr>
+        <w:br/>
+        <w:t xml:space="preserve">test = </w:t>
+      </w:r>
+      <w:proofErr w:type="spellStart"/>
+      <w:r>
+        <w:rPr>
+          <w:rFonts w:ascii="Consolas" w:hAnsi="Consolas"/>
+          <w:sz w:val="18"/>
+          <w:szCs w:val="18"/>
+          <w:lang w:val="en-GB"/>
+        </w:rPr>
+        <w:t>read_csv</w:t>
+      </w:r>
+      <w:proofErr w:type="spellEnd"/>
+      <w:r>
+        <w:rPr>
+          <w:rFonts w:ascii="Consolas" w:hAnsi="Consolas"/>
+          <w:sz w:val="18"/>
+          <w:szCs w:val="18"/>
+          <w:lang w:val="en-GB"/>
+        </w:rPr>
+        <w:t>("data/mnist_test.csv")</w:t>
+      </w:r>
+      <w:r>
+        <w:rPr>
+          <w:rFonts w:ascii="Consolas" w:hAnsi="Consolas"/>
+          <w:sz w:val="18"/>
+          <w:szCs w:val="18"/>
+          <w:lang w:val="en-GB"/>
+        </w:rPr>
+        <w:br/>
+      </w:r>
+      <w:r>
+        <w:rPr>
+          <w:rFonts w:ascii="Consolas" w:hAnsi="Consolas"/>
+          <w:sz w:val="18"/>
+          <w:szCs w:val="18"/>
+          <w:lang w:val="en-GB"/>
+        </w:rPr>
+        <w:br/>
+      </w:r>
+      <w:proofErr w:type="spellStart"/>
+      <w:r>
+        <w:rPr>
+          <w:rFonts w:ascii="Consolas" w:hAnsi="Consolas"/>
+          <w:sz w:val="18"/>
+          <w:szCs w:val="18"/>
+          <w:lang w:val="en-GB"/>
+        </w:rPr>
+        <w:t>train.labels</w:t>
+      </w:r>
+      <w:proofErr w:type="spellEnd"/>
+      <w:r>
+        <w:rPr>
+          <w:rFonts w:ascii="Consolas" w:hAnsi="Consolas"/>
+          <w:sz w:val="18"/>
+          <w:szCs w:val="18"/>
+          <w:lang w:val="en-GB"/>
+        </w:rPr>
+        <w:t xml:space="preserve"> = train[, 1]</w:t>
+      </w:r>
+      <w:r>
+        <w:rPr>
+          <w:rFonts w:ascii="Consolas" w:hAnsi="Consolas"/>
+          <w:sz w:val="18"/>
+          <w:szCs w:val="18"/>
+          <w:lang w:val="en-GB"/>
+        </w:rPr>
+        <w:br/>
+      </w:r>
+      <w:proofErr w:type="spellStart"/>
+      <w:r>
+        <w:rPr>
+          <w:rFonts w:ascii="Consolas" w:hAnsi="Consolas"/>
+          <w:sz w:val="18"/>
+          <w:szCs w:val="18"/>
+          <w:lang w:val="en-GB"/>
+        </w:rPr>
+        <w:t>train.labels</w:t>
+      </w:r>
+      <w:proofErr w:type="spellEnd"/>
+      <w:r>
+        <w:rPr>
+          <w:rFonts w:ascii="Consolas" w:hAnsi="Consolas"/>
+          <w:sz w:val="18"/>
+          <w:szCs w:val="18"/>
+          <w:lang w:val="en-GB"/>
+        </w:rPr>
+        <w:t xml:space="preserve"> = </w:t>
+      </w:r>
+      <w:proofErr w:type="spellStart"/>
+      <w:r>
+        <w:rPr>
+          <w:rFonts w:ascii="Consolas" w:hAnsi="Consolas"/>
+          <w:sz w:val="18"/>
+          <w:szCs w:val="18"/>
+          <w:lang w:val="en-GB"/>
+        </w:rPr>
+        <w:t>as.factor</w:t>
+      </w:r>
+      <w:proofErr w:type="spellEnd"/>
+      <w:r>
+        <w:rPr>
+          <w:rFonts w:ascii="Consolas" w:hAnsi="Consolas"/>
+          <w:sz w:val="18"/>
+          <w:szCs w:val="18"/>
+          <w:lang w:val="en-GB"/>
+        </w:rPr>
+        <w:t>(</w:t>
+      </w:r>
+      <w:proofErr w:type="spellStart"/>
+      <w:r>
+        <w:rPr>
+          <w:rFonts w:ascii="Consolas" w:hAnsi="Consolas"/>
+          <w:sz w:val="18"/>
+          <w:szCs w:val="18"/>
+          <w:lang w:val="en-GB"/>
+        </w:rPr>
+        <w:t>train.labels$label</w:t>
+      </w:r>
+      <w:proofErr w:type="spellEnd"/>
+      <w:r>
+        <w:rPr>
+          <w:rFonts w:ascii="Consolas" w:hAnsi="Consolas"/>
+          <w:sz w:val="18"/>
+          <w:szCs w:val="18"/>
+          <w:lang w:val="en-GB"/>
+        </w:rPr>
+        <w:t>)</w:t>
+      </w:r>
+      <w:r>
+        <w:rPr>
+          <w:rFonts w:ascii="Consolas" w:hAnsi="Consolas"/>
+          <w:sz w:val="18"/>
+          <w:szCs w:val="18"/>
+          <w:lang w:val="en-GB"/>
+        </w:rPr>
+        <w:br/>
+      </w:r>
+      <w:proofErr w:type="spellStart"/>
+      <w:r>
+        <w:rPr>
+          <w:rFonts w:ascii="Consolas" w:hAnsi="Consolas"/>
+          <w:sz w:val="18"/>
+          <w:szCs w:val="18"/>
+          <w:lang w:val="en-GB"/>
+        </w:rPr>
+        <w:t>test.labels</w:t>
+      </w:r>
+      <w:proofErr w:type="spellEnd"/>
+      <w:r>
+        <w:rPr>
+          <w:rFonts w:ascii="Consolas" w:hAnsi="Consolas"/>
+          <w:sz w:val="18"/>
+          <w:szCs w:val="18"/>
+          <w:lang w:val="en-GB"/>
+        </w:rPr>
+        <w:t xml:space="preserve"> = test[, 1]</w:t>
+      </w:r>
+      <w:r>
+        <w:rPr>
+          <w:rFonts w:ascii="Consolas" w:hAnsi="Consolas"/>
+          <w:sz w:val="18"/>
+          <w:szCs w:val="18"/>
+          <w:lang w:val="en-GB"/>
+        </w:rPr>
+        <w:br/>
+      </w:r>
+      <w:proofErr w:type="spellStart"/>
+      <w:r>
+        <w:rPr>
+          <w:rFonts w:ascii="Consolas" w:hAnsi="Consolas"/>
+          <w:sz w:val="18"/>
+          <w:szCs w:val="18"/>
+          <w:lang w:val="en-GB"/>
+        </w:rPr>
+        <w:t>test.labels</w:t>
+      </w:r>
+      <w:proofErr w:type="spellEnd"/>
+      <w:r>
+        <w:rPr>
+          <w:rFonts w:ascii="Consolas" w:hAnsi="Consolas"/>
+          <w:sz w:val="18"/>
+          <w:szCs w:val="18"/>
+          <w:lang w:val="en-GB"/>
+        </w:rPr>
+        <w:t xml:space="preserve"> = </w:t>
+      </w:r>
+      <w:proofErr w:type="spellStart"/>
+      <w:r>
+        <w:rPr>
+          <w:rFonts w:ascii="Consolas" w:hAnsi="Consolas"/>
+          <w:sz w:val="18"/>
+          <w:szCs w:val="18"/>
+          <w:lang w:val="en-GB"/>
+        </w:rPr>
+        <w:t>as.factor</w:t>
+      </w:r>
+      <w:proofErr w:type="spellEnd"/>
+      <w:r>
+        <w:rPr>
+          <w:rFonts w:ascii="Consolas" w:hAnsi="Consolas"/>
+          <w:sz w:val="18"/>
+          <w:szCs w:val="18"/>
+          <w:lang w:val="en-GB"/>
+        </w:rPr>
+        <w:t>(</w:t>
+      </w:r>
+      <w:proofErr w:type="spellStart"/>
+      <w:r>
+        <w:rPr>
+          <w:rFonts w:ascii="Consolas" w:hAnsi="Consolas"/>
+          <w:sz w:val="18"/>
+          <w:szCs w:val="18"/>
+          <w:lang w:val="en-GB"/>
+        </w:rPr>
+        <w:t>test.labels$label</w:t>
+      </w:r>
+      <w:proofErr w:type="spellEnd"/>
+      <w:r>
+        <w:rPr>
+          <w:rFonts w:ascii="Consolas" w:hAnsi="Consolas"/>
+          <w:sz w:val="18"/>
+          <w:szCs w:val="18"/>
+          <w:lang w:val="en-GB"/>
+        </w:rPr>
+        <w:t>)</w:t>
+      </w:r>
+      <w:r>
+        <w:rPr>
+          <w:rFonts w:ascii="Consolas" w:hAnsi="Consolas"/>
+          <w:sz w:val="18"/>
+          <w:szCs w:val="18"/>
+          <w:lang w:val="en-GB"/>
+        </w:rPr>
+        <w:br/>
+      </w:r>
+      <w:r>
+        <w:rPr>
+          <w:rFonts w:ascii="Consolas" w:hAnsi="Consolas"/>
+          <w:sz w:val="18"/>
+          <w:szCs w:val="18"/>
+          <w:lang w:val="en-GB"/>
+        </w:rPr>
+        <w:br/>
+      </w:r>
+      <w:proofErr w:type="spellStart"/>
+      <w:r>
+        <w:rPr>
+          <w:rFonts w:ascii="Consolas" w:hAnsi="Consolas"/>
+          <w:sz w:val="18"/>
+          <w:szCs w:val="18"/>
+          <w:lang w:val="en-GB"/>
+        </w:rPr>
+        <w:t>train.data</w:t>
+      </w:r>
+      <w:proofErr w:type="spellEnd"/>
+      <w:r>
+        <w:rPr>
+          <w:rFonts w:ascii="Consolas" w:hAnsi="Consolas"/>
+          <w:sz w:val="18"/>
+          <w:szCs w:val="18"/>
+          <w:lang w:val="en-GB"/>
+        </w:rPr>
+        <w:t xml:space="preserve"> = </w:t>
+      </w:r>
+      <w:proofErr w:type="spellStart"/>
+      <w:r>
+        <w:rPr>
+          <w:rFonts w:ascii="Consolas" w:hAnsi="Consolas"/>
+          <w:sz w:val="18"/>
+          <w:szCs w:val="18"/>
+          <w:lang w:val="en-GB"/>
+        </w:rPr>
+        <w:t>as.matrix</w:t>
+      </w:r>
+      <w:proofErr w:type="spellEnd"/>
+      <w:r>
+        <w:rPr>
+          <w:rFonts w:ascii="Consolas" w:hAnsi="Consolas"/>
+          <w:sz w:val="18"/>
+          <w:szCs w:val="18"/>
+          <w:lang w:val="en-GB"/>
+        </w:rPr>
+        <w:t>(train[, -1])</w:t>
+      </w:r>
+      <w:r>
+        <w:rPr>
+          <w:rFonts w:ascii="Consolas" w:hAnsi="Consolas"/>
+          <w:sz w:val="18"/>
+          <w:szCs w:val="18"/>
+          <w:lang w:val="en-GB"/>
+        </w:rPr>
+        <w:br/>
+      </w:r>
+      <w:proofErr w:type="spellStart"/>
+      <w:r>
+        <w:rPr>
+          <w:rFonts w:ascii="Consolas" w:hAnsi="Consolas"/>
+          <w:sz w:val="18"/>
+          <w:szCs w:val="18"/>
+          <w:lang w:val="en-GB"/>
+        </w:rPr>
+        <w:t>test.data</w:t>
+      </w:r>
+      <w:proofErr w:type="spellEnd"/>
+      <w:r>
+        <w:rPr>
+          <w:rFonts w:ascii="Consolas" w:hAnsi="Consolas"/>
+          <w:sz w:val="18"/>
+          <w:szCs w:val="18"/>
+          <w:lang w:val="en-GB"/>
+        </w:rPr>
+        <w:t xml:space="preserve"> = </w:t>
+      </w:r>
+      <w:proofErr w:type="spellStart"/>
+      <w:r>
+        <w:rPr>
+          <w:rFonts w:ascii="Consolas" w:hAnsi="Consolas"/>
+          <w:sz w:val="18"/>
+          <w:szCs w:val="18"/>
+          <w:lang w:val="en-GB"/>
+        </w:rPr>
+        <w:t>as.matrix</w:t>
+      </w:r>
+      <w:proofErr w:type="spellEnd"/>
+      <w:r>
+        <w:rPr>
+          <w:rFonts w:ascii="Consolas" w:hAnsi="Consolas"/>
+          <w:sz w:val="18"/>
+          <w:szCs w:val="18"/>
+          <w:lang w:val="en-GB"/>
+        </w:rPr>
+        <w:t>(test[, -1])</w:t>
+      </w:r>
+      <w:r>
+        <w:rPr>
+          <w:rFonts w:ascii="Consolas" w:hAnsi="Consolas"/>
+          <w:sz w:val="18"/>
+          <w:szCs w:val="18"/>
+          <w:lang w:val="en-GB"/>
+        </w:rPr>
+        <w:br/>
+      </w:r>
+      <w:r>
+        <w:rPr>
+          <w:rFonts w:ascii="Consolas" w:hAnsi="Consolas"/>
+          <w:sz w:val="18"/>
+          <w:szCs w:val="18"/>
+          <w:lang w:val="en-GB"/>
+        </w:rPr>
+        <w:br/>
+        <w:t xml:space="preserve">names(train.data) = </w:t>
+      </w:r>
+      <w:proofErr w:type="spellStart"/>
+      <w:r>
+        <w:rPr>
+          <w:rFonts w:ascii="Consolas" w:hAnsi="Consolas"/>
+          <w:sz w:val="18"/>
+          <w:szCs w:val="18"/>
+          <w:lang w:val="en-GB"/>
+        </w:rPr>
+        <w:t>make.names</w:t>
+      </w:r>
+      <w:proofErr w:type="spellEnd"/>
+      <w:r>
+        <w:rPr>
+          <w:rFonts w:ascii="Consolas" w:hAnsi="Consolas"/>
+          <w:sz w:val="18"/>
+          <w:szCs w:val="18"/>
+          <w:lang w:val="en-GB"/>
+        </w:rPr>
+        <w:t>(names(</w:t>
+      </w:r>
+      <w:proofErr w:type="spellStart"/>
+      <w:r>
+        <w:rPr>
+          <w:rFonts w:ascii="Consolas" w:hAnsi="Consolas"/>
+          <w:sz w:val="18"/>
+          <w:szCs w:val="18"/>
+          <w:lang w:val="en-GB"/>
+        </w:rPr>
+        <w:t>train.data</w:t>
+      </w:r>
+      <w:proofErr w:type="spellEnd"/>
+      <w:r>
+        <w:rPr>
+          <w:rFonts w:ascii="Consolas" w:hAnsi="Consolas"/>
+          <w:sz w:val="18"/>
+          <w:szCs w:val="18"/>
+          <w:lang w:val="en-GB"/>
+        </w:rPr>
+        <w:t>))</w:t>
+      </w:r>
+      <w:r>
+        <w:rPr>
+          <w:rFonts w:ascii="Consolas" w:hAnsi="Consolas"/>
+          <w:sz w:val="18"/>
+          <w:szCs w:val="18"/>
+          <w:lang w:val="en-GB"/>
+        </w:rPr>
+        <w:br/>
+        <w:t>names(</w:t>
+      </w:r>
+      <w:proofErr w:type="spellStart"/>
+      <w:r>
+        <w:rPr>
+          <w:rFonts w:ascii="Consolas" w:hAnsi="Consolas"/>
+          <w:sz w:val="18"/>
+          <w:szCs w:val="18"/>
+          <w:lang w:val="en-GB"/>
+        </w:rPr>
+        <w:t>test.data</w:t>
+      </w:r>
+      <w:proofErr w:type="spellEnd"/>
+      <w:r>
+        <w:rPr>
+          <w:rFonts w:ascii="Consolas" w:hAnsi="Consolas"/>
+          <w:sz w:val="18"/>
+          <w:szCs w:val="18"/>
+          <w:lang w:val="en-GB"/>
+        </w:rPr>
+        <w:t xml:space="preserve">) = </w:t>
+      </w:r>
+      <w:proofErr w:type="spellStart"/>
+      <w:r>
+        <w:rPr>
+          <w:rFonts w:ascii="Consolas" w:hAnsi="Consolas"/>
+          <w:sz w:val="18"/>
+          <w:szCs w:val="18"/>
+          <w:lang w:val="en-GB"/>
+        </w:rPr>
+        <w:t>make.names</w:t>
+      </w:r>
+      <w:proofErr w:type="spellEnd"/>
+      <w:r>
+        <w:rPr>
+          <w:rFonts w:ascii="Consolas" w:hAnsi="Consolas"/>
+          <w:sz w:val="18"/>
+          <w:szCs w:val="18"/>
+          <w:lang w:val="en-GB"/>
+        </w:rPr>
+        <w:t>(names(</w:t>
+      </w:r>
+      <w:proofErr w:type="spellStart"/>
+      <w:r>
+        <w:rPr>
+          <w:rFonts w:ascii="Consolas" w:hAnsi="Consolas"/>
+          <w:sz w:val="18"/>
+          <w:szCs w:val="18"/>
+          <w:lang w:val="en-GB"/>
+        </w:rPr>
+        <w:t>test.data</w:t>
+      </w:r>
+      <w:proofErr w:type="spellEnd"/>
+      <w:r>
+        <w:rPr>
+          <w:rFonts w:ascii="Consolas" w:hAnsi="Consolas"/>
+          <w:sz w:val="18"/>
+          <w:szCs w:val="18"/>
+          <w:lang w:val="en-GB"/>
+        </w:rPr>
+        <w:t>))</w:t>
       </w:r>
     </w:p>
     <w:p>
@@ -1672,86 +2066,141 @@
           <w:lang w:val="en-GB"/>
         </w:rPr>
       </w:pPr>
-      <w:r>
-        <w:rPr>
-          <w:lang w:val="en-GB"/>
-        </w:rPr>
-        <w:t>Klasyfikator III – K-Nearest Neighbour (KNN)</w:t>
-      </w:r>
-    </w:p>
-    <w:p>
-      <w:pPr>
-        <w:rPr>
-          <w:lang w:val="en-GB"/>
-        </w:rPr>
-      </w:pPr>
-      <w:r>
-        <w:rPr>
-          <w:lang w:val="en-GB"/>
-        </w:rPr>
-        <w:br/>
-        <w:t>KNN</w:t>
-      </w:r>
-    </w:p>
-    <w:p>
-      <w:pPr>
-        <w:rPr>
-          <w:lang w:val="en-GB"/>
-        </w:rPr>
-      </w:pPr>
-    </w:p>
-    <w:p>
-      <w:pPr>
-        <w:rPr>
-          <w:b/>
-          <w:lang w:val="en-GB"/>
-        </w:rPr>
-      </w:pPr>
-      <w:r>
-        <w:rPr>
-          <w:b/>
-          <w:lang w:val="en-GB"/>
-        </w:rPr>
-        <w:br/>
-      </w:r>
-      <w:r>
-        <w:rPr>
-          <w:b/>
-          <w:lang w:val="en-GB"/>
-        </w:rPr>
-        <w:br/>
-      </w:r>
-      <w:r>
-        <w:rPr>
-          <w:b/>
-          <w:lang w:val="en-GB"/>
-        </w:rPr>
-        <w:br/>
+      <w:proofErr w:type="spellStart"/>
+      <w:r>
+        <w:rPr>
+          <w:lang w:val="en-GB"/>
+        </w:rPr>
+        <w:t>Klasyfikator</w:t>
+      </w:r>
+      <w:proofErr w:type="spellEnd"/>
+      <w:r>
+        <w:rPr>
+          <w:lang w:val="en-GB"/>
+        </w:rPr>
+        <w:t xml:space="preserve"> III – K-Nearest Neighbour</w:t>
+      </w:r>
+      <w:r>
+        <w:rPr>
+          <w:lang w:val="en-GB"/>
+        </w:rPr>
+        <w:t>s</w:t>
+      </w:r>
+      <w:r>
+        <w:rPr>
+          <w:lang w:val="en-GB"/>
+        </w:rPr>
+        <w:t xml:space="preserve"> (KNN)</w:t>
+      </w:r>
+    </w:p>
+    <w:p>
+      <w:r>
+        <w:br/>
+      </w:r>
+      <w:r>
+        <w:t>W algorytmie K najbliższych sąsiadów, model tworzony jest poprzez porównywanie parametrów zbioru treningowego z jego etykietami. Następnie, dla każdego obiektu (parametrów) w zbiorze testowym, wyszukiwane jest K najbliższych mu sąsiadów, których odległość jest liczona – na ogół – metryką euklidesową.</w:t>
+      </w:r>
+    </w:p>
+    <w:p>
+      <w:pPr>
+        <w:jc w:val="center"/>
+      </w:pPr>
+      <w:r>
+        <w:rPr>
+          <w:noProof/>
+          <w:lang w:eastAsia="pl-PL"/>
+        </w:rPr>
+        <w:drawing>
+          <wp:inline distT="0" distB="0" distL="0" distR="0">
+            <wp:extent cx="2438095" cy="2209524"/>
+            <wp:effectExtent l="19050" t="0" r="305" b="0"/>
+            <wp:docPr id="19" name="Picture 18" descr="knn.png"/>
+            <wp:cNvGraphicFramePr>
+              <a:graphicFrameLocks xmlns:a="http://schemas.openxmlformats.org/drawingml/2006/main" noChangeAspect="1"/>
+            </wp:cNvGraphicFramePr>
+            <a:graphic xmlns:a="http://schemas.openxmlformats.org/drawingml/2006/main">
+              <a:graphicData uri="http://schemas.openxmlformats.org/drawingml/2006/picture">
+                <pic:pic xmlns:pic="http://schemas.openxmlformats.org/drawingml/2006/picture">
+                  <pic:nvPicPr>
+                    <pic:cNvPr id="0" name="knn.png"/>
+                    <pic:cNvPicPr/>
+                  </pic:nvPicPr>
+                  <pic:blipFill>
+                    <a:blip r:embed="rId15" cstate="print"/>
+                    <a:stretch>
+                      <a:fillRect/>
+                    </a:stretch>
+                  </pic:blipFill>
+                  <pic:spPr>
+                    <a:xfrm>
+                      <a:off x="0" y="0"/>
+                      <a:ext cx="2438095" cy="2209524"/>
+                    </a:xfrm>
+                    <a:prstGeom prst="rect">
+                      <a:avLst/>
+                    </a:prstGeom>
+                  </pic:spPr>
+                </pic:pic>
+              </a:graphicData>
+            </a:graphic>
+          </wp:inline>
+        </w:drawing>
+      </w:r>
+    </w:p>
+    <w:p>
+      <w:r>
+        <w:t xml:space="preserve">Najbardziej pasująca wartość parametru K może być odnaleziona stosując automatyczną walidację krzyżową, ale – </w:t>
+      </w:r>
+      <w:r>
+        <w:t>konsekwentnie względem</w:t>
+      </w:r>
+      <w:r>
+        <w:t xml:space="preserve"> poprzednich dwóch klasyfikatorów – spróbuję odnaleźć ją</w:t>
+      </w:r>
+      <w:r>
+        <w:t xml:space="preserve"> ręcznie.</w:t>
+      </w:r>
+    </w:p>
+    <w:p>
+      <w:r>
         <w:t xml:space="preserve"> </w:t>
       </w:r>
     </w:p>
-    <w:p>
-      <w:pPr>
-        <w:rPr>
-          <w:lang w:val="en-GB"/>
-        </w:rPr>
-      </w:pPr>
-      <w:r>
-        <w:rPr>
-          <w:lang w:val="en-GB"/>
-        </w:rPr>
-        <w:br/>
-      </w:r>
-      <w:r>
-        <w:rPr>
-          <w:lang w:val="en-GB"/>
-        </w:rPr>
-        <w:br/>
-      </w:r>
-      <w:r>
-        <w:rPr>
-          <w:lang w:val="en-GB"/>
-        </w:rPr>
+    <w:p/>
+    <w:p>
+      <w:pPr>
+        <w:rPr>
+          <w:b/>
+        </w:rPr>
+      </w:pPr>
+      <w:r>
+        <w:rPr>
+          <w:b/>
+        </w:rPr>
+        <w:br/>
+      </w:r>
+      <w:r>
+        <w:rPr>
+          <w:b/>
+        </w:rPr>
+        <w:br/>
+      </w:r>
+      <w:r>
+        <w:rPr>
+          <w:b/>
+        </w:rPr>
+        <w:br/>
+        <w:t xml:space="preserve"> </w:t>
+      </w:r>
+    </w:p>
+    <w:p>
+      <w:r>
+        <w:br/>
+      </w:r>
+      <w:r>
+        <w:br/>
+      </w:r>
+      <w:r>
         <w:br/>
       </w:r>
     </w:p>
@@ -1759,7 +2208,6 @@
       <w:pPr>
         <w:rPr>
           <w:szCs w:val="20"/>
-          <w:lang w:val="en-GB"/>
         </w:rPr>
       </w:pPr>
     </w:p>
@@ -1772,13 +2220,9 @@
           <w:color w:val="4F81BD" w:themeColor="accent1"/>
           <w:sz w:val="26"/>
           <w:szCs w:val="26"/>
-          <w:lang w:val="en-GB"/>
-        </w:rPr>
-      </w:pPr>
-      <w:r>
-        <w:rPr>
-          <w:lang w:val="en-GB"/>
-        </w:rPr>
+        </w:rPr>
+      </w:pPr>
+      <w:r>
         <w:br w:type="page"/>
       </w:r>
     </w:p>

</xml_diff>

<commit_message>
Add ridge regression to report
</commit_message>
<xml_diff>
--- a/project4/sprawozdanie.docx
+++ b/project4/sprawozdanie.docx
@@ -237,134 +237,528 @@
           <w:szCs w:val="18"/>
           <w:lang w:val="en-GB"/>
         </w:rPr>
-        <w:t>library(readr)</w:t>
-      </w:r>
-      <w:r>
-        <w:rPr>
-          <w:rFonts w:ascii="Consolas" w:hAnsi="Consolas"/>
-          <w:sz w:val="18"/>
-          <w:szCs w:val="18"/>
-          <w:lang w:val="en-GB"/>
-        </w:rPr>
-        <w:br/>
-        <w:t>train = read_csv("data/mnist_train.csv")</w:t>
-      </w:r>
-      <w:r>
-        <w:rPr>
-          <w:rFonts w:ascii="Consolas" w:hAnsi="Consolas"/>
-          <w:sz w:val="18"/>
-          <w:szCs w:val="18"/>
-          <w:lang w:val="en-GB"/>
-        </w:rPr>
-        <w:br/>
-        <w:t>test = read_csv("data/mnist_test.csv")</w:t>
-      </w:r>
-      <w:r>
-        <w:rPr>
-          <w:rFonts w:ascii="Consolas" w:hAnsi="Consolas"/>
-          <w:sz w:val="18"/>
-          <w:szCs w:val="18"/>
-          <w:lang w:val="en-GB"/>
-        </w:rPr>
-        <w:br/>
-      </w:r>
-      <w:r>
-        <w:rPr>
-          <w:rFonts w:ascii="Consolas" w:hAnsi="Consolas"/>
-          <w:sz w:val="18"/>
-          <w:szCs w:val="18"/>
-          <w:lang w:val="en-GB"/>
-        </w:rPr>
-        <w:br/>
-        <w:t>train.labels = train[, 1]</w:t>
-      </w:r>
-      <w:r>
-        <w:rPr>
-          <w:rFonts w:ascii="Consolas" w:hAnsi="Consolas"/>
-          <w:sz w:val="18"/>
-          <w:szCs w:val="18"/>
-          <w:lang w:val="en-GB"/>
-        </w:rPr>
-        <w:br/>
-        <w:t>train.labels = as.factor(train.labels$label)</w:t>
-      </w:r>
-      <w:r>
-        <w:rPr>
-          <w:rFonts w:ascii="Consolas" w:hAnsi="Consolas"/>
-          <w:sz w:val="18"/>
-          <w:szCs w:val="18"/>
-          <w:lang w:val="en-GB"/>
-        </w:rPr>
-        <w:br/>
-        <w:t>test.labels = test[, 1]</w:t>
-      </w:r>
-      <w:r>
-        <w:rPr>
-          <w:rFonts w:ascii="Consolas" w:hAnsi="Consolas"/>
-          <w:sz w:val="18"/>
-          <w:szCs w:val="18"/>
-          <w:lang w:val="en-GB"/>
-        </w:rPr>
-        <w:br/>
-        <w:t>test.labels = as.factor(test.labels$label)</w:t>
-      </w:r>
-      <w:r>
-        <w:rPr>
-          <w:rFonts w:ascii="Consolas" w:hAnsi="Consolas"/>
-          <w:sz w:val="18"/>
-          <w:szCs w:val="18"/>
-          <w:lang w:val="en-GB"/>
-        </w:rPr>
-        <w:br/>
-      </w:r>
-      <w:r>
-        <w:rPr>
-          <w:rFonts w:ascii="Consolas" w:hAnsi="Consolas"/>
-          <w:sz w:val="18"/>
-          <w:szCs w:val="18"/>
-          <w:lang w:val="en-GB"/>
-        </w:rPr>
-        <w:br/>
-        <w:t>train.data = as.matrix(train[, -1])</w:t>
-      </w:r>
-      <w:r>
-        <w:rPr>
-          <w:rFonts w:ascii="Consolas" w:hAnsi="Consolas"/>
-          <w:sz w:val="18"/>
-          <w:szCs w:val="18"/>
-          <w:lang w:val="en-GB"/>
-        </w:rPr>
-        <w:br/>
-        <w:t>test.data = as.matrix(test[, -1])</w:t>
-      </w:r>
-      <w:r>
-        <w:rPr>
-          <w:rFonts w:ascii="Consolas" w:hAnsi="Consolas"/>
-          <w:sz w:val="18"/>
-          <w:szCs w:val="18"/>
-          <w:lang w:val="en-GB"/>
-        </w:rPr>
-        <w:br/>
-      </w:r>
-      <w:r>
-        <w:rPr>
-          <w:rFonts w:ascii="Consolas" w:hAnsi="Consolas"/>
-          <w:sz w:val="18"/>
-          <w:szCs w:val="18"/>
-          <w:lang w:val="en-GB"/>
-        </w:rPr>
-        <w:br/>
-        <w:t>names(train.data) = make.names(names(train.data))</w:t>
-      </w:r>
-      <w:r>
-        <w:rPr>
-          <w:rFonts w:ascii="Consolas" w:hAnsi="Consolas"/>
-          <w:sz w:val="18"/>
-          <w:szCs w:val="18"/>
-          <w:lang w:val="en-GB"/>
-        </w:rPr>
-        <w:br/>
-        <w:t>names(test.data) = make.names(names(test.data))</w:t>
+        <w:t>library(</w:t>
+      </w:r>
+      <w:proofErr w:type="spellStart"/>
+      <w:r>
+        <w:rPr>
+          <w:rFonts w:ascii="Consolas" w:hAnsi="Consolas"/>
+          <w:sz w:val="18"/>
+          <w:szCs w:val="18"/>
+          <w:lang w:val="en-GB"/>
+        </w:rPr>
+        <w:t>readr</w:t>
+      </w:r>
+      <w:proofErr w:type="spellEnd"/>
+      <w:r>
+        <w:rPr>
+          <w:rFonts w:ascii="Consolas" w:hAnsi="Consolas"/>
+          <w:sz w:val="18"/>
+          <w:szCs w:val="18"/>
+          <w:lang w:val="en-GB"/>
+        </w:rPr>
+        <w:t>)</w:t>
+      </w:r>
+      <w:r>
+        <w:rPr>
+          <w:rFonts w:ascii="Consolas" w:hAnsi="Consolas"/>
+          <w:sz w:val="18"/>
+          <w:szCs w:val="18"/>
+          <w:lang w:val="en-GB"/>
+        </w:rPr>
+        <w:br/>
+        <w:t xml:space="preserve">train = </w:t>
+      </w:r>
+      <w:proofErr w:type="spellStart"/>
+      <w:r>
+        <w:rPr>
+          <w:rFonts w:ascii="Consolas" w:hAnsi="Consolas"/>
+          <w:sz w:val="18"/>
+          <w:szCs w:val="18"/>
+          <w:lang w:val="en-GB"/>
+        </w:rPr>
+        <w:t>read_csv</w:t>
+      </w:r>
+      <w:proofErr w:type="spellEnd"/>
+      <w:r>
+        <w:rPr>
+          <w:rFonts w:ascii="Consolas" w:hAnsi="Consolas"/>
+          <w:sz w:val="18"/>
+          <w:szCs w:val="18"/>
+          <w:lang w:val="en-GB"/>
+        </w:rPr>
+        <w:t>("data/mnist_train.csv")</w:t>
+      </w:r>
+      <w:r>
+        <w:rPr>
+          <w:rFonts w:ascii="Consolas" w:hAnsi="Consolas"/>
+          <w:sz w:val="18"/>
+          <w:szCs w:val="18"/>
+          <w:lang w:val="en-GB"/>
+        </w:rPr>
+        <w:br/>
+        <w:t xml:space="preserve">test = </w:t>
+      </w:r>
+      <w:proofErr w:type="spellStart"/>
+      <w:r>
+        <w:rPr>
+          <w:rFonts w:ascii="Consolas" w:hAnsi="Consolas"/>
+          <w:sz w:val="18"/>
+          <w:szCs w:val="18"/>
+          <w:lang w:val="en-GB"/>
+        </w:rPr>
+        <w:t>read_csv</w:t>
+      </w:r>
+      <w:proofErr w:type="spellEnd"/>
+      <w:r>
+        <w:rPr>
+          <w:rFonts w:ascii="Consolas" w:hAnsi="Consolas"/>
+          <w:sz w:val="18"/>
+          <w:szCs w:val="18"/>
+          <w:lang w:val="en-GB"/>
+        </w:rPr>
+        <w:t>("data/mnist_test.csv")</w:t>
+      </w:r>
+      <w:r>
+        <w:rPr>
+          <w:rFonts w:ascii="Consolas" w:hAnsi="Consolas"/>
+          <w:sz w:val="18"/>
+          <w:szCs w:val="18"/>
+          <w:lang w:val="en-GB"/>
+        </w:rPr>
+        <w:br/>
+      </w:r>
+      <w:r>
+        <w:rPr>
+          <w:rFonts w:ascii="Consolas" w:hAnsi="Consolas"/>
+          <w:sz w:val="18"/>
+          <w:szCs w:val="18"/>
+          <w:lang w:val="en-GB"/>
+        </w:rPr>
+        <w:br/>
+      </w:r>
+      <w:proofErr w:type="spellStart"/>
+      <w:r>
+        <w:rPr>
+          <w:rFonts w:ascii="Consolas" w:hAnsi="Consolas"/>
+          <w:sz w:val="18"/>
+          <w:szCs w:val="18"/>
+          <w:lang w:val="en-GB"/>
+        </w:rPr>
+        <w:t>train.labels</w:t>
+      </w:r>
+      <w:proofErr w:type="spellEnd"/>
+      <w:r>
+        <w:rPr>
+          <w:rFonts w:ascii="Consolas" w:hAnsi="Consolas"/>
+          <w:sz w:val="18"/>
+          <w:szCs w:val="18"/>
+          <w:lang w:val="en-GB"/>
+        </w:rPr>
+        <w:t xml:space="preserve"> = train[, 1]</w:t>
+      </w:r>
+      <w:r>
+        <w:rPr>
+          <w:rFonts w:ascii="Consolas" w:hAnsi="Consolas"/>
+          <w:sz w:val="18"/>
+          <w:szCs w:val="18"/>
+          <w:lang w:val="en-GB"/>
+        </w:rPr>
+        <w:br/>
+      </w:r>
+      <w:proofErr w:type="spellStart"/>
+      <w:r>
+        <w:rPr>
+          <w:rFonts w:ascii="Consolas" w:hAnsi="Consolas"/>
+          <w:sz w:val="18"/>
+          <w:szCs w:val="18"/>
+          <w:lang w:val="en-GB"/>
+        </w:rPr>
+        <w:t>train.labels</w:t>
+      </w:r>
+      <w:proofErr w:type="spellEnd"/>
+      <w:r>
+        <w:rPr>
+          <w:rFonts w:ascii="Consolas" w:hAnsi="Consolas"/>
+          <w:sz w:val="18"/>
+          <w:szCs w:val="18"/>
+          <w:lang w:val="en-GB"/>
+        </w:rPr>
+        <w:t xml:space="preserve"> = </w:t>
+      </w:r>
+      <w:proofErr w:type="spellStart"/>
+      <w:r>
+        <w:rPr>
+          <w:rFonts w:ascii="Consolas" w:hAnsi="Consolas"/>
+          <w:sz w:val="18"/>
+          <w:szCs w:val="18"/>
+          <w:lang w:val="en-GB"/>
+        </w:rPr>
+        <w:t>as.factor</w:t>
+      </w:r>
+      <w:proofErr w:type="spellEnd"/>
+      <w:r>
+        <w:rPr>
+          <w:rFonts w:ascii="Consolas" w:hAnsi="Consolas"/>
+          <w:sz w:val="18"/>
+          <w:szCs w:val="18"/>
+          <w:lang w:val="en-GB"/>
+        </w:rPr>
+        <w:t>(</w:t>
+      </w:r>
+      <w:proofErr w:type="spellStart"/>
+      <w:r>
+        <w:rPr>
+          <w:rFonts w:ascii="Consolas" w:hAnsi="Consolas"/>
+          <w:sz w:val="18"/>
+          <w:szCs w:val="18"/>
+          <w:lang w:val="en-GB"/>
+        </w:rPr>
+        <w:t>train.labels$label</w:t>
+      </w:r>
+      <w:proofErr w:type="spellEnd"/>
+      <w:r>
+        <w:rPr>
+          <w:rFonts w:ascii="Consolas" w:hAnsi="Consolas"/>
+          <w:sz w:val="18"/>
+          <w:szCs w:val="18"/>
+          <w:lang w:val="en-GB"/>
+        </w:rPr>
+        <w:t>)</w:t>
+      </w:r>
+      <w:r>
+        <w:rPr>
+          <w:rFonts w:ascii="Consolas" w:hAnsi="Consolas"/>
+          <w:sz w:val="18"/>
+          <w:szCs w:val="18"/>
+          <w:lang w:val="en-GB"/>
+        </w:rPr>
+        <w:br/>
+      </w:r>
+      <w:proofErr w:type="spellStart"/>
+      <w:r>
+        <w:rPr>
+          <w:rFonts w:ascii="Consolas" w:hAnsi="Consolas"/>
+          <w:sz w:val="18"/>
+          <w:szCs w:val="18"/>
+          <w:lang w:val="en-GB"/>
+        </w:rPr>
+        <w:t>test.labels</w:t>
+      </w:r>
+      <w:proofErr w:type="spellEnd"/>
+      <w:r>
+        <w:rPr>
+          <w:rFonts w:ascii="Consolas" w:hAnsi="Consolas"/>
+          <w:sz w:val="18"/>
+          <w:szCs w:val="18"/>
+          <w:lang w:val="en-GB"/>
+        </w:rPr>
+        <w:t xml:space="preserve"> = test[, 1]</w:t>
+      </w:r>
+      <w:r>
+        <w:rPr>
+          <w:rFonts w:ascii="Consolas" w:hAnsi="Consolas"/>
+          <w:sz w:val="18"/>
+          <w:szCs w:val="18"/>
+          <w:lang w:val="en-GB"/>
+        </w:rPr>
+        <w:br/>
+      </w:r>
+      <w:proofErr w:type="spellStart"/>
+      <w:r>
+        <w:rPr>
+          <w:rFonts w:ascii="Consolas" w:hAnsi="Consolas"/>
+          <w:sz w:val="18"/>
+          <w:szCs w:val="18"/>
+          <w:lang w:val="en-GB"/>
+        </w:rPr>
+        <w:t>test.labels</w:t>
+      </w:r>
+      <w:proofErr w:type="spellEnd"/>
+      <w:r>
+        <w:rPr>
+          <w:rFonts w:ascii="Consolas" w:hAnsi="Consolas"/>
+          <w:sz w:val="18"/>
+          <w:szCs w:val="18"/>
+          <w:lang w:val="en-GB"/>
+        </w:rPr>
+        <w:t xml:space="preserve"> = </w:t>
+      </w:r>
+      <w:proofErr w:type="spellStart"/>
+      <w:r>
+        <w:rPr>
+          <w:rFonts w:ascii="Consolas" w:hAnsi="Consolas"/>
+          <w:sz w:val="18"/>
+          <w:szCs w:val="18"/>
+          <w:lang w:val="en-GB"/>
+        </w:rPr>
+        <w:t>as.factor</w:t>
+      </w:r>
+      <w:proofErr w:type="spellEnd"/>
+      <w:r>
+        <w:rPr>
+          <w:rFonts w:ascii="Consolas" w:hAnsi="Consolas"/>
+          <w:sz w:val="18"/>
+          <w:szCs w:val="18"/>
+          <w:lang w:val="en-GB"/>
+        </w:rPr>
+        <w:t>(</w:t>
+      </w:r>
+      <w:proofErr w:type="spellStart"/>
+      <w:r>
+        <w:rPr>
+          <w:rFonts w:ascii="Consolas" w:hAnsi="Consolas"/>
+          <w:sz w:val="18"/>
+          <w:szCs w:val="18"/>
+          <w:lang w:val="en-GB"/>
+        </w:rPr>
+        <w:t>test.labels$label</w:t>
+      </w:r>
+      <w:proofErr w:type="spellEnd"/>
+      <w:r>
+        <w:rPr>
+          <w:rFonts w:ascii="Consolas" w:hAnsi="Consolas"/>
+          <w:sz w:val="18"/>
+          <w:szCs w:val="18"/>
+          <w:lang w:val="en-GB"/>
+        </w:rPr>
+        <w:t>)</w:t>
+      </w:r>
+      <w:r>
+        <w:rPr>
+          <w:rFonts w:ascii="Consolas" w:hAnsi="Consolas"/>
+          <w:sz w:val="18"/>
+          <w:szCs w:val="18"/>
+          <w:lang w:val="en-GB"/>
+        </w:rPr>
+        <w:br/>
+      </w:r>
+      <w:r>
+        <w:rPr>
+          <w:rFonts w:ascii="Consolas" w:hAnsi="Consolas"/>
+          <w:sz w:val="18"/>
+          <w:szCs w:val="18"/>
+          <w:lang w:val="en-GB"/>
+        </w:rPr>
+        <w:br/>
+      </w:r>
+      <w:proofErr w:type="spellStart"/>
+      <w:r>
+        <w:rPr>
+          <w:rFonts w:ascii="Consolas" w:hAnsi="Consolas"/>
+          <w:sz w:val="18"/>
+          <w:szCs w:val="18"/>
+          <w:lang w:val="en-GB"/>
+        </w:rPr>
+        <w:t>train.data</w:t>
+      </w:r>
+      <w:proofErr w:type="spellEnd"/>
+      <w:r>
+        <w:rPr>
+          <w:rFonts w:ascii="Consolas" w:hAnsi="Consolas"/>
+          <w:sz w:val="18"/>
+          <w:szCs w:val="18"/>
+          <w:lang w:val="en-GB"/>
+        </w:rPr>
+        <w:t xml:space="preserve"> = </w:t>
+      </w:r>
+      <w:proofErr w:type="spellStart"/>
+      <w:r>
+        <w:rPr>
+          <w:rFonts w:ascii="Consolas" w:hAnsi="Consolas"/>
+          <w:sz w:val="18"/>
+          <w:szCs w:val="18"/>
+          <w:lang w:val="en-GB"/>
+        </w:rPr>
+        <w:t>as.matrix</w:t>
+      </w:r>
+      <w:proofErr w:type="spellEnd"/>
+      <w:r>
+        <w:rPr>
+          <w:rFonts w:ascii="Consolas" w:hAnsi="Consolas"/>
+          <w:sz w:val="18"/>
+          <w:szCs w:val="18"/>
+          <w:lang w:val="en-GB"/>
+        </w:rPr>
+        <w:t>(train[, -1])</w:t>
+      </w:r>
+      <w:r>
+        <w:rPr>
+          <w:rFonts w:ascii="Consolas" w:hAnsi="Consolas"/>
+          <w:sz w:val="18"/>
+          <w:szCs w:val="18"/>
+          <w:lang w:val="en-GB"/>
+        </w:rPr>
+        <w:br/>
+      </w:r>
+      <w:proofErr w:type="spellStart"/>
+      <w:r>
+        <w:rPr>
+          <w:rFonts w:ascii="Consolas" w:hAnsi="Consolas"/>
+          <w:sz w:val="18"/>
+          <w:szCs w:val="18"/>
+          <w:lang w:val="en-GB"/>
+        </w:rPr>
+        <w:t>test.data</w:t>
+      </w:r>
+      <w:proofErr w:type="spellEnd"/>
+      <w:r>
+        <w:rPr>
+          <w:rFonts w:ascii="Consolas" w:hAnsi="Consolas"/>
+          <w:sz w:val="18"/>
+          <w:szCs w:val="18"/>
+          <w:lang w:val="en-GB"/>
+        </w:rPr>
+        <w:t xml:space="preserve"> = </w:t>
+      </w:r>
+      <w:proofErr w:type="spellStart"/>
+      <w:r>
+        <w:rPr>
+          <w:rFonts w:ascii="Consolas" w:hAnsi="Consolas"/>
+          <w:sz w:val="18"/>
+          <w:szCs w:val="18"/>
+          <w:lang w:val="en-GB"/>
+        </w:rPr>
+        <w:t>as.matrix</w:t>
+      </w:r>
+      <w:proofErr w:type="spellEnd"/>
+      <w:r>
+        <w:rPr>
+          <w:rFonts w:ascii="Consolas" w:hAnsi="Consolas"/>
+          <w:sz w:val="18"/>
+          <w:szCs w:val="18"/>
+          <w:lang w:val="en-GB"/>
+        </w:rPr>
+        <w:t>(test[, -1])</w:t>
+      </w:r>
+      <w:r>
+        <w:rPr>
+          <w:rFonts w:ascii="Consolas" w:hAnsi="Consolas"/>
+          <w:sz w:val="18"/>
+          <w:szCs w:val="18"/>
+          <w:lang w:val="en-GB"/>
+        </w:rPr>
+        <w:br/>
+      </w:r>
+      <w:r>
+        <w:rPr>
+          <w:rFonts w:ascii="Consolas" w:hAnsi="Consolas"/>
+          <w:sz w:val="18"/>
+          <w:szCs w:val="18"/>
+          <w:lang w:val="en-GB"/>
+        </w:rPr>
+        <w:br/>
+        <w:t xml:space="preserve">names(train.data) = </w:t>
+      </w:r>
+      <w:proofErr w:type="spellStart"/>
+      <w:r>
+        <w:rPr>
+          <w:rFonts w:ascii="Consolas" w:hAnsi="Consolas"/>
+          <w:sz w:val="18"/>
+          <w:szCs w:val="18"/>
+          <w:lang w:val="en-GB"/>
+        </w:rPr>
+        <w:t>make.names</w:t>
+      </w:r>
+      <w:proofErr w:type="spellEnd"/>
+      <w:r>
+        <w:rPr>
+          <w:rFonts w:ascii="Consolas" w:hAnsi="Consolas"/>
+          <w:sz w:val="18"/>
+          <w:szCs w:val="18"/>
+          <w:lang w:val="en-GB"/>
+        </w:rPr>
+        <w:t>(names(</w:t>
+      </w:r>
+      <w:proofErr w:type="spellStart"/>
+      <w:r>
+        <w:rPr>
+          <w:rFonts w:ascii="Consolas" w:hAnsi="Consolas"/>
+          <w:sz w:val="18"/>
+          <w:szCs w:val="18"/>
+          <w:lang w:val="en-GB"/>
+        </w:rPr>
+        <w:t>train.data</w:t>
+      </w:r>
+      <w:proofErr w:type="spellEnd"/>
+      <w:r>
+        <w:rPr>
+          <w:rFonts w:ascii="Consolas" w:hAnsi="Consolas"/>
+          <w:sz w:val="18"/>
+          <w:szCs w:val="18"/>
+          <w:lang w:val="en-GB"/>
+        </w:rPr>
+        <w:t>))</w:t>
+      </w:r>
+      <w:r>
+        <w:rPr>
+          <w:rFonts w:ascii="Consolas" w:hAnsi="Consolas"/>
+          <w:sz w:val="18"/>
+          <w:szCs w:val="18"/>
+          <w:lang w:val="en-GB"/>
+        </w:rPr>
+        <w:br/>
+        <w:t>names(</w:t>
+      </w:r>
+      <w:proofErr w:type="spellStart"/>
+      <w:r>
+        <w:rPr>
+          <w:rFonts w:ascii="Consolas" w:hAnsi="Consolas"/>
+          <w:sz w:val="18"/>
+          <w:szCs w:val="18"/>
+          <w:lang w:val="en-GB"/>
+        </w:rPr>
+        <w:t>test.data</w:t>
+      </w:r>
+      <w:proofErr w:type="spellEnd"/>
+      <w:r>
+        <w:rPr>
+          <w:rFonts w:ascii="Consolas" w:hAnsi="Consolas"/>
+          <w:sz w:val="18"/>
+          <w:szCs w:val="18"/>
+          <w:lang w:val="en-GB"/>
+        </w:rPr>
+        <w:t xml:space="preserve">) = </w:t>
+      </w:r>
+      <w:proofErr w:type="spellStart"/>
+      <w:r>
+        <w:rPr>
+          <w:rFonts w:ascii="Consolas" w:hAnsi="Consolas"/>
+          <w:sz w:val="18"/>
+          <w:szCs w:val="18"/>
+          <w:lang w:val="en-GB"/>
+        </w:rPr>
+        <w:t>make.names</w:t>
+      </w:r>
+      <w:proofErr w:type="spellEnd"/>
+      <w:r>
+        <w:rPr>
+          <w:rFonts w:ascii="Consolas" w:hAnsi="Consolas"/>
+          <w:sz w:val="18"/>
+          <w:szCs w:val="18"/>
+          <w:lang w:val="en-GB"/>
+        </w:rPr>
+        <w:t>(names(</w:t>
+      </w:r>
+      <w:proofErr w:type="spellStart"/>
+      <w:r>
+        <w:rPr>
+          <w:rFonts w:ascii="Consolas" w:hAnsi="Consolas"/>
+          <w:sz w:val="18"/>
+          <w:szCs w:val="18"/>
+          <w:lang w:val="en-GB"/>
+        </w:rPr>
+        <w:t>test.data</w:t>
+      </w:r>
+      <w:proofErr w:type="spellEnd"/>
+      <w:r>
+        <w:rPr>
+          <w:rFonts w:ascii="Consolas" w:hAnsi="Consolas"/>
+          <w:sz w:val="18"/>
+          <w:szCs w:val="18"/>
+          <w:lang w:val="en-GB"/>
+        </w:rPr>
+        <w:t>))</w:t>
       </w:r>
     </w:p>
     <w:p>
@@ -2572,12 +2966,28 @@
       <w:r>
         <w:t>Regr</w:t>
       </w:r>
-      <w:r>
-        <w:rPr>
-          <w:lang w:val="en-GB"/>
-        </w:rPr>
-        <w:t>esja brzegowa</w:t>
-      </w:r>
+      <w:proofErr w:type="spellStart"/>
+      <w:r>
+        <w:rPr>
+          <w:lang w:val="en-GB"/>
+        </w:rPr>
+        <w:t>esja</w:t>
+      </w:r>
+      <w:proofErr w:type="spellEnd"/>
+      <w:r>
+        <w:rPr>
+          <w:lang w:val="en-GB"/>
+        </w:rPr>
+        <w:t xml:space="preserve"> </w:t>
+      </w:r>
+      <w:proofErr w:type="spellStart"/>
+      <w:r>
+        <w:rPr>
+          <w:lang w:val="en-GB"/>
+        </w:rPr>
+        <w:t>brzegowa</w:t>
+      </w:r>
+      <w:proofErr w:type="spellEnd"/>
       <w:r>
         <w:rPr>
           <w:lang w:val="en-GB"/>
@@ -2598,17 +3008,49 @@
       </w:r>
     </w:p>
     <w:p>
-      <w:pPr>
-        <w:rPr>
-          <w:lang w:val="en-GB"/>
-        </w:rPr>
-      </w:pPr>
+      <w:r>
+        <w:br/>
+      </w:r>
+      <w:r>
+        <w:t>Regresja liniowa polega na takim dopasowaniu funkcji liniowej, by jak najlepiej oddawała charakter danych. Jest to technika, która niezbyt dobrze sprawdza się w problemie klasyfikacji, dlatego zamiast niej, postanowiłem przeanalizować jej rozszerzenie – regresję brzegową.</w:t>
+      </w:r>
+      <w:r>
+        <w:br/>
+      </w:r>
+      <w:r>
+        <w:br/>
+        <w:t>Główną zaletą regresji brzegowej jest to, iż wprowadza dodatkowy parametr alfa.</w:t>
+      </w:r>
+      <w:r>
+        <w:br/>
+        <w:t>Parametr alfa wchodzi w skład otrzymanego równania prostej (lub hiperpłaszczyzny), a jego zadaniem jest zmniejszenie wpływu parametru wolnego (bias – specyficznego dla danej próbki danych</w:t>
+      </w:r>
+      <w:r>
+        <w:t>) na rzecz regulacji</w:t>
+      </w:r>
+      <w:r>
+        <w:t xml:space="preserve"> kąta nachylenia prostej (lub hiperpłaszczy</w:t>
+      </w:r>
+      <w:r>
+        <w:t>zny).</w:t>
+      </w:r>
+      <w:r>
+        <w:br/>
+      </w:r>
+      <w:r>
+        <w:br/>
+        <w:t>Unikamy dzięki temu sytuacji, gdy otrzymany model jest nadmiernie dopasowany do zbioru treningowego, przez co sprawdzałby się gorzej w klasyfikacji zbioru testowego.</w:t>
+      </w:r>
+    </w:p>
+    <w:p>
+      <w:r>
+        <w:t xml:space="preserve"> </w:t>
+      </w:r>
     </w:p>
     <w:p>
       <w:pPr>
         <w:rPr>
           <w:szCs w:val="20"/>
-          <w:lang w:val="en-GB"/>
         </w:rPr>
       </w:pPr>
     </w:p>
@@ -2621,13 +3063,9 @@
           <w:color w:val="4F81BD" w:themeColor="accent1"/>
           <w:sz w:val="26"/>
           <w:szCs w:val="26"/>
-          <w:lang w:val="en-GB"/>
-        </w:rPr>
-      </w:pPr>
-      <w:r>
-        <w:rPr>
-          <w:lang w:val="en-GB"/>
-        </w:rPr>
+        </w:rPr>
+      </w:pPr>
+      <w:r>
         <w:br w:type="page"/>
       </w:r>
     </w:p>

</xml_diff>

<commit_message>
Add ridge regression + report
</commit_message>
<xml_diff>
--- a/project4/sprawozdanie.docx
+++ b/project4/sprawozdanie.docx
@@ -3038,10 +3038,353 @@
         <w:br/>
       </w:r>
       <w:r>
-        <w:br/>
         <w:t>Unikamy dzięki temu sytuacji, gdy otrzymany model jest nadmiernie dopasowany do zbioru treningowego, przez co sprawdzałby się gorzej w klasyfikacji zbioru testowego.</w:t>
       </w:r>
     </w:p>
+    <w:p>
+      <w:r>
+        <w:t>Jako że regresja brzegowa jest dosyć czasochłonna, testy wyszukujące najlepszy zestaw parametrów zostaną przeprowadzone na dużo mniejszym podzbiorze danych treningowych</w:t>
+      </w:r>
+      <w:r>
+        <w:t xml:space="preserve"> – 1000 elementów</w:t>
+      </w:r>
+      <w:r>
+        <w:t>.</w:t>
+      </w:r>
+      <w:r>
+        <w:br/>
+        <w:t>W przypadku badanego problemu, manualne tworzenie wektorów z wartościami lambda (dla każdej zmiennej) byłoby karkołomne, stąd zadaniem tym zajmie się sam algorytm, ja natomiast będę regulował parametr nfold, który odpowiada za ilość partycji, w obrębie których zostanie przeprowadzona automatyczna walidacja krzyżowa.</w:t>
+      </w:r>
+    </w:p>
+    <w:p>
+      <w:r>
+        <w:t>Kod odpowiedzialny za stworzenie modelu, klasyfikację i macierz błędów:</w:t>
+      </w:r>
+    </w:p>
+    <w:p>
+      <w:pPr>
+        <w:pBdr>
+          <w:top w:val="single" w:sz="4" w:space="1" w:color="auto"/>
+          <w:left w:val="single" w:sz="4" w:space="4" w:color="auto"/>
+          <w:bottom w:val="single" w:sz="4" w:space="1" w:color="auto"/>
+          <w:right w:val="single" w:sz="4" w:space="4" w:color="auto"/>
+        </w:pBdr>
+        <w:shd w:val="clear" w:color="auto" w:fill="F2F2F2" w:themeFill="background1" w:themeFillShade="F2"/>
+        <w:rPr>
+          <w:rFonts w:ascii="Consolas" w:hAnsi="Consolas"/>
+          <w:sz w:val="18"/>
+          <w:szCs w:val="18"/>
+        </w:rPr>
+      </w:pPr>
+      <w:r>
+        <w:rPr>
+          <w:sz w:val="8"/>
+          <w:szCs w:val="8"/>
+        </w:rPr>
+        <w:br/>
+      </w:r>
+      <w:r>
+        <w:rPr>
+          <w:rFonts w:ascii="Consolas" w:hAnsi="Consolas"/>
+          <w:sz w:val="18"/>
+          <w:szCs w:val="18"/>
+        </w:rPr>
+        <w:t>library(glmnet)</w:t>
+      </w:r>
+      <w:r>
+        <w:rPr>
+          <w:rFonts w:ascii="Consolas" w:hAnsi="Consolas"/>
+          <w:sz w:val="18"/>
+          <w:szCs w:val="18"/>
+        </w:rPr>
+        <w:br/>
+        <w:t>model.rrf10 = cv.glmnet(train.data[1:1000,], train.labels[1:1000], lambda = NULL, nfolds = 10, family = "multinomial")</w:t>
+      </w:r>
+      <w:r>
+        <w:rPr>
+          <w:rFonts w:ascii="Consolas" w:hAnsi="Consolas"/>
+          <w:sz w:val="18"/>
+          <w:szCs w:val="18"/>
+        </w:rPr>
+        <w:br/>
+        <w:t>pred.model.rrf10 = predict(model.rrf10, test.data, s = model.rrf10$lambda.min, type="response")</w:t>
+      </w:r>
+      <w:r>
+        <w:t xml:space="preserve"> </w:t>
+      </w:r>
+      <w:r>
+        <w:rPr>
+          <w:rFonts w:ascii="Consolas" w:hAnsi="Consolas"/>
+          <w:sz w:val="18"/>
+          <w:szCs w:val="18"/>
+        </w:rPr>
+        <w:br/>
+        <w:t>cm.rrf10 = table(pred.model.rrf10, test.labels)</w:t>
+      </w:r>
+      <w:r>
+        <w:rPr>
+          <w:rFonts w:ascii="Consolas" w:hAnsi="Consolas"/>
+          <w:sz w:val="18"/>
+          <w:szCs w:val="18"/>
+        </w:rPr>
+        <w:br/>
+      </w:r>
+      <w:r>
+        <w:rPr>
+          <w:rFonts w:ascii="Consolas" w:hAnsi="Consolas"/>
+          <w:sz w:val="18"/>
+          <w:szCs w:val="18"/>
+        </w:rPr>
+        <w:t>acc.rrf10 = sum(diag(cm.rrf10))/sum(cm.rrf10)</w:t>
+      </w:r>
+    </w:p>
+    <w:p>
+      <w:r>
+        <w:rPr>
+          <w:b/>
+        </w:rPr>
+        <w:br/>
+      </w:r>
+      <w:r>
+        <w:rPr>
+          <w:b/>
+        </w:rPr>
+        <w:t>Macierz błędów dla nfolds = 10:</w:t>
+      </w:r>
+      <w:r>
+        <w:br/>
+      </w:r>
+      <w:r>
+        <w:rPr>
+          <w:noProof/>
+          <w:lang w:eastAsia="pl-PL"/>
+        </w:rPr>
+        <w:drawing>
+          <wp:inline distT="0" distB="0" distL="0" distR="0">
+            <wp:extent cx="3743848" cy="1629002"/>
+            <wp:effectExtent l="19050" t="0" r="9002" b="0"/>
+            <wp:docPr id="34" name="Picture 33" descr="rrf10.png"/>
+            <wp:cNvGraphicFramePr>
+              <a:graphicFrameLocks xmlns:a="http://schemas.openxmlformats.org/drawingml/2006/main" noChangeAspect="1"/>
+            </wp:cNvGraphicFramePr>
+            <a:graphic xmlns:a="http://schemas.openxmlformats.org/drawingml/2006/main">
+              <a:graphicData uri="http://schemas.openxmlformats.org/drawingml/2006/picture">
+                <pic:pic xmlns:pic="http://schemas.openxmlformats.org/drawingml/2006/picture">
+                  <pic:nvPicPr>
+                    <pic:cNvPr id="0" name="rrf10.png"/>
+                    <pic:cNvPicPr/>
+                  </pic:nvPicPr>
+                  <pic:blipFill>
+                    <a:blip r:embed="rId23" cstate="print"/>
+                    <a:stretch>
+                      <a:fillRect/>
+                    </a:stretch>
+                  </pic:blipFill>
+                  <pic:spPr>
+                    <a:xfrm>
+                      <a:off x="0" y="0"/>
+                      <a:ext cx="3743848" cy="1629002"/>
+                    </a:xfrm>
+                    <a:prstGeom prst="rect">
+                      <a:avLst/>
+                    </a:prstGeom>
+                  </pic:spPr>
+                </pic:pic>
+              </a:graphicData>
+            </a:graphic>
+          </wp:inline>
+        </w:drawing>
+      </w:r>
+      <w:r>
+        <w:br/>
+      </w:r>
+      <w:r>
+        <w:rPr>
+          <w:b/>
+        </w:rPr>
+        <w:t>Dokładność to 83,49%</w:t>
+      </w:r>
+      <w:r>
+        <w:rPr>
+          <w:b/>
+        </w:rPr>
+        <w:br/>
+      </w:r>
+      <w:r>
+        <w:rPr>
+          <w:b/>
+        </w:rPr>
+        <w:br/>
+      </w:r>
+      <w:r>
+        <w:t xml:space="preserve">Zweryfikujmy zatem, jak zmiana </w:t>
+      </w:r>
+      <w:r>
+        <w:t xml:space="preserve">wartości </w:t>
+      </w:r>
+      <w:r>
+        <w:t>parametru nfold wpłynie na uzyskaną dokładność.</w:t>
+      </w:r>
+    </w:p>
+    <w:p/>
+    <w:p>
+      <w:pPr>
+        <w:rPr>
+          <w:b/>
+        </w:rPr>
+      </w:pPr>
+      <w:r>
+        <w:rPr>
+          <w:b/>
+        </w:rPr>
+        <w:lastRenderedPageBreak/>
+        <w:t>Macierz błędów dla nfold = 3:</w:t>
+      </w:r>
+      <w:r>
+        <w:rPr>
+          <w:b/>
+        </w:rPr>
+        <w:br/>
+      </w:r>
+      <w:r>
+        <w:rPr>
+          <w:b/>
+          <w:noProof/>
+          <w:lang w:eastAsia="pl-PL"/>
+        </w:rPr>
+        <w:drawing>
+          <wp:inline distT="0" distB="0" distL="0" distR="0">
+            <wp:extent cx="3743848" cy="1629002"/>
+            <wp:effectExtent l="19050" t="0" r="9002" b="0"/>
+            <wp:docPr id="35" name="Picture 34" descr="rrf3.png"/>
+            <wp:cNvGraphicFramePr>
+              <a:graphicFrameLocks xmlns:a="http://schemas.openxmlformats.org/drawingml/2006/main" noChangeAspect="1"/>
+            </wp:cNvGraphicFramePr>
+            <a:graphic xmlns:a="http://schemas.openxmlformats.org/drawingml/2006/main">
+              <a:graphicData uri="http://schemas.openxmlformats.org/drawingml/2006/picture">
+                <pic:pic xmlns:pic="http://schemas.openxmlformats.org/drawingml/2006/picture">
+                  <pic:nvPicPr>
+                    <pic:cNvPr id="0" name="rrf3.png"/>
+                    <pic:cNvPicPr/>
+                  </pic:nvPicPr>
+                  <pic:blipFill>
+                    <a:blip r:embed="rId24" cstate="print"/>
+                    <a:stretch>
+                      <a:fillRect/>
+                    </a:stretch>
+                  </pic:blipFill>
+                  <pic:spPr>
+                    <a:xfrm>
+                      <a:off x="0" y="0"/>
+                      <a:ext cx="3743848" cy="1629002"/>
+                    </a:xfrm>
+                    <a:prstGeom prst="rect">
+                      <a:avLst/>
+                    </a:prstGeom>
+                  </pic:spPr>
+                </pic:pic>
+              </a:graphicData>
+            </a:graphic>
+          </wp:inline>
+        </w:drawing>
+      </w:r>
+      <w:r>
+        <w:rPr>
+          <w:b/>
+        </w:rPr>
+        <w:br/>
+        <w:t>Dokładność to</w:t>
+      </w:r>
+      <w:r>
+        <w:rPr>
+          <w:b/>
+        </w:rPr>
+        <w:t xml:space="preserve"> 83,38%</w:t>
+      </w:r>
+    </w:p>
+    <w:p>
+      <w:pPr>
+        <w:rPr>
+          <w:b/>
+        </w:rPr>
+      </w:pPr>
+      <w:r>
+        <w:rPr>
+          <w:b/>
+        </w:rPr>
+        <w:t>Macierz błędów dla nfolds = 30:</w:t>
+      </w:r>
+      <w:r>
+        <w:rPr>
+          <w:b/>
+        </w:rPr>
+        <w:br/>
+      </w:r>
+      <w:r>
+        <w:rPr>
+          <w:b/>
+          <w:noProof/>
+          <w:lang w:eastAsia="pl-PL"/>
+        </w:rPr>
+        <w:drawing>
+          <wp:inline distT="0" distB="0" distL="0" distR="0">
+            <wp:extent cx="3743848" cy="1629002"/>
+            <wp:effectExtent l="19050" t="0" r="9002" b="0"/>
+            <wp:docPr id="36" name="Picture 35" descr="rrf30.png"/>
+            <wp:cNvGraphicFramePr>
+              <a:graphicFrameLocks xmlns:a="http://schemas.openxmlformats.org/drawingml/2006/main" noChangeAspect="1"/>
+            </wp:cNvGraphicFramePr>
+            <a:graphic xmlns:a="http://schemas.openxmlformats.org/drawingml/2006/main">
+              <a:graphicData uri="http://schemas.openxmlformats.org/drawingml/2006/picture">
+                <pic:pic xmlns:pic="http://schemas.openxmlformats.org/drawingml/2006/picture">
+                  <pic:nvPicPr>
+                    <pic:cNvPr id="0" name="rrf30.png"/>
+                    <pic:cNvPicPr/>
+                  </pic:nvPicPr>
+                  <pic:blipFill>
+                    <a:blip r:embed="rId25" cstate="print"/>
+                    <a:stretch>
+                      <a:fillRect/>
+                    </a:stretch>
+                  </pic:blipFill>
+                  <pic:spPr>
+                    <a:xfrm>
+                      <a:off x="0" y="0"/>
+                      <a:ext cx="3743848" cy="1629002"/>
+                    </a:xfrm>
+                    <a:prstGeom prst="rect">
+                      <a:avLst/>
+                    </a:prstGeom>
+                  </pic:spPr>
+                </pic:pic>
+              </a:graphicData>
+            </a:graphic>
+          </wp:inline>
+        </w:drawing>
+      </w:r>
+      <w:r>
+        <w:rPr>
+          <w:b/>
+        </w:rPr>
+        <w:br/>
+        <w:t xml:space="preserve">Dokładność to </w:t>
+      </w:r>
+      <w:r>
+        <w:rPr>
+          <w:b/>
+        </w:rPr>
+        <w:t>83,49%</w:t>
+      </w:r>
+    </w:p>
+    <w:p>
+      <w:r>
+        <w:t>Różnica uzyskanej dokładności jest minimalna, natomiast znacznie wzrósł czas obliczeń, stąd też wartość zostanie ustawiona na 3 podczas badania większego podzbioru MNIST.</w:t>
+      </w:r>
+      <w:r>
+        <w:br/>
+      </w:r>
+    </w:p>
+    <w:p/>
     <w:p>
       <w:r>
         <w:t xml:space="preserve"> </w:t>

</xml_diff>

<commit_message>
Add SVM final + deep neural network code
</commit_message>
<xml_diff>
--- a/project4/sprawozdanie.docx
+++ b/project4/sprawozdanie.docx
@@ -237,134 +237,528 @@
           <w:szCs w:val="18"/>
           <w:lang w:val="en-GB"/>
         </w:rPr>
-        <w:t>library(readr)</w:t>
-      </w:r>
-      <w:r>
-        <w:rPr>
-          <w:rFonts w:ascii="Consolas" w:hAnsi="Consolas"/>
-          <w:sz w:val="18"/>
-          <w:szCs w:val="18"/>
-          <w:lang w:val="en-GB"/>
-        </w:rPr>
-        <w:br/>
-        <w:t>train = read_csv("data/mnist_train.csv")</w:t>
-      </w:r>
-      <w:r>
-        <w:rPr>
-          <w:rFonts w:ascii="Consolas" w:hAnsi="Consolas"/>
-          <w:sz w:val="18"/>
-          <w:szCs w:val="18"/>
-          <w:lang w:val="en-GB"/>
-        </w:rPr>
-        <w:br/>
-        <w:t>test = read_csv("data/mnist_test.csv")</w:t>
-      </w:r>
-      <w:r>
-        <w:rPr>
-          <w:rFonts w:ascii="Consolas" w:hAnsi="Consolas"/>
-          <w:sz w:val="18"/>
-          <w:szCs w:val="18"/>
-          <w:lang w:val="en-GB"/>
-        </w:rPr>
-        <w:br/>
-      </w:r>
-      <w:r>
-        <w:rPr>
-          <w:rFonts w:ascii="Consolas" w:hAnsi="Consolas"/>
-          <w:sz w:val="18"/>
-          <w:szCs w:val="18"/>
-          <w:lang w:val="en-GB"/>
-        </w:rPr>
-        <w:br/>
-        <w:t>train.labels = train[, 1]</w:t>
-      </w:r>
-      <w:r>
-        <w:rPr>
-          <w:rFonts w:ascii="Consolas" w:hAnsi="Consolas"/>
-          <w:sz w:val="18"/>
-          <w:szCs w:val="18"/>
-          <w:lang w:val="en-GB"/>
-        </w:rPr>
-        <w:br/>
-        <w:t>train.labels = as.factor(train.labels$label)</w:t>
-      </w:r>
-      <w:r>
-        <w:rPr>
-          <w:rFonts w:ascii="Consolas" w:hAnsi="Consolas"/>
-          <w:sz w:val="18"/>
-          <w:szCs w:val="18"/>
-          <w:lang w:val="en-GB"/>
-        </w:rPr>
-        <w:br/>
-        <w:t>test.labels = test[, 1]</w:t>
-      </w:r>
-      <w:r>
-        <w:rPr>
-          <w:rFonts w:ascii="Consolas" w:hAnsi="Consolas"/>
-          <w:sz w:val="18"/>
-          <w:szCs w:val="18"/>
-          <w:lang w:val="en-GB"/>
-        </w:rPr>
-        <w:br/>
-        <w:t>test.labels = as.factor(test.labels$label)</w:t>
-      </w:r>
-      <w:r>
-        <w:rPr>
-          <w:rFonts w:ascii="Consolas" w:hAnsi="Consolas"/>
-          <w:sz w:val="18"/>
-          <w:szCs w:val="18"/>
-          <w:lang w:val="en-GB"/>
-        </w:rPr>
-        <w:br/>
-      </w:r>
-      <w:r>
-        <w:rPr>
-          <w:rFonts w:ascii="Consolas" w:hAnsi="Consolas"/>
-          <w:sz w:val="18"/>
-          <w:szCs w:val="18"/>
-          <w:lang w:val="en-GB"/>
-        </w:rPr>
-        <w:br/>
-        <w:t>train.data = as.matrix(train[, -1])</w:t>
-      </w:r>
-      <w:r>
-        <w:rPr>
-          <w:rFonts w:ascii="Consolas" w:hAnsi="Consolas"/>
-          <w:sz w:val="18"/>
-          <w:szCs w:val="18"/>
-          <w:lang w:val="en-GB"/>
-        </w:rPr>
-        <w:br/>
-        <w:t>test.data = as.matrix(test[, -1])</w:t>
-      </w:r>
-      <w:r>
-        <w:rPr>
-          <w:rFonts w:ascii="Consolas" w:hAnsi="Consolas"/>
-          <w:sz w:val="18"/>
-          <w:szCs w:val="18"/>
-          <w:lang w:val="en-GB"/>
-        </w:rPr>
-        <w:br/>
-      </w:r>
-      <w:r>
-        <w:rPr>
-          <w:rFonts w:ascii="Consolas" w:hAnsi="Consolas"/>
-          <w:sz w:val="18"/>
-          <w:szCs w:val="18"/>
-          <w:lang w:val="en-GB"/>
-        </w:rPr>
-        <w:br/>
-        <w:t>names(train.data) = make.names(names(train.data))</w:t>
-      </w:r>
-      <w:r>
-        <w:rPr>
-          <w:rFonts w:ascii="Consolas" w:hAnsi="Consolas"/>
-          <w:sz w:val="18"/>
-          <w:szCs w:val="18"/>
-          <w:lang w:val="en-GB"/>
-        </w:rPr>
-        <w:br/>
-        <w:t>names(test.data) = make.names(names(test.data))</w:t>
+        <w:t>library(</w:t>
+      </w:r>
+      <w:proofErr w:type="spellStart"/>
+      <w:r>
+        <w:rPr>
+          <w:rFonts w:ascii="Consolas" w:hAnsi="Consolas"/>
+          <w:sz w:val="18"/>
+          <w:szCs w:val="18"/>
+          <w:lang w:val="en-GB"/>
+        </w:rPr>
+        <w:t>readr</w:t>
+      </w:r>
+      <w:proofErr w:type="spellEnd"/>
+      <w:r>
+        <w:rPr>
+          <w:rFonts w:ascii="Consolas" w:hAnsi="Consolas"/>
+          <w:sz w:val="18"/>
+          <w:szCs w:val="18"/>
+          <w:lang w:val="en-GB"/>
+        </w:rPr>
+        <w:t>)</w:t>
+      </w:r>
+      <w:r>
+        <w:rPr>
+          <w:rFonts w:ascii="Consolas" w:hAnsi="Consolas"/>
+          <w:sz w:val="18"/>
+          <w:szCs w:val="18"/>
+          <w:lang w:val="en-GB"/>
+        </w:rPr>
+        <w:br/>
+        <w:t xml:space="preserve">train = </w:t>
+      </w:r>
+      <w:proofErr w:type="spellStart"/>
+      <w:r>
+        <w:rPr>
+          <w:rFonts w:ascii="Consolas" w:hAnsi="Consolas"/>
+          <w:sz w:val="18"/>
+          <w:szCs w:val="18"/>
+          <w:lang w:val="en-GB"/>
+        </w:rPr>
+        <w:t>read_csv</w:t>
+      </w:r>
+      <w:proofErr w:type="spellEnd"/>
+      <w:r>
+        <w:rPr>
+          <w:rFonts w:ascii="Consolas" w:hAnsi="Consolas"/>
+          <w:sz w:val="18"/>
+          <w:szCs w:val="18"/>
+          <w:lang w:val="en-GB"/>
+        </w:rPr>
+        <w:t>("data/mnist_train.csv")</w:t>
+      </w:r>
+      <w:r>
+        <w:rPr>
+          <w:rFonts w:ascii="Consolas" w:hAnsi="Consolas"/>
+          <w:sz w:val="18"/>
+          <w:szCs w:val="18"/>
+          <w:lang w:val="en-GB"/>
+        </w:rPr>
+        <w:br/>
+        <w:t xml:space="preserve">test = </w:t>
+      </w:r>
+      <w:proofErr w:type="spellStart"/>
+      <w:r>
+        <w:rPr>
+          <w:rFonts w:ascii="Consolas" w:hAnsi="Consolas"/>
+          <w:sz w:val="18"/>
+          <w:szCs w:val="18"/>
+          <w:lang w:val="en-GB"/>
+        </w:rPr>
+        <w:t>read_csv</w:t>
+      </w:r>
+      <w:proofErr w:type="spellEnd"/>
+      <w:r>
+        <w:rPr>
+          <w:rFonts w:ascii="Consolas" w:hAnsi="Consolas"/>
+          <w:sz w:val="18"/>
+          <w:szCs w:val="18"/>
+          <w:lang w:val="en-GB"/>
+        </w:rPr>
+        <w:t>("data/mnist_test.csv")</w:t>
+      </w:r>
+      <w:r>
+        <w:rPr>
+          <w:rFonts w:ascii="Consolas" w:hAnsi="Consolas"/>
+          <w:sz w:val="18"/>
+          <w:szCs w:val="18"/>
+          <w:lang w:val="en-GB"/>
+        </w:rPr>
+        <w:br/>
+      </w:r>
+      <w:r>
+        <w:rPr>
+          <w:rFonts w:ascii="Consolas" w:hAnsi="Consolas"/>
+          <w:sz w:val="18"/>
+          <w:szCs w:val="18"/>
+          <w:lang w:val="en-GB"/>
+        </w:rPr>
+        <w:br/>
+      </w:r>
+      <w:proofErr w:type="spellStart"/>
+      <w:r>
+        <w:rPr>
+          <w:rFonts w:ascii="Consolas" w:hAnsi="Consolas"/>
+          <w:sz w:val="18"/>
+          <w:szCs w:val="18"/>
+          <w:lang w:val="en-GB"/>
+        </w:rPr>
+        <w:t>train.labels</w:t>
+      </w:r>
+      <w:proofErr w:type="spellEnd"/>
+      <w:r>
+        <w:rPr>
+          <w:rFonts w:ascii="Consolas" w:hAnsi="Consolas"/>
+          <w:sz w:val="18"/>
+          <w:szCs w:val="18"/>
+          <w:lang w:val="en-GB"/>
+        </w:rPr>
+        <w:t xml:space="preserve"> = train[, 1]</w:t>
+      </w:r>
+      <w:r>
+        <w:rPr>
+          <w:rFonts w:ascii="Consolas" w:hAnsi="Consolas"/>
+          <w:sz w:val="18"/>
+          <w:szCs w:val="18"/>
+          <w:lang w:val="en-GB"/>
+        </w:rPr>
+        <w:br/>
+      </w:r>
+      <w:proofErr w:type="spellStart"/>
+      <w:r>
+        <w:rPr>
+          <w:rFonts w:ascii="Consolas" w:hAnsi="Consolas"/>
+          <w:sz w:val="18"/>
+          <w:szCs w:val="18"/>
+          <w:lang w:val="en-GB"/>
+        </w:rPr>
+        <w:t>train.labels</w:t>
+      </w:r>
+      <w:proofErr w:type="spellEnd"/>
+      <w:r>
+        <w:rPr>
+          <w:rFonts w:ascii="Consolas" w:hAnsi="Consolas"/>
+          <w:sz w:val="18"/>
+          <w:szCs w:val="18"/>
+          <w:lang w:val="en-GB"/>
+        </w:rPr>
+        <w:t xml:space="preserve"> = </w:t>
+      </w:r>
+      <w:proofErr w:type="spellStart"/>
+      <w:r>
+        <w:rPr>
+          <w:rFonts w:ascii="Consolas" w:hAnsi="Consolas"/>
+          <w:sz w:val="18"/>
+          <w:szCs w:val="18"/>
+          <w:lang w:val="en-GB"/>
+        </w:rPr>
+        <w:t>as.factor</w:t>
+      </w:r>
+      <w:proofErr w:type="spellEnd"/>
+      <w:r>
+        <w:rPr>
+          <w:rFonts w:ascii="Consolas" w:hAnsi="Consolas"/>
+          <w:sz w:val="18"/>
+          <w:szCs w:val="18"/>
+          <w:lang w:val="en-GB"/>
+        </w:rPr>
+        <w:t>(</w:t>
+      </w:r>
+      <w:proofErr w:type="spellStart"/>
+      <w:r>
+        <w:rPr>
+          <w:rFonts w:ascii="Consolas" w:hAnsi="Consolas"/>
+          <w:sz w:val="18"/>
+          <w:szCs w:val="18"/>
+          <w:lang w:val="en-GB"/>
+        </w:rPr>
+        <w:t>train.labels$label</w:t>
+      </w:r>
+      <w:proofErr w:type="spellEnd"/>
+      <w:r>
+        <w:rPr>
+          <w:rFonts w:ascii="Consolas" w:hAnsi="Consolas"/>
+          <w:sz w:val="18"/>
+          <w:szCs w:val="18"/>
+          <w:lang w:val="en-GB"/>
+        </w:rPr>
+        <w:t>)</w:t>
+      </w:r>
+      <w:r>
+        <w:rPr>
+          <w:rFonts w:ascii="Consolas" w:hAnsi="Consolas"/>
+          <w:sz w:val="18"/>
+          <w:szCs w:val="18"/>
+          <w:lang w:val="en-GB"/>
+        </w:rPr>
+        <w:br/>
+      </w:r>
+      <w:proofErr w:type="spellStart"/>
+      <w:r>
+        <w:rPr>
+          <w:rFonts w:ascii="Consolas" w:hAnsi="Consolas"/>
+          <w:sz w:val="18"/>
+          <w:szCs w:val="18"/>
+          <w:lang w:val="en-GB"/>
+        </w:rPr>
+        <w:t>test.labels</w:t>
+      </w:r>
+      <w:proofErr w:type="spellEnd"/>
+      <w:r>
+        <w:rPr>
+          <w:rFonts w:ascii="Consolas" w:hAnsi="Consolas"/>
+          <w:sz w:val="18"/>
+          <w:szCs w:val="18"/>
+          <w:lang w:val="en-GB"/>
+        </w:rPr>
+        <w:t xml:space="preserve"> = test[, 1]</w:t>
+      </w:r>
+      <w:r>
+        <w:rPr>
+          <w:rFonts w:ascii="Consolas" w:hAnsi="Consolas"/>
+          <w:sz w:val="18"/>
+          <w:szCs w:val="18"/>
+          <w:lang w:val="en-GB"/>
+        </w:rPr>
+        <w:br/>
+      </w:r>
+      <w:proofErr w:type="spellStart"/>
+      <w:r>
+        <w:rPr>
+          <w:rFonts w:ascii="Consolas" w:hAnsi="Consolas"/>
+          <w:sz w:val="18"/>
+          <w:szCs w:val="18"/>
+          <w:lang w:val="en-GB"/>
+        </w:rPr>
+        <w:t>test.labels</w:t>
+      </w:r>
+      <w:proofErr w:type="spellEnd"/>
+      <w:r>
+        <w:rPr>
+          <w:rFonts w:ascii="Consolas" w:hAnsi="Consolas"/>
+          <w:sz w:val="18"/>
+          <w:szCs w:val="18"/>
+          <w:lang w:val="en-GB"/>
+        </w:rPr>
+        <w:t xml:space="preserve"> = </w:t>
+      </w:r>
+      <w:proofErr w:type="spellStart"/>
+      <w:r>
+        <w:rPr>
+          <w:rFonts w:ascii="Consolas" w:hAnsi="Consolas"/>
+          <w:sz w:val="18"/>
+          <w:szCs w:val="18"/>
+          <w:lang w:val="en-GB"/>
+        </w:rPr>
+        <w:t>as.factor</w:t>
+      </w:r>
+      <w:proofErr w:type="spellEnd"/>
+      <w:r>
+        <w:rPr>
+          <w:rFonts w:ascii="Consolas" w:hAnsi="Consolas"/>
+          <w:sz w:val="18"/>
+          <w:szCs w:val="18"/>
+          <w:lang w:val="en-GB"/>
+        </w:rPr>
+        <w:t>(</w:t>
+      </w:r>
+      <w:proofErr w:type="spellStart"/>
+      <w:r>
+        <w:rPr>
+          <w:rFonts w:ascii="Consolas" w:hAnsi="Consolas"/>
+          <w:sz w:val="18"/>
+          <w:szCs w:val="18"/>
+          <w:lang w:val="en-GB"/>
+        </w:rPr>
+        <w:t>test.labels$label</w:t>
+      </w:r>
+      <w:proofErr w:type="spellEnd"/>
+      <w:r>
+        <w:rPr>
+          <w:rFonts w:ascii="Consolas" w:hAnsi="Consolas"/>
+          <w:sz w:val="18"/>
+          <w:szCs w:val="18"/>
+          <w:lang w:val="en-GB"/>
+        </w:rPr>
+        <w:t>)</w:t>
+      </w:r>
+      <w:r>
+        <w:rPr>
+          <w:rFonts w:ascii="Consolas" w:hAnsi="Consolas"/>
+          <w:sz w:val="18"/>
+          <w:szCs w:val="18"/>
+          <w:lang w:val="en-GB"/>
+        </w:rPr>
+        <w:br/>
+      </w:r>
+      <w:r>
+        <w:rPr>
+          <w:rFonts w:ascii="Consolas" w:hAnsi="Consolas"/>
+          <w:sz w:val="18"/>
+          <w:szCs w:val="18"/>
+          <w:lang w:val="en-GB"/>
+        </w:rPr>
+        <w:br/>
+      </w:r>
+      <w:proofErr w:type="spellStart"/>
+      <w:r>
+        <w:rPr>
+          <w:rFonts w:ascii="Consolas" w:hAnsi="Consolas"/>
+          <w:sz w:val="18"/>
+          <w:szCs w:val="18"/>
+          <w:lang w:val="en-GB"/>
+        </w:rPr>
+        <w:t>train.data</w:t>
+      </w:r>
+      <w:proofErr w:type="spellEnd"/>
+      <w:r>
+        <w:rPr>
+          <w:rFonts w:ascii="Consolas" w:hAnsi="Consolas"/>
+          <w:sz w:val="18"/>
+          <w:szCs w:val="18"/>
+          <w:lang w:val="en-GB"/>
+        </w:rPr>
+        <w:t xml:space="preserve"> = </w:t>
+      </w:r>
+      <w:proofErr w:type="spellStart"/>
+      <w:r>
+        <w:rPr>
+          <w:rFonts w:ascii="Consolas" w:hAnsi="Consolas"/>
+          <w:sz w:val="18"/>
+          <w:szCs w:val="18"/>
+          <w:lang w:val="en-GB"/>
+        </w:rPr>
+        <w:t>as.matrix</w:t>
+      </w:r>
+      <w:proofErr w:type="spellEnd"/>
+      <w:r>
+        <w:rPr>
+          <w:rFonts w:ascii="Consolas" w:hAnsi="Consolas"/>
+          <w:sz w:val="18"/>
+          <w:szCs w:val="18"/>
+          <w:lang w:val="en-GB"/>
+        </w:rPr>
+        <w:t>(train[, -1])</w:t>
+      </w:r>
+      <w:r>
+        <w:rPr>
+          <w:rFonts w:ascii="Consolas" w:hAnsi="Consolas"/>
+          <w:sz w:val="18"/>
+          <w:szCs w:val="18"/>
+          <w:lang w:val="en-GB"/>
+        </w:rPr>
+        <w:br/>
+      </w:r>
+      <w:proofErr w:type="spellStart"/>
+      <w:r>
+        <w:rPr>
+          <w:rFonts w:ascii="Consolas" w:hAnsi="Consolas"/>
+          <w:sz w:val="18"/>
+          <w:szCs w:val="18"/>
+          <w:lang w:val="en-GB"/>
+        </w:rPr>
+        <w:t>test.data</w:t>
+      </w:r>
+      <w:proofErr w:type="spellEnd"/>
+      <w:r>
+        <w:rPr>
+          <w:rFonts w:ascii="Consolas" w:hAnsi="Consolas"/>
+          <w:sz w:val="18"/>
+          <w:szCs w:val="18"/>
+          <w:lang w:val="en-GB"/>
+        </w:rPr>
+        <w:t xml:space="preserve"> = </w:t>
+      </w:r>
+      <w:proofErr w:type="spellStart"/>
+      <w:r>
+        <w:rPr>
+          <w:rFonts w:ascii="Consolas" w:hAnsi="Consolas"/>
+          <w:sz w:val="18"/>
+          <w:szCs w:val="18"/>
+          <w:lang w:val="en-GB"/>
+        </w:rPr>
+        <w:t>as.matrix</w:t>
+      </w:r>
+      <w:proofErr w:type="spellEnd"/>
+      <w:r>
+        <w:rPr>
+          <w:rFonts w:ascii="Consolas" w:hAnsi="Consolas"/>
+          <w:sz w:val="18"/>
+          <w:szCs w:val="18"/>
+          <w:lang w:val="en-GB"/>
+        </w:rPr>
+        <w:t>(test[, -1])</w:t>
+      </w:r>
+      <w:r>
+        <w:rPr>
+          <w:rFonts w:ascii="Consolas" w:hAnsi="Consolas"/>
+          <w:sz w:val="18"/>
+          <w:szCs w:val="18"/>
+          <w:lang w:val="en-GB"/>
+        </w:rPr>
+        <w:br/>
+      </w:r>
+      <w:r>
+        <w:rPr>
+          <w:rFonts w:ascii="Consolas" w:hAnsi="Consolas"/>
+          <w:sz w:val="18"/>
+          <w:szCs w:val="18"/>
+          <w:lang w:val="en-GB"/>
+        </w:rPr>
+        <w:br/>
+        <w:t xml:space="preserve">names(train.data) = </w:t>
+      </w:r>
+      <w:proofErr w:type="spellStart"/>
+      <w:r>
+        <w:rPr>
+          <w:rFonts w:ascii="Consolas" w:hAnsi="Consolas"/>
+          <w:sz w:val="18"/>
+          <w:szCs w:val="18"/>
+          <w:lang w:val="en-GB"/>
+        </w:rPr>
+        <w:t>make.names</w:t>
+      </w:r>
+      <w:proofErr w:type="spellEnd"/>
+      <w:r>
+        <w:rPr>
+          <w:rFonts w:ascii="Consolas" w:hAnsi="Consolas"/>
+          <w:sz w:val="18"/>
+          <w:szCs w:val="18"/>
+          <w:lang w:val="en-GB"/>
+        </w:rPr>
+        <w:t>(names(</w:t>
+      </w:r>
+      <w:proofErr w:type="spellStart"/>
+      <w:r>
+        <w:rPr>
+          <w:rFonts w:ascii="Consolas" w:hAnsi="Consolas"/>
+          <w:sz w:val="18"/>
+          <w:szCs w:val="18"/>
+          <w:lang w:val="en-GB"/>
+        </w:rPr>
+        <w:t>train.data</w:t>
+      </w:r>
+      <w:proofErr w:type="spellEnd"/>
+      <w:r>
+        <w:rPr>
+          <w:rFonts w:ascii="Consolas" w:hAnsi="Consolas"/>
+          <w:sz w:val="18"/>
+          <w:szCs w:val="18"/>
+          <w:lang w:val="en-GB"/>
+        </w:rPr>
+        <w:t>))</w:t>
+      </w:r>
+      <w:r>
+        <w:rPr>
+          <w:rFonts w:ascii="Consolas" w:hAnsi="Consolas"/>
+          <w:sz w:val="18"/>
+          <w:szCs w:val="18"/>
+          <w:lang w:val="en-GB"/>
+        </w:rPr>
+        <w:br/>
+        <w:t>names(</w:t>
+      </w:r>
+      <w:proofErr w:type="spellStart"/>
+      <w:r>
+        <w:rPr>
+          <w:rFonts w:ascii="Consolas" w:hAnsi="Consolas"/>
+          <w:sz w:val="18"/>
+          <w:szCs w:val="18"/>
+          <w:lang w:val="en-GB"/>
+        </w:rPr>
+        <w:t>test.data</w:t>
+      </w:r>
+      <w:proofErr w:type="spellEnd"/>
+      <w:r>
+        <w:rPr>
+          <w:rFonts w:ascii="Consolas" w:hAnsi="Consolas"/>
+          <w:sz w:val="18"/>
+          <w:szCs w:val="18"/>
+          <w:lang w:val="en-GB"/>
+        </w:rPr>
+        <w:t xml:space="preserve">) = </w:t>
+      </w:r>
+      <w:proofErr w:type="spellStart"/>
+      <w:r>
+        <w:rPr>
+          <w:rFonts w:ascii="Consolas" w:hAnsi="Consolas"/>
+          <w:sz w:val="18"/>
+          <w:szCs w:val="18"/>
+          <w:lang w:val="en-GB"/>
+        </w:rPr>
+        <w:t>make.names</w:t>
+      </w:r>
+      <w:proofErr w:type="spellEnd"/>
+      <w:r>
+        <w:rPr>
+          <w:rFonts w:ascii="Consolas" w:hAnsi="Consolas"/>
+          <w:sz w:val="18"/>
+          <w:szCs w:val="18"/>
+          <w:lang w:val="en-GB"/>
+        </w:rPr>
+        <w:t>(names(</w:t>
+      </w:r>
+      <w:proofErr w:type="spellStart"/>
+      <w:r>
+        <w:rPr>
+          <w:rFonts w:ascii="Consolas" w:hAnsi="Consolas"/>
+          <w:sz w:val="18"/>
+          <w:szCs w:val="18"/>
+          <w:lang w:val="en-GB"/>
+        </w:rPr>
+        <w:t>test.data</w:t>
+      </w:r>
+      <w:proofErr w:type="spellEnd"/>
+      <w:r>
+        <w:rPr>
+          <w:rFonts w:ascii="Consolas" w:hAnsi="Consolas"/>
+          <w:sz w:val="18"/>
+          <w:szCs w:val="18"/>
+          <w:lang w:val="en-GB"/>
+        </w:rPr>
+        <w:t>))</w:t>
       </w:r>
     </w:p>
     <w:p>
@@ -2572,12 +2966,28 @@
       <w:r>
         <w:t>Regr</w:t>
       </w:r>
-      <w:r>
-        <w:rPr>
-          <w:lang w:val="en-GB"/>
-        </w:rPr>
-        <w:t>esja brzegowa</w:t>
-      </w:r>
+      <w:proofErr w:type="spellStart"/>
+      <w:r>
+        <w:rPr>
+          <w:lang w:val="en-GB"/>
+        </w:rPr>
+        <w:t>esja</w:t>
+      </w:r>
+      <w:proofErr w:type="spellEnd"/>
+      <w:r>
+        <w:rPr>
+          <w:lang w:val="en-GB"/>
+        </w:rPr>
+        <w:t xml:space="preserve"> </w:t>
+      </w:r>
+      <w:proofErr w:type="spellStart"/>
+      <w:r>
+        <w:rPr>
+          <w:lang w:val="en-GB"/>
+        </w:rPr>
+        <w:t>brzegowa</w:t>
+      </w:r>
+      <w:proofErr w:type="spellEnd"/>
       <w:r>
         <w:rPr>
           <w:lang w:val="en-GB"/>
@@ -3477,17 +3887,86 @@
     </w:p>
     <w:p>
       <w:r>
-        <w:t>Dla wartości ‘linear’ i ‘polynomial’, klasyfikator uzyskał sensowne wyniki.</w:t>
-      </w:r>
-      <w:r>
-        <w:br/>
-        <w:t>W przypadku ‘polynomial’, dokładność jest bliska klasyfikatorowi KNN i nie odbiegająca mocno od wyniku człowieka. Sprawdźmy, jak klasyfikator ten zachowa się w przypadku pełnego zbioru treningowego.</w:t>
-      </w:r>
-      <w:r>
-        <w:br/>
-      </w:r>
-      <w:r>
-        <w:br/>
+        <w:t>Dla wartości ‘linear’ i ‘polynomial’, klasyf</w:t>
+      </w:r>
+      <w:r>
+        <w:t xml:space="preserve">ikator uzyskał sensowne wyniki. </w:t>
+      </w:r>
+      <w:r>
+        <w:t>W przypadku ‘polynomial’, dokładność jest bliska klasyfikatorowi KNN i nie odbiegająca mocno od wyniku człowieka. Sprawdźmy, jak klasyfikator ten zachowa się w przypa</w:t>
+      </w:r>
+      <w:r>
+        <w:t>dku pełnego zbioru treningowego.</w:t>
+      </w:r>
+      <w:r>
+        <w:br/>
+      </w:r>
+      <w:r>
+        <w:br/>
+      </w:r>
+      <w:r>
+        <w:rPr>
+          <w:b/>
+        </w:rPr>
+        <w:t>Macierz błędów SVM dla kernela ‘polynomial’ i pełnego zbioru treningowego:</w:t>
+      </w:r>
+      <w:r>
+        <w:br/>
+      </w:r>
+      <w:r>
+        <w:rPr>
+          <w:noProof/>
+          <w:lang w:eastAsia="pl-PL"/>
+        </w:rPr>
+        <w:drawing>
+          <wp:inline distT="0" distB="0" distL="0" distR="0">
+            <wp:extent cx="3562847" cy="1609950"/>
+            <wp:effectExtent l="19050" t="0" r="0" b="0"/>
+            <wp:docPr id="44" name="Picture 43" descr="svm1polyno_fullset.png"/>
+            <wp:cNvGraphicFramePr>
+              <a:graphicFrameLocks xmlns:a="http://schemas.openxmlformats.org/drawingml/2006/main" noChangeAspect="1"/>
+            </wp:cNvGraphicFramePr>
+            <a:graphic xmlns:a="http://schemas.openxmlformats.org/drawingml/2006/main">
+              <a:graphicData uri="http://schemas.openxmlformats.org/drawingml/2006/picture">
+                <pic:pic xmlns:pic="http://schemas.openxmlformats.org/drawingml/2006/picture">
+                  <pic:nvPicPr>
+                    <pic:cNvPr id="0" name="svm1polyno_fullset.png"/>
+                    <pic:cNvPicPr/>
+                  </pic:nvPicPr>
+                  <pic:blipFill>
+                    <a:blip r:embed="rId31" cstate="print"/>
+                    <a:stretch>
+                      <a:fillRect/>
+                    </a:stretch>
+                  </pic:blipFill>
+                  <pic:spPr>
+                    <a:xfrm>
+                      <a:off x="0" y="0"/>
+                      <a:ext cx="3562847" cy="1609950"/>
+                    </a:xfrm>
+                    <a:prstGeom prst="rect">
+                      <a:avLst/>
+                    </a:prstGeom>
+                  </pic:spPr>
+                </pic:pic>
+              </a:graphicData>
+            </a:graphic>
+          </wp:inline>
+        </w:drawing>
+      </w:r>
+      <w:r>
+        <w:br/>
+      </w:r>
+      <w:r>
+        <w:rPr>
+          <w:b/>
+        </w:rPr>
+        <w:t>Dokładność to 97,91%</w:t>
+      </w:r>
+    </w:p>
+    <w:p>
+      <w:r>
+        <w:t>SVM z takimi parametrami uzyskał wynik lepszy od człowieka i jest najdokładniejszy ze wszystkich badanych dotąd klasyfikatorów. Nie licząc cyfry 0 i 1, dystrybucja błędów w obrębie klas jest bardzo równomierna, co może sugerować, iż niewłaściwie sklasyfikowane obrazy byłby trudnie również dla człowieka.</w:t>
       </w:r>
     </w:p>
     <w:p/>

</xml_diff>

<commit_message>
Add deep neural network + report
</commit_message>
<xml_diff>
--- a/project4/sprawozdanie.docx
+++ b/project4/sprawozdanie.docx
@@ -3968,95 +3968,1010 @@
       <w:r>
         <w:t>SVM z takimi parametrami uzyskał wynik lepszy od człowieka i jest najdokładniejszy ze wszystkich badanych dotąd klasyfikatorów. Nie licząc cyfry 0 i 1, dystrybucja błędów w obrębie klas jest bardzo równomierna, co może sugerować, iż niewłaściwie sklasyfikowane obrazy byłby trudnie również dla człowieka.</w:t>
       </w:r>
-    </w:p>
-    <w:p/>
-    <w:p>
-      <w:r>
-        <w:br/>
-      </w:r>
-    </w:p>
-    <w:p/>
-    <w:p>
-      <w:pPr>
-        <w:rPr>
-          <w:rFonts w:asciiTheme="majorHAnsi" w:eastAsiaTheme="majorEastAsia" w:hAnsiTheme="majorHAnsi" w:cstheme="majorBidi"/>
-          <w:b/>
-          <w:bCs/>
-          <w:color w:val="4F81BD" w:themeColor="accent1"/>
-          <w:sz w:val="26"/>
-          <w:szCs w:val="26"/>
-        </w:rPr>
-      </w:pPr>
-      <w:r>
-        <w:br w:type="page"/>
+      <w:r>
+        <w:t xml:space="preserve"> </w:t>
       </w:r>
     </w:p>
     <w:p>
       <w:pPr>
         <w:pStyle w:val="Heading2"/>
-      </w:pPr>
-      <w:r>
+        <w:numPr>
+          <w:ilvl w:val="0"/>
+          <w:numId w:val="1"/>
+        </w:numPr>
+        <w:rPr>
+          <w:lang w:val="en-GB"/>
+        </w:rPr>
+      </w:pPr>
+      <w:proofErr w:type="spellStart"/>
+      <w:r>
+        <w:rPr>
+          <w:lang w:val="en-GB"/>
+        </w:rPr>
         <w:lastRenderedPageBreak/>
-        <w:t>Źródła</w:t>
-      </w:r>
-      <w:r>
-        <w:br/>
-      </w:r>
-    </w:p>
-    <w:p>
-      <w:r>
-        <w:t>1. Materiały z laboratoriów</w:t>
-      </w:r>
-      <w:r>
-        <w:br/>
-        <w:t>2</w:t>
-      </w:r>
-      <w:r>
-        <w:t xml:space="preserve">. </w:t>
-      </w:r>
-      <w:r>
-        <w:t>Dokumentacja R</w:t>
-      </w:r>
-    </w:p>
-    <w:p/>
-    <w:p>
-      <w:pPr>
-        <w:pStyle w:val="Heading2"/>
-      </w:pPr>
-      <w:r>
-        <w:t>Załączniki</w:t>
-      </w:r>
-    </w:p>
-    <w:p>
-      <w:r>
-        <w:br/>
-        <w:t xml:space="preserve">1. </w:t>
-      </w:r>
-      <w:r>
-        <w:t>Kod źródłowy w R</w:t>
-      </w:r>
-      <w:r>
-        <w:t xml:space="preserve"> (siec.txt)</w:t>
-      </w:r>
-      <w:r>
-        <w:t xml:space="preserve"> </w:t>
-      </w:r>
-      <w:r>
-        <w:br/>
-      </w:r>
-      <w:r>
-        <w:br/>
-      </w:r>
-      <w:r>
-        <w:br/>
+        <w:t>Klasyfikator</w:t>
+      </w:r>
+      <w:proofErr w:type="spellEnd"/>
+      <w:r>
+        <w:rPr>
+          <w:lang w:val="en-GB"/>
+        </w:rPr>
+        <w:t xml:space="preserve"> V</w:t>
+      </w:r>
+      <w:r>
+        <w:rPr>
+          <w:lang w:val="en-GB"/>
+        </w:rPr>
+        <w:t>I</w:t>
+      </w:r>
+      <w:r>
+        <w:rPr>
+          <w:lang w:val="en-GB"/>
+        </w:rPr>
+        <w:t xml:space="preserve"> – </w:t>
+      </w:r>
+      <w:r>
+        <w:rPr>
+          <w:lang w:val="en-GB"/>
+        </w:rPr>
+        <w:t>Deep Neural Network</w:t>
+      </w:r>
+      <w:r>
+        <w:rPr>
+          <w:lang w:val="en-GB"/>
+        </w:rPr>
+        <w:br/>
+      </w:r>
+    </w:p>
+    <w:p>
+      <w:r>
+        <w:t xml:space="preserve">Ostatni z badanych klasyfikatorów to tzw. </w:t>
+      </w:r>
+      <w:r>
+        <w:t>głęboka sieć neuronowa. Sieć neuronowa to struktura, która jest pewnym obrazem tego, w jaki sposób działa mózg. Sieć taka składa się z węzłów (neuronów) i połączeń między nimi. O tym, w jaki sposób dana wartość będzie propagowana do kolejnych węzłów, decydują wagi i funkcje aktywacji. Sieć może zawierać wiele ukrytych warstw.</w:t>
+      </w:r>
+    </w:p>
+    <w:p>
+      <w:pPr>
+        <w:jc w:val="center"/>
+      </w:pPr>
+      <w:r>
+        <w:rPr>
+          <w:noProof/>
+          <w:lang w:eastAsia="pl-PL"/>
+        </w:rPr>
+        <w:drawing>
+          <wp:inline distT="0" distB="0" distL="0" distR="0">
+            <wp:extent cx="4438650" cy="2114550"/>
+            <wp:effectExtent l="19050" t="0" r="0" b="0"/>
+            <wp:docPr id="45" name="Picture 44" descr="dnn.png"/>
+            <wp:cNvGraphicFramePr>
+              <a:graphicFrameLocks xmlns:a="http://schemas.openxmlformats.org/drawingml/2006/main" noChangeAspect="1"/>
+            </wp:cNvGraphicFramePr>
+            <a:graphic xmlns:a="http://schemas.openxmlformats.org/drawingml/2006/main">
+              <a:graphicData uri="http://schemas.openxmlformats.org/drawingml/2006/picture">
+                <pic:pic xmlns:pic="http://schemas.openxmlformats.org/drawingml/2006/picture">
+                  <pic:nvPicPr>
+                    <pic:cNvPr id="0" name="dnn.png"/>
+                    <pic:cNvPicPr/>
+                  </pic:nvPicPr>
+                  <pic:blipFill>
+                    <a:blip r:embed="rId32" cstate="print"/>
+                    <a:stretch>
+                      <a:fillRect/>
+                    </a:stretch>
+                  </pic:blipFill>
+                  <pic:spPr>
+                    <a:xfrm>
+                      <a:off x="0" y="0"/>
+                      <a:ext cx="4438650" cy="2114550"/>
+                    </a:xfrm>
+                    <a:prstGeom prst="rect">
+                      <a:avLst/>
+                    </a:prstGeom>
+                  </pic:spPr>
+                </pic:pic>
+              </a:graphicData>
+            </a:graphic>
+          </wp:inline>
+        </w:drawing>
+      </w:r>
+    </w:p>
+    <w:p>
+      <w:r>
+        <w:br/>
+        <w:t>Oto kod odpowiadający za stworzenie sieci z 1 ukrytą warstwą, wytrenowanie modelu i ewaluację:</w:t>
+      </w:r>
+    </w:p>
+    <w:p>
+      <w:pPr>
+        <w:pBdr>
+          <w:top w:val="single" w:sz="4" w:space="1" w:color="auto"/>
+          <w:left w:val="single" w:sz="4" w:space="4" w:color="auto"/>
+          <w:bottom w:val="single" w:sz="4" w:space="1" w:color="auto"/>
+          <w:right w:val="single" w:sz="4" w:space="4" w:color="auto"/>
+        </w:pBdr>
+        <w:shd w:val="clear" w:color="auto" w:fill="F2F2F2" w:themeFill="background1" w:themeFillShade="F2"/>
+        <w:rPr>
+          <w:rFonts w:ascii="Consolas" w:hAnsi="Consolas"/>
+          <w:sz w:val="18"/>
+          <w:szCs w:val="18"/>
+        </w:rPr>
+      </w:pPr>
+      <w:r>
+        <w:rPr>
+          <w:sz w:val="8"/>
+          <w:szCs w:val="8"/>
+        </w:rPr>
+        <w:br/>
+      </w:r>
+      <w:r>
+        <w:rPr>
+          <w:rFonts w:ascii="Consolas" w:hAnsi="Consolas"/>
+          <w:sz w:val="18"/>
+          <w:szCs w:val="18"/>
+        </w:rPr>
+        <w:t>library(mxnet)</w:t>
+      </w:r>
+      <w:r>
+        <w:rPr>
+          <w:rFonts w:ascii="Consolas" w:hAnsi="Consolas"/>
+          <w:sz w:val="18"/>
+          <w:szCs w:val="18"/>
+        </w:rPr>
+        <w:br/>
+        <w:t>dat = mx.symbol.Variable("data")</w:t>
+      </w:r>
+      <w:r>
+        <w:rPr>
+          <w:rFonts w:ascii="Consolas" w:hAnsi="Consolas"/>
+          <w:sz w:val="18"/>
+          <w:szCs w:val="18"/>
+        </w:rPr>
+        <w:br/>
+        <w:t>fc1 = mx.symbol.FullyConnected(data, name = "fc1", num_hidden = 10)</w:t>
+      </w:r>
+      <w:r>
+        <w:rPr>
+          <w:rFonts w:ascii="Consolas" w:hAnsi="Consolas"/>
+          <w:sz w:val="18"/>
+          <w:szCs w:val="18"/>
+        </w:rPr>
+        <w:br/>
+      </w:r>
+      <w:r>
+        <w:rPr>
+          <w:rFonts w:ascii="Consolas" w:hAnsi="Consolas"/>
+          <w:sz w:val="18"/>
+          <w:szCs w:val="18"/>
+        </w:rPr>
+        <w:t>smx = mx.symbol.SoftmaxOutput(fc1, name = "smx")</w:t>
+      </w:r>
+      <w:r>
+        <w:rPr>
+          <w:rFonts w:ascii="Consolas" w:hAnsi="Consolas"/>
+          <w:sz w:val="18"/>
+          <w:szCs w:val="18"/>
+        </w:rPr>
+        <w:br/>
+      </w:r>
+      <w:r>
+        <w:rPr>
+          <w:rFonts w:ascii="Consolas" w:hAnsi="Consolas"/>
+          <w:sz w:val="18"/>
+          <w:szCs w:val="18"/>
+        </w:rPr>
+        <w:br/>
+      </w:r>
+      <w:r>
+        <w:rPr>
+          <w:rFonts w:ascii="Consolas" w:hAnsi="Consolas"/>
+          <w:sz w:val="18"/>
+          <w:szCs w:val="18"/>
+        </w:rPr>
+        <w:t>mx.set.seed(0)</w:t>
+      </w:r>
+      <w:r>
+        <w:rPr>
+          <w:rFonts w:ascii="Consolas" w:hAnsi="Consolas"/>
+          <w:sz w:val="18"/>
+          <w:szCs w:val="18"/>
+        </w:rPr>
+        <w:br/>
+      </w:r>
+      <w:r>
+        <w:rPr>
+          <w:rFonts w:ascii="Consolas" w:hAnsi="Consolas"/>
+          <w:sz w:val="18"/>
+          <w:szCs w:val="18"/>
+        </w:rPr>
+        <w:t>model.nn1r10 = mx.model.FeedForward.create(</w:t>
+      </w:r>
+      <w:r>
+        <w:rPr>
+          <w:rFonts w:ascii="Consolas" w:hAnsi="Consolas"/>
+          <w:sz w:val="18"/>
+          <w:szCs w:val="18"/>
+        </w:rPr>
+        <w:br/>
+      </w:r>
+      <w:r>
+        <w:rPr>
+          <w:rFonts w:ascii="Consolas" w:hAnsi="Consolas"/>
+          <w:sz w:val="18"/>
+          <w:szCs w:val="18"/>
+        </w:rPr>
+        <w:t xml:space="preserve">  softmax,</w:t>
+      </w:r>
+      <w:r>
+        <w:rPr>
+          <w:rFonts w:ascii="Consolas" w:hAnsi="Consolas"/>
+          <w:sz w:val="18"/>
+          <w:szCs w:val="18"/>
+        </w:rPr>
+        <w:br/>
+      </w:r>
+      <w:r>
+        <w:rPr>
+          <w:rFonts w:ascii="Consolas" w:hAnsi="Consolas"/>
+          <w:sz w:val="18"/>
+          <w:szCs w:val="18"/>
+        </w:rPr>
+        <w:t xml:space="preserve">  X = train.matrix.x,</w:t>
+      </w:r>
+      <w:r>
+        <w:rPr>
+          <w:rFonts w:ascii="Consolas" w:hAnsi="Consolas"/>
+          <w:sz w:val="18"/>
+          <w:szCs w:val="18"/>
+        </w:rPr>
+        <w:br/>
+      </w:r>
+      <w:r>
+        <w:rPr>
+          <w:rFonts w:ascii="Consolas" w:hAnsi="Consolas"/>
+          <w:sz w:val="18"/>
+          <w:szCs w:val="18"/>
+        </w:rPr>
+        <w:t xml:space="preserve">  y = train.matrix.y,</w:t>
+      </w:r>
+      <w:r>
+        <w:rPr>
+          <w:rFonts w:ascii="Consolas" w:hAnsi="Consolas"/>
+          <w:sz w:val="18"/>
+          <w:szCs w:val="18"/>
+        </w:rPr>
+        <w:br/>
+      </w:r>
+      <w:r>
+        <w:rPr>
+          <w:rFonts w:ascii="Consolas" w:hAnsi="Consolas"/>
+          <w:sz w:val="18"/>
+          <w:szCs w:val="18"/>
+        </w:rPr>
+        <w:t xml:space="preserve">  ctx = mx.cpu(),</w:t>
+      </w:r>
+      <w:r>
+        <w:rPr>
+          <w:rFonts w:ascii="Consolas" w:hAnsi="Consolas"/>
+          <w:sz w:val="18"/>
+          <w:szCs w:val="18"/>
+        </w:rPr>
+        <w:br/>
+      </w:r>
+      <w:r>
+        <w:rPr>
+          <w:rFonts w:ascii="Consolas" w:hAnsi="Consolas"/>
+          <w:sz w:val="18"/>
+          <w:szCs w:val="18"/>
+        </w:rPr>
+        <w:t xml:space="preserve">  num.round = 10,</w:t>
+      </w:r>
+      <w:r>
+        <w:rPr>
+          <w:rFonts w:ascii="Consolas" w:hAnsi="Consolas"/>
+          <w:sz w:val="18"/>
+          <w:szCs w:val="18"/>
+        </w:rPr>
+        <w:br/>
+      </w:r>
+      <w:r>
+        <w:rPr>
+          <w:rFonts w:ascii="Consolas" w:hAnsi="Consolas"/>
+          <w:sz w:val="18"/>
+          <w:szCs w:val="18"/>
+        </w:rPr>
+        <w:t xml:space="preserve">  array.batch.size = 100,</w:t>
+      </w:r>
+      <w:r>
+        <w:rPr>
+          <w:rFonts w:ascii="Consolas" w:hAnsi="Consolas"/>
+          <w:sz w:val="18"/>
+          <w:szCs w:val="18"/>
+        </w:rPr>
+        <w:br/>
+      </w:r>
+      <w:r>
+        <w:rPr>
+          <w:rFonts w:ascii="Consolas" w:hAnsi="Consolas"/>
+          <w:sz w:val="18"/>
+          <w:szCs w:val="18"/>
+        </w:rPr>
+        <w:t xml:space="preserve">  learning.rate = 0.07,</w:t>
+      </w:r>
+      <w:r>
+        <w:rPr>
+          <w:rFonts w:ascii="Consolas" w:hAnsi="Consolas"/>
+          <w:sz w:val="18"/>
+          <w:szCs w:val="18"/>
+        </w:rPr>
+        <w:br/>
+      </w:r>
+      <w:r>
+        <w:rPr>
+          <w:rFonts w:ascii="Consolas" w:hAnsi="Consolas"/>
+          <w:sz w:val="18"/>
+          <w:szCs w:val="18"/>
+        </w:rPr>
+        <w:t xml:space="preserve">  momentum = 0.9,</w:t>
+      </w:r>
+      <w:r>
+        <w:rPr>
+          <w:rFonts w:ascii="Consolas" w:hAnsi="Consolas"/>
+          <w:sz w:val="18"/>
+          <w:szCs w:val="18"/>
+        </w:rPr>
+        <w:br/>
+      </w:r>
+      <w:r>
+        <w:rPr>
+          <w:rFonts w:ascii="Consolas" w:hAnsi="Consolas"/>
+          <w:sz w:val="18"/>
+          <w:szCs w:val="18"/>
+        </w:rPr>
+        <w:t xml:space="preserve">  eval.metric = mx.metric.accuracy,</w:t>
+      </w:r>
+      <w:r>
+        <w:rPr>
+          <w:rFonts w:ascii="Consolas" w:hAnsi="Consolas"/>
+          <w:sz w:val="18"/>
+          <w:szCs w:val="18"/>
+        </w:rPr>
+        <w:br/>
+      </w:r>
+      <w:r>
+        <w:rPr>
+          <w:rFonts w:ascii="Consolas" w:hAnsi="Consolas"/>
+          <w:sz w:val="18"/>
+          <w:szCs w:val="18"/>
+        </w:rPr>
+        <w:t xml:space="preserve">  initializer = mx.init.uniform(0.07),</w:t>
+      </w:r>
+      <w:r>
+        <w:rPr>
+          <w:rFonts w:ascii="Consolas" w:hAnsi="Consolas"/>
+          <w:sz w:val="18"/>
+          <w:szCs w:val="18"/>
+        </w:rPr>
+        <w:br/>
+      </w:r>
+      <w:r>
+        <w:rPr>
+          <w:rFonts w:ascii="Consolas" w:hAnsi="Consolas"/>
+          <w:sz w:val="18"/>
+          <w:szCs w:val="18"/>
+        </w:rPr>
+        <w:t xml:space="preserve">  epoch.end.callback = mx.callback.log.train.metric(100),</w:t>
+      </w:r>
+      <w:r>
+        <w:rPr>
+          <w:rFonts w:ascii="Consolas" w:hAnsi="Consolas"/>
+          <w:sz w:val="18"/>
+          <w:szCs w:val="18"/>
+        </w:rPr>
+        <w:br/>
+      </w:r>
+      <w:r>
+        <w:rPr>
+          <w:rFonts w:ascii="Consolas" w:hAnsi="Consolas"/>
+          <w:sz w:val="18"/>
+          <w:szCs w:val="18"/>
+        </w:rPr>
+        <w:t xml:space="preserve">  array.layout = "rowmajor")</w:t>
+      </w:r>
+      <w:r>
+        <w:rPr>
+          <w:rFonts w:ascii="Consolas" w:hAnsi="Consolas"/>
+          <w:sz w:val="18"/>
+          <w:szCs w:val="18"/>
+        </w:rPr>
+        <w:br/>
+      </w:r>
+      <w:r>
+        <w:rPr>
+          <w:rFonts w:ascii="Consolas" w:hAnsi="Consolas"/>
+          <w:sz w:val="18"/>
+          <w:szCs w:val="18"/>
+        </w:rPr>
+        <w:br/>
+      </w:r>
+      <w:r>
+        <w:rPr>
+          <w:rFonts w:ascii="Consolas" w:hAnsi="Consolas"/>
+          <w:sz w:val="18"/>
+          <w:szCs w:val="18"/>
+        </w:rPr>
+        <w:t>pred.model.nn1r10 = predict(model.nn1r10, test.matrix.x, array.layout = "rowmajor")</w:t>
+      </w:r>
+      <w:r>
+        <w:rPr>
+          <w:rFonts w:ascii="Consolas" w:hAnsi="Consolas"/>
+          <w:sz w:val="18"/>
+          <w:szCs w:val="18"/>
+        </w:rPr>
+        <w:br/>
+      </w:r>
+      <w:r>
+        <w:rPr>
+          <w:rFonts w:ascii="Consolas" w:hAnsi="Consolas"/>
+          <w:sz w:val="18"/>
+          <w:szCs w:val="18"/>
+        </w:rPr>
+        <w:t>pred.model.nn1r10.label = max.col(t(pred.model.nn1r10))</w:t>
+      </w:r>
+      <w:r>
+        <w:rPr>
+          <w:rFonts w:ascii="Consolas" w:hAnsi="Consolas"/>
+          <w:sz w:val="18"/>
+          <w:szCs w:val="18"/>
+        </w:rPr>
+        <w:br/>
+      </w:r>
+      <w:r>
+        <w:rPr>
+          <w:rFonts w:ascii="Consolas" w:hAnsi="Consolas"/>
+          <w:sz w:val="18"/>
+          <w:szCs w:val="18"/>
+        </w:rPr>
+        <w:t>cm.nn1r10 = table(pred.model.nn1r10.label, test.matrix.y)</w:t>
+      </w:r>
+      <w:r>
+        <w:rPr>
+          <w:rFonts w:ascii="Consolas" w:hAnsi="Consolas"/>
+          <w:sz w:val="18"/>
+          <w:szCs w:val="18"/>
+        </w:rPr>
+        <w:br/>
+      </w:r>
+      <w:r>
+        <w:rPr>
+          <w:rFonts w:ascii="Consolas" w:hAnsi="Consolas"/>
+          <w:sz w:val="18"/>
+          <w:szCs w:val="18"/>
+        </w:rPr>
+        <w:t>acc.nn1r10 = sum(diag(cm.nn1r10))/sum(cm.nn1r10)</w:t>
       </w:r>
     </w:p>
     <w:p/>
     <w:p/>
-    <w:p>
-      <w:pPr>
-        <w:jc w:val="center"/>
-      </w:pPr>
+    <w:p/>
+    <w:p>
+      <w:pPr>
+        <w:rPr>
+          <w:b/>
+        </w:rPr>
+      </w:pPr>
+      <w:r>
+        <w:rPr>
+          <w:b/>
+        </w:rPr>
+        <w:lastRenderedPageBreak/>
+        <w:t>Macierz błędów DNN dla 1 ukrytej warstwy</w:t>
+      </w:r>
+      <w:r>
+        <w:rPr>
+          <w:b/>
+        </w:rPr>
+        <w:t xml:space="preserve"> (64 neurony)</w:t>
+      </w:r>
+      <w:r>
+        <w:rPr>
+          <w:b/>
+        </w:rPr>
+        <w:t xml:space="preserve"> i 10 iteracji:</w:t>
+      </w:r>
+      <w:r>
+        <w:br/>
+      </w:r>
+      <w:r>
+        <w:rPr>
+          <w:noProof/>
+          <w:lang w:eastAsia="pl-PL"/>
+        </w:rPr>
+        <w:drawing>
+          <wp:inline distT="0" distB="0" distL="0" distR="0">
+            <wp:extent cx="4182059" cy="1638529"/>
+            <wp:effectExtent l="19050" t="0" r="8941" b="0"/>
+            <wp:docPr id="48" name="Picture 47" descr="dnn1r10.png"/>
+            <wp:cNvGraphicFramePr>
+              <a:graphicFrameLocks xmlns:a="http://schemas.openxmlformats.org/drawingml/2006/main" noChangeAspect="1"/>
+            </wp:cNvGraphicFramePr>
+            <a:graphic xmlns:a="http://schemas.openxmlformats.org/drawingml/2006/main">
+              <a:graphicData uri="http://schemas.openxmlformats.org/drawingml/2006/picture">
+                <pic:pic xmlns:pic="http://schemas.openxmlformats.org/drawingml/2006/picture">
+                  <pic:nvPicPr>
+                    <pic:cNvPr id="0" name="dnn1r10.png"/>
+                    <pic:cNvPicPr/>
+                  </pic:nvPicPr>
+                  <pic:blipFill>
+                    <a:blip r:embed="rId33" cstate="print"/>
+                    <a:stretch>
+                      <a:fillRect/>
+                    </a:stretch>
+                  </pic:blipFill>
+                  <pic:spPr>
+                    <a:xfrm>
+                      <a:off x="0" y="0"/>
+                      <a:ext cx="4182059" cy="1638529"/>
+                    </a:xfrm>
+                    <a:prstGeom prst="rect">
+                      <a:avLst/>
+                    </a:prstGeom>
+                  </pic:spPr>
+                </pic:pic>
+              </a:graphicData>
+            </a:graphic>
+          </wp:inline>
+        </w:drawing>
+      </w:r>
+      <w:r>
+        <w:br/>
+      </w:r>
+      <w:r>
+        <w:rPr>
+          <w:b/>
+        </w:rPr>
+        <w:t>Dokładność to 91,85</w:t>
+      </w:r>
+      <w:r>
+        <w:rPr>
+          <w:b/>
+        </w:rPr>
+        <w:t>%</w:t>
+      </w:r>
+    </w:p>
+    <w:p>
+      <w:r>
+        <w:t>Uzyskana dokładność</w:t>
+      </w:r>
+      <w:r>
+        <w:t xml:space="preserve"> jest zadowalająca i bardzo zbliżona do inicjalnej w SVM. Można tu z pewnością wyróżnić cyfry, które sprawiały szczególne problemy.</w:t>
+      </w:r>
+      <w:r>
+        <w:br/>
+      </w:r>
+      <w:r>
+        <w:br/>
+        <w:t>Sprawdźmy zatem, jaki wynik osiągnie sieć, w której skład wchodzą 3 ukryte warstwy.</w:t>
+      </w:r>
+      <w:r>
+        <w:t xml:space="preserve"> </w:t>
+      </w:r>
+      <w:r>
+        <w:br/>
+      </w:r>
+      <w:r>
+        <w:br/>
+      </w:r>
+      <w:r>
+        <w:rPr>
+          <w:b/>
+        </w:rPr>
+        <w:t xml:space="preserve">Macierz błędów DNN dla  </w:t>
+      </w:r>
+      <w:r>
+        <w:rPr>
+          <w:b/>
+        </w:rPr>
+        <w:t>3</w:t>
+      </w:r>
+      <w:r>
+        <w:rPr>
+          <w:b/>
+        </w:rPr>
+        <w:t xml:space="preserve"> ukrytych warstw (</w:t>
+      </w:r>
+      <w:r>
+        <w:rPr>
+          <w:b/>
+        </w:rPr>
+        <w:t>256</w:t>
+      </w:r>
+      <w:r>
+        <w:rPr>
+          <w:b/>
+        </w:rPr>
+        <w:t>, 128 i 64 neurony) i  10 iteracji:</w:t>
+      </w:r>
+      <w:r>
+        <w:br/>
+      </w:r>
+      <w:r>
+        <w:rPr>
+          <w:noProof/>
+          <w:lang w:eastAsia="pl-PL"/>
+        </w:rPr>
+        <w:drawing>
+          <wp:inline distT="0" distB="0" distL="0" distR="0">
+            <wp:extent cx="4201112" cy="1638529"/>
+            <wp:effectExtent l="19050" t="0" r="8938" b="0"/>
+            <wp:docPr id="49" name="Picture 48" descr="dnn4r10.png"/>
+            <wp:cNvGraphicFramePr>
+              <a:graphicFrameLocks xmlns:a="http://schemas.openxmlformats.org/drawingml/2006/main" noChangeAspect="1"/>
+            </wp:cNvGraphicFramePr>
+            <a:graphic xmlns:a="http://schemas.openxmlformats.org/drawingml/2006/main">
+              <a:graphicData uri="http://schemas.openxmlformats.org/drawingml/2006/picture">
+                <pic:pic xmlns:pic="http://schemas.openxmlformats.org/drawingml/2006/picture">
+                  <pic:nvPicPr>
+                    <pic:cNvPr id="0" name="dnn4r10.png"/>
+                    <pic:cNvPicPr/>
+                  </pic:nvPicPr>
+                  <pic:blipFill>
+                    <a:blip r:embed="rId34" cstate="print"/>
+                    <a:stretch>
+                      <a:fillRect/>
+                    </a:stretch>
+                  </pic:blipFill>
+                  <pic:spPr>
+                    <a:xfrm>
+                      <a:off x="0" y="0"/>
+                      <a:ext cx="4201112" cy="1638529"/>
+                    </a:xfrm>
+                    <a:prstGeom prst="rect">
+                      <a:avLst/>
+                    </a:prstGeom>
+                  </pic:spPr>
+                </pic:pic>
+              </a:graphicData>
+            </a:graphic>
+          </wp:inline>
+        </w:drawing>
+      </w:r>
+      <w:r>
+        <w:br/>
+      </w:r>
+      <w:r>
+        <w:rPr>
+          <w:b/>
+        </w:rPr>
+        <w:t>Dokładność to 97,62</w:t>
+      </w:r>
+      <w:r>
+        <w:rPr>
+          <w:b/>
+        </w:rPr>
+        <w:t>%.</w:t>
+      </w:r>
+      <w:r>
+        <w:t xml:space="preserve"> </w:t>
+      </w:r>
+    </w:p>
+    <w:p>
+      <w:r>
+        <w:t>Uzyskana dokładność jest identyczna z tą, jaką osiąga człowiek i nieznacznie gorsza od SVM przy najlepszej konfiguracji parametrów. Warto więc sprawdzić, jak zachowuje się ten klasyfikator, gdy zwiększona zostanie również ilość treningów (iteracji).</w:t>
+      </w:r>
+      <w:r>
+        <w:br/>
+      </w:r>
+      <w:r>
+        <w:br/>
+      </w:r>
+      <w:r>
+        <w:rPr>
+          <w:b/>
+        </w:rPr>
+        <w:t xml:space="preserve">Macierz błędów DNN dla  3 ukrytych warstw (256, 128 i 64 neurony) i  </w:t>
+      </w:r>
+      <w:r>
+        <w:rPr>
+          <w:b/>
+        </w:rPr>
+        <w:t>25</w:t>
+      </w:r>
+      <w:r>
+        <w:rPr>
+          <w:b/>
+        </w:rPr>
+        <w:t xml:space="preserve"> iteracji:</w:t>
+      </w:r>
+      <w:r>
+        <w:rPr>
+          <w:b/>
+        </w:rPr>
+        <w:br/>
+      </w:r>
+      <w:r>
+        <w:rPr>
+          <w:noProof/>
+          <w:lang w:eastAsia="pl-PL"/>
+        </w:rPr>
+        <w:drawing>
+          <wp:inline distT="0" distB="0" distL="0" distR="0">
+            <wp:extent cx="4201112" cy="1638529"/>
+            <wp:effectExtent l="19050" t="0" r="8938" b="0"/>
+            <wp:docPr id="50" name="Picture 49" descr="dnn4r25.png"/>
+            <wp:cNvGraphicFramePr>
+              <a:graphicFrameLocks xmlns:a="http://schemas.openxmlformats.org/drawingml/2006/main" noChangeAspect="1"/>
+            </wp:cNvGraphicFramePr>
+            <a:graphic xmlns:a="http://schemas.openxmlformats.org/drawingml/2006/main">
+              <a:graphicData uri="http://schemas.openxmlformats.org/drawingml/2006/picture">
+                <pic:pic xmlns:pic="http://schemas.openxmlformats.org/drawingml/2006/picture">
+                  <pic:nvPicPr>
+                    <pic:cNvPr id="0" name="dnn4r25.png"/>
+                    <pic:cNvPicPr/>
+                  </pic:nvPicPr>
+                  <pic:blipFill>
+                    <a:blip r:embed="rId35" cstate="print"/>
+                    <a:stretch>
+                      <a:fillRect/>
+                    </a:stretch>
+                  </pic:blipFill>
+                  <pic:spPr>
+                    <a:xfrm>
+                      <a:off x="0" y="0"/>
+                      <a:ext cx="4201112" cy="1638529"/>
+                    </a:xfrm>
+                    <a:prstGeom prst="rect">
+                      <a:avLst/>
+                    </a:prstGeom>
+                  </pic:spPr>
+                </pic:pic>
+              </a:graphicData>
+            </a:graphic>
+          </wp:inline>
+        </w:drawing>
+      </w:r>
+      <w:r>
+        <w:rPr>
+          <w:b/>
+        </w:rPr>
+        <w:br/>
+        <w:t>Dokładność to 98,02%</w:t>
+      </w:r>
+      <w:r>
+        <w:rPr>
+          <w:b/>
+        </w:rPr>
+        <w:br/>
+      </w:r>
+      <w:r>
+        <w:br/>
+        <w:t xml:space="preserve">Jest to najlepszy wynik, jaki udało się dotąd uzyskać. Podczas obserwacji treningów, widać wyraźnie, że jest jeszcze trochę miejsca na poprawę. </w:t>
+      </w:r>
+    </w:p>
+    <w:p>
+      <w:pPr>
+        <w:rPr>
+          <w:b/>
+        </w:rPr>
+      </w:pPr>
+      <w:r>
+        <w:rPr>
+          <w:b/>
+        </w:rPr>
+        <w:lastRenderedPageBreak/>
+        <w:t xml:space="preserve">Macierz błędów DNN dla  3 ukrytych warstw (256, 128 i 64 neurony) i  </w:t>
+      </w:r>
+      <w:r>
+        <w:rPr>
+          <w:b/>
+        </w:rPr>
+        <w:t>50</w:t>
+      </w:r>
+      <w:r>
+        <w:rPr>
+          <w:b/>
+        </w:rPr>
+        <w:t xml:space="preserve"> iteracji:</w:t>
+      </w:r>
+      <w:r>
+        <w:rPr>
+          <w:b/>
+        </w:rPr>
+        <w:br/>
+      </w:r>
+      <w:r>
+        <w:rPr>
+          <w:noProof/>
+          <w:lang w:eastAsia="pl-PL"/>
+        </w:rPr>
+        <w:drawing>
+          <wp:inline distT="0" distB="0" distL="0" distR="0">
+            <wp:extent cx="4201112" cy="1638529"/>
+            <wp:effectExtent l="19050" t="0" r="8938" b="0"/>
+            <wp:docPr id="51" name="Picture 50" descr="dnn4r50.png"/>
+            <wp:cNvGraphicFramePr>
+              <a:graphicFrameLocks xmlns:a="http://schemas.openxmlformats.org/drawingml/2006/main" noChangeAspect="1"/>
+            </wp:cNvGraphicFramePr>
+            <a:graphic xmlns:a="http://schemas.openxmlformats.org/drawingml/2006/main">
+              <a:graphicData uri="http://schemas.openxmlformats.org/drawingml/2006/picture">
+                <pic:pic xmlns:pic="http://schemas.openxmlformats.org/drawingml/2006/picture">
+                  <pic:nvPicPr>
+                    <pic:cNvPr id="0" name="dnn4r50.png"/>
+                    <pic:cNvPicPr/>
+                  </pic:nvPicPr>
+                  <pic:blipFill>
+                    <a:blip r:embed="rId36" cstate="print"/>
+                    <a:stretch>
+                      <a:fillRect/>
+                    </a:stretch>
+                  </pic:blipFill>
+                  <pic:spPr>
+                    <a:xfrm>
+                      <a:off x="0" y="0"/>
+                      <a:ext cx="4201112" cy="1638529"/>
+                    </a:xfrm>
+                    <a:prstGeom prst="rect">
+                      <a:avLst/>
+                    </a:prstGeom>
+                  </pic:spPr>
+                </pic:pic>
+              </a:graphicData>
+            </a:graphic>
+          </wp:inline>
+        </w:drawing>
+      </w:r>
+      <w:r>
+        <w:rPr>
+          <w:b/>
+        </w:rPr>
+        <w:br/>
+        <w:t>Dokładność to 98,54%</w:t>
+      </w:r>
+    </w:p>
+    <w:p>
+      <w:r>
+        <w:t xml:space="preserve">Wynik został poprawiony o pół punkta procentowego, co w odniesieniu do poprzedniej dokładności (98%) oznacza, że sieć ta popełnia </w:t>
+      </w:r>
+      <w:r>
+        <w:t xml:space="preserve">aż </w:t>
+      </w:r>
+      <w:r>
+        <w:t xml:space="preserve">o </w:t>
+      </w:r>
+      <w:r>
+        <w:t xml:space="preserve">25% mniej błędów. </w:t>
+      </w:r>
+      <w:r>
+        <w:br/>
+        <w:t>Przeciętny człowiek, stając przed zadaniem klasyfikacji zbioru MNIST, popełni 60% więcej błędów.</w:t>
+      </w:r>
+      <w:r>
+        <w:br/>
+      </w:r>
+      <w:r>
+        <w:br/>
+        <w:t>Po około 30 iteracjach, sieć uzyskała 100% poprawności na danych treningowych, powodując, że kolejne iteracje były zbędne. Celem dalszego poprawienia dokładności, koniecznie byłoby dostarczenie większej ilości danych treningowych.</w:t>
+      </w:r>
+    </w:p>
+    <w:p/>
+    <w:p>
+      <w:pPr>
+        <w:pStyle w:val="Heading2"/>
+        <w:numPr>
+          <w:ilvl w:val="0"/>
+          <w:numId w:val="1"/>
+        </w:numPr>
+        <w:rPr>
+          <w:lang w:val="en-GB"/>
+        </w:rPr>
+      </w:pPr>
+      <w:proofErr w:type="spellStart"/>
+      <w:r>
+        <w:rPr>
+          <w:lang w:val="en-GB"/>
+        </w:rPr>
+        <w:t>Podsumowanie</w:t>
+      </w:r>
+      <w:proofErr w:type="spellEnd"/>
+      <w:r>
+        <w:rPr>
+          <w:lang w:val="en-GB"/>
+        </w:rPr>
+        <w:br/>
+      </w:r>
+    </w:p>
+    <w:p>
+      <w:r>
+        <w:rPr>
+          <w:b/>
+        </w:rPr>
+        <w:t>Jak otrzymany wynik ma się do istniejących rekordów dla zbioru MNIST?</w:t>
+      </w:r>
+      <w:r>
+        <w:br/>
+        <w:t>W dniu pisan</w:t>
+      </w:r>
+      <w:r>
+        <w:t xml:space="preserve">ia tego sprawozdania, najlepszą dokładnością, jaką odnotowano, jest </w:t>
+      </w:r>
+      <w:r>
+        <w:rPr>
+          <w:b/>
+        </w:rPr>
+        <w:t>99,79%</w:t>
+      </w:r>
+      <w:r>
+        <w:t xml:space="preserve"> poprawnie sklasyfikowanych obrazów. Rekord ten został ustanowiony przez konwolucyjną sieć neuronową o 6 warstwach. Wysokie wyniki uzyskały również algorytmy K-najbliższych sąsiadów (99,48%) oraz SVM (99,44%). </w:t>
+      </w:r>
+      <w:r>
+        <w:br/>
+      </w:r>
+    </w:p>
+    <w:p>
+      <w:pPr>
+        <w:pStyle w:val="Heading2"/>
+      </w:pPr>
+      <w:r>
+        <w:t>Źródła</w:t>
+      </w:r>
+      <w:r>
+        <w:br/>
+      </w:r>
+    </w:p>
+    <w:p>
+      <w:r>
+        <w:t>1. Materiały z laboratoriów</w:t>
+      </w:r>
+      <w:r>
+        <w:br/>
+        <w:t>2</w:t>
+      </w:r>
+      <w:r>
+        <w:t xml:space="preserve">. </w:t>
+      </w:r>
+      <w:r>
+        <w:t>Dokumentacja R</w:t>
+      </w:r>
+      <w:r>
+        <w:br/>
+        <w:t>3. Kanał StatQuest na portalu YouTube</w:t>
+      </w:r>
+      <w:r>
+        <w:br/>
+        <w:t>4. Opracowania na portalu RPubs</w:t>
+      </w:r>
+    </w:p>
+    <w:p/>
+    <w:p>
+      <w:pPr>
+        <w:pStyle w:val="Heading2"/>
+      </w:pPr>
+      <w:r>
+        <w:t>Załączniki</w:t>
+      </w:r>
+    </w:p>
+    <w:p>
+      <w:r>
+        <w:br/>
+        <w:t xml:space="preserve">1. </w:t>
+      </w:r>
+      <w:r>
+        <w:t>Kod źródłowy w R</w:t>
+      </w:r>
+      <w:r>
+        <w:t xml:space="preserve"> (</w:t>
+      </w:r>
+      <w:r>
+        <w:t>script.R</w:t>
+      </w:r>
+      <w:r>
+        <w:t>)</w:t>
+      </w:r>
+      <w:r>
+        <w:br/>
+        <w:t>2. Grafiki i pliki tekstowe z macierzami błędów</w:t>
+      </w:r>
     </w:p>
     <w:sectPr>
       <w:pgSz w:w="11906" w:h="16838"/>
@@ -4071,6 +4986,95 @@
 <file path=word/numbering.xml><?xml version="1.0" encoding="utf-8"?>
 <w:numbering xmlns:ve="http://schemas.openxmlformats.org/markup-compatibility/2006" xmlns:o="urn:schemas-microsoft-com:office:office" xmlns:r="http://schemas.openxmlformats.org/officeDocument/2006/relationships" xmlns:m="http://schemas.openxmlformats.org/officeDocument/2006/math" xmlns:v="urn:schemas-microsoft-com:vml" xmlns:wp="http://schemas.openxmlformats.org/drawingml/2006/wordprocessingDrawing" xmlns:w10="urn:schemas-microsoft-com:office:word" xmlns:w="http://schemas.openxmlformats.org/wordprocessingml/2006/main" xmlns:wne="http://schemas.microsoft.com/office/word/2006/wordml">
   <w:abstractNum w:abstractNumId="0">
+    <w:nsid w:val="05AF3DB0"/>
+    <w:multiLevelType w:val="hybridMultilevel"/>
+    <w:tmpl w:val="8CCC0FCA"/>
+    <w:lvl w:ilvl="0" w:tplc="0415000F">
+      <w:start w:val="1"/>
+      <w:numFmt w:val="decimal"/>
+      <w:lvlText w:val="%1."/>
+      <w:lvlJc w:val="left"/>
+      <w:pPr>
+        <w:ind w:left="720" w:hanging="360"/>
+      </w:pPr>
+      <w:rPr>
+        <w:rFonts w:hint="default"/>
+      </w:rPr>
+    </w:lvl>
+    <w:lvl w:ilvl="1" w:tplc="04150019" w:tentative="1">
+      <w:start w:val="1"/>
+      <w:numFmt w:val="lowerLetter"/>
+      <w:lvlText w:val="%2."/>
+      <w:lvlJc w:val="left"/>
+      <w:pPr>
+        <w:ind w:left="1440" w:hanging="360"/>
+      </w:pPr>
+    </w:lvl>
+    <w:lvl w:ilvl="2" w:tplc="0415001B" w:tentative="1">
+      <w:start w:val="1"/>
+      <w:numFmt w:val="lowerRoman"/>
+      <w:lvlText w:val="%3."/>
+      <w:lvlJc w:val="right"/>
+      <w:pPr>
+        <w:ind w:left="2160" w:hanging="180"/>
+      </w:pPr>
+    </w:lvl>
+    <w:lvl w:ilvl="3" w:tplc="0415000F" w:tentative="1">
+      <w:start w:val="1"/>
+      <w:numFmt w:val="decimal"/>
+      <w:lvlText w:val="%4."/>
+      <w:lvlJc w:val="left"/>
+      <w:pPr>
+        <w:ind w:left="2880" w:hanging="360"/>
+      </w:pPr>
+    </w:lvl>
+    <w:lvl w:ilvl="4" w:tplc="04150019" w:tentative="1">
+      <w:start w:val="1"/>
+      <w:numFmt w:val="lowerLetter"/>
+      <w:lvlText w:val="%5."/>
+      <w:lvlJc w:val="left"/>
+      <w:pPr>
+        <w:ind w:left="3600" w:hanging="360"/>
+      </w:pPr>
+    </w:lvl>
+    <w:lvl w:ilvl="5" w:tplc="0415001B" w:tentative="1">
+      <w:start w:val="1"/>
+      <w:numFmt w:val="lowerRoman"/>
+      <w:lvlText w:val="%6."/>
+      <w:lvlJc w:val="right"/>
+      <w:pPr>
+        <w:ind w:left="4320" w:hanging="180"/>
+      </w:pPr>
+    </w:lvl>
+    <w:lvl w:ilvl="6" w:tplc="0415000F" w:tentative="1">
+      <w:start w:val="1"/>
+      <w:numFmt w:val="decimal"/>
+      <w:lvlText w:val="%7."/>
+      <w:lvlJc w:val="left"/>
+      <w:pPr>
+        <w:ind w:left="5040" w:hanging="360"/>
+      </w:pPr>
+    </w:lvl>
+    <w:lvl w:ilvl="7" w:tplc="04150019" w:tentative="1">
+      <w:start w:val="1"/>
+      <w:numFmt w:val="lowerLetter"/>
+      <w:lvlText w:val="%8."/>
+      <w:lvlJc w:val="left"/>
+      <w:pPr>
+        <w:ind w:left="5760" w:hanging="360"/>
+      </w:pPr>
+    </w:lvl>
+    <w:lvl w:ilvl="8" w:tplc="0415001B" w:tentative="1">
+      <w:start w:val="1"/>
+      <w:numFmt w:val="lowerRoman"/>
+      <w:lvlText w:val="%9."/>
+      <w:lvlJc w:val="right"/>
+      <w:pPr>
+        <w:ind w:left="6480" w:hanging="180"/>
+      </w:pPr>
+    </w:lvl>
+  </w:abstractNum>
+  <w:abstractNum w:abstractNumId="1">
     <w:nsid w:val="0B206B4E"/>
     <w:multiLevelType w:val="hybridMultilevel"/>
     <w:tmpl w:val="8CCC0FCA"/>
@@ -4159,7 +5163,7 @@
       </w:pPr>
     </w:lvl>
   </w:abstractNum>
-  <w:abstractNum w:abstractNumId="1">
+  <w:abstractNum w:abstractNumId="2">
     <w:nsid w:val="12EC0C43"/>
     <w:multiLevelType w:val="hybridMultilevel"/>
     <w:tmpl w:val="8CCC0FCA"/>
@@ -4248,7 +5252,7 @@
       </w:pPr>
     </w:lvl>
   </w:abstractNum>
-  <w:abstractNum w:abstractNumId="2">
+  <w:abstractNum w:abstractNumId="3">
     <w:nsid w:val="152C79ED"/>
     <w:multiLevelType w:val="hybridMultilevel"/>
     <w:tmpl w:val="8CCC0FCA"/>
@@ -4337,7 +5341,7 @@
       </w:pPr>
     </w:lvl>
   </w:abstractNum>
-  <w:abstractNum w:abstractNumId="3">
+  <w:abstractNum w:abstractNumId="4">
     <w:nsid w:val="15452E81"/>
     <w:multiLevelType w:val="hybridMultilevel"/>
     <w:tmpl w:val="8CCC0FCA"/>
@@ -4426,7 +5430,7 @@
       </w:pPr>
     </w:lvl>
   </w:abstractNum>
-  <w:abstractNum w:abstractNumId="4">
+  <w:abstractNum w:abstractNumId="5">
     <w:nsid w:val="3C542E85"/>
     <w:multiLevelType w:val="hybridMultilevel"/>
     <w:tmpl w:val="6212BB4E"/>
@@ -4515,7 +5519,7 @@
       </w:pPr>
     </w:lvl>
   </w:abstractNum>
-  <w:abstractNum w:abstractNumId="5">
+  <w:abstractNum w:abstractNumId="6">
     <w:nsid w:val="45EF2DD5"/>
     <w:multiLevelType w:val="hybridMultilevel"/>
     <w:tmpl w:val="8CCC0FCA"/>
@@ -4604,7 +5608,7 @@
       </w:pPr>
     </w:lvl>
   </w:abstractNum>
-  <w:abstractNum w:abstractNumId="6">
+  <w:abstractNum w:abstractNumId="7">
     <w:nsid w:val="4DB147F8"/>
     <w:multiLevelType w:val="hybridMultilevel"/>
     <w:tmpl w:val="8CCC0FCA"/>
@@ -4693,7 +5697,7 @@
       </w:pPr>
     </w:lvl>
   </w:abstractNum>
-  <w:abstractNum w:abstractNumId="7">
+  <w:abstractNum w:abstractNumId="8">
     <w:nsid w:val="58685F7D"/>
     <w:multiLevelType w:val="hybridMultilevel"/>
     <w:tmpl w:val="8CCC0FCA"/>
@@ -4782,29 +5786,124 @@
       </w:pPr>
     </w:lvl>
   </w:abstractNum>
+  <w:abstractNum w:abstractNumId="9">
+    <w:nsid w:val="76C40F5A"/>
+    <w:multiLevelType w:val="hybridMultilevel"/>
+    <w:tmpl w:val="8CCC0FCA"/>
+    <w:lvl w:ilvl="0" w:tplc="0415000F">
+      <w:start w:val="1"/>
+      <w:numFmt w:val="decimal"/>
+      <w:lvlText w:val="%1."/>
+      <w:lvlJc w:val="left"/>
+      <w:pPr>
+        <w:ind w:left="720" w:hanging="360"/>
+      </w:pPr>
+      <w:rPr>
+        <w:rFonts w:hint="default"/>
+      </w:rPr>
+    </w:lvl>
+    <w:lvl w:ilvl="1" w:tplc="04150019" w:tentative="1">
+      <w:start w:val="1"/>
+      <w:numFmt w:val="lowerLetter"/>
+      <w:lvlText w:val="%2."/>
+      <w:lvlJc w:val="left"/>
+      <w:pPr>
+        <w:ind w:left="1440" w:hanging="360"/>
+      </w:pPr>
+    </w:lvl>
+    <w:lvl w:ilvl="2" w:tplc="0415001B" w:tentative="1">
+      <w:start w:val="1"/>
+      <w:numFmt w:val="lowerRoman"/>
+      <w:lvlText w:val="%3."/>
+      <w:lvlJc w:val="right"/>
+      <w:pPr>
+        <w:ind w:left="2160" w:hanging="180"/>
+      </w:pPr>
+    </w:lvl>
+    <w:lvl w:ilvl="3" w:tplc="0415000F" w:tentative="1">
+      <w:start w:val="1"/>
+      <w:numFmt w:val="decimal"/>
+      <w:lvlText w:val="%4."/>
+      <w:lvlJc w:val="left"/>
+      <w:pPr>
+        <w:ind w:left="2880" w:hanging="360"/>
+      </w:pPr>
+    </w:lvl>
+    <w:lvl w:ilvl="4" w:tplc="04150019" w:tentative="1">
+      <w:start w:val="1"/>
+      <w:numFmt w:val="lowerLetter"/>
+      <w:lvlText w:val="%5."/>
+      <w:lvlJc w:val="left"/>
+      <w:pPr>
+        <w:ind w:left="3600" w:hanging="360"/>
+      </w:pPr>
+    </w:lvl>
+    <w:lvl w:ilvl="5" w:tplc="0415001B" w:tentative="1">
+      <w:start w:val="1"/>
+      <w:numFmt w:val="lowerRoman"/>
+      <w:lvlText w:val="%6."/>
+      <w:lvlJc w:val="right"/>
+      <w:pPr>
+        <w:ind w:left="4320" w:hanging="180"/>
+      </w:pPr>
+    </w:lvl>
+    <w:lvl w:ilvl="6" w:tplc="0415000F" w:tentative="1">
+      <w:start w:val="1"/>
+      <w:numFmt w:val="decimal"/>
+      <w:lvlText w:val="%7."/>
+      <w:lvlJc w:val="left"/>
+      <w:pPr>
+        <w:ind w:left="5040" w:hanging="360"/>
+      </w:pPr>
+    </w:lvl>
+    <w:lvl w:ilvl="7" w:tplc="04150019" w:tentative="1">
+      <w:start w:val="1"/>
+      <w:numFmt w:val="lowerLetter"/>
+      <w:lvlText w:val="%8."/>
+      <w:lvlJc w:val="left"/>
+      <w:pPr>
+        <w:ind w:left="5760" w:hanging="360"/>
+      </w:pPr>
+    </w:lvl>
+    <w:lvl w:ilvl="8" w:tplc="0415001B" w:tentative="1">
+      <w:start w:val="1"/>
+      <w:numFmt w:val="lowerRoman"/>
+      <w:lvlText w:val="%9."/>
+      <w:lvlJc w:val="right"/>
+      <w:pPr>
+        <w:ind w:left="6480" w:hanging="180"/>
+      </w:pPr>
+    </w:lvl>
+  </w:abstractNum>
   <w:num w:numId="1">
+    <w:abstractNumId w:val="2"/>
+  </w:num>
+  <w:num w:numId="2">
+    <w:abstractNumId w:val="4"/>
+  </w:num>
+  <w:num w:numId="3">
+    <w:abstractNumId w:val="5"/>
+  </w:num>
+  <w:num w:numId="4">
+    <w:abstractNumId w:val="7"/>
+  </w:num>
+  <w:num w:numId="5">
     <w:abstractNumId w:val="1"/>
   </w:num>
-  <w:num w:numId="2">
+  <w:num w:numId="6">
     <w:abstractNumId w:val="3"/>
   </w:num>
-  <w:num w:numId="3">
-    <w:abstractNumId w:val="4"/>
-  </w:num>
-  <w:num w:numId="4">
+  <w:num w:numId="7">
     <w:abstractNumId w:val="6"/>
   </w:num>
-  <w:num w:numId="5">
+  <w:num w:numId="8">
+    <w:abstractNumId w:val="8"/>
+  </w:num>
+  <w:num w:numId="9">
     <w:abstractNumId w:val="0"/>
   </w:num>
-  <w:num w:numId="6">
-    <w:abstractNumId w:val="2"/>
-  </w:num>
-  <w:num w:numId="7">
-    <w:abstractNumId w:val="5"/>
-  </w:num>
-  <w:num w:numId="8">
-    <w:abstractNumId w:val="7"/>
+  <w:num w:numId="10">
+    <w:abstractNumId w:val="9"/>
   </w:num>
 </w:numbering>
 </file>

</xml_diff>